<commit_message>
updates run assignment logic per feedback from Sean
</commit_message>
<xml_diff>
--- a/data-raw/grunID_final_run_assignment_ruleset.docx
+++ b/data-raw/grunID_final_run_assignment_ruleset.docx
@@ -85,8 +85,46 @@
       <w:r>
         <w:t xml:space="preserve">will only ever be one of SPRING, WINTER, FALL OR LATE FALL, and UNKNOWN. </w:t>
       </w:r>
+      <w:r>
+        <w:t>GT always overrides SHERLOCK, but the Ots28 designation</w:t>
+      </w:r>
+      <w:r>
+        <w:t xml:space="preserve"> (GT-SEQ)</w:t>
+      </w:r>
+      <w:r>
+        <w:t xml:space="preserve"> determines how we use </w:t>
+      </w:r>
+      <w:proofErr w:type="spellStart"/>
+      <w:r>
+        <w:t>pop_structure_id</w:t>
+      </w:r>
+      <w:proofErr w:type="spellEnd"/>
+      <w:r>
+        <w:t>.</w:t>
+      </w:r>
     </w:p>
     <w:p/>
+    <w:p>
+      <w:r>
+        <w:t xml:space="preserve">Okay, based on the 2025 JPE data, it's very rare for samples to have SH Ots28, no GT Ots28, and </w:t>
+      </w:r>
+      <w:proofErr w:type="spellStart"/>
+      <w:r>
+        <w:t>pop_structure_id</w:t>
+      </w:r>
+      <w:proofErr w:type="spellEnd"/>
+      <w:r>
+        <w:t xml:space="preserve"> (n = 2). They were both SH Ots28 HETEROZYGOTES and </w:t>
+      </w:r>
+      <w:proofErr w:type="spellStart"/>
+      <w:r>
+        <w:t>pop_structure_id</w:t>
+      </w:r>
+      <w:proofErr w:type="spellEnd"/>
+      <w:r>
+        <w:t xml:space="preserve"> was Fall (prob = 1), but I still designated them UNKNOWN</w:t>
+      </w:r>
+    </w:p>
     <w:p>
       <w:pPr>
         <w:pStyle w:val="NoSpacing"/>
@@ -188,71 +226,61 @@
           <w:ilvl w:val="1"/>
           <w:numId w:val="1"/>
         </w:numPr>
-      </w:pPr>
-      <w:r>
-        <w:t xml:space="preserve">If gtseq_chr28_geno is </w:t>
-      </w:r>
-      <w:r>
-        <w:rPr>
-          <w:b/>
-          <w:bCs/>
-        </w:rPr>
-        <w:t>HETEROZYGOTE</w:t>
-      </w:r>
-      <w:r>
-        <w:t xml:space="preserve">, </w:t>
-      </w:r>
-      <w:proofErr w:type="spellStart"/>
-      <w:r>
-        <w:t>cv_fall</w:t>
-      </w:r>
-      <w:proofErr w:type="spellEnd"/>
-      <w:r>
-        <w:t xml:space="preserve"> </w:t>
-      </w:r>
-      <w:r>
-        <w:rPr>
-          <w:b/>
-          <w:bCs/>
-        </w:rPr>
-        <w:t xml:space="preserve">&lt;0.8 </w:t>
-      </w:r>
-      <w:r>
-        <w:t xml:space="preserve">and </w:t>
-      </w:r>
-      <w:proofErr w:type="spellStart"/>
-      <w:r>
-        <w:t>cv_fall</w:t>
-      </w:r>
-      <w:proofErr w:type="spellEnd"/>
-      <w:r>
-        <w:t xml:space="preserve"> + </w:t>
-      </w:r>
-      <w:proofErr w:type="spellStart"/>
-      <w:r>
-        <w:t>cv_late_fall</w:t>
-      </w:r>
-      <w:proofErr w:type="spellEnd"/>
-      <w:r>
-        <w:t xml:space="preserve"> is </w:t>
-      </w:r>
-      <w:r>
-        <w:rPr>
-          <w:b/>
-          <w:bCs/>
-        </w:rPr>
-        <w:t>&gt; 0.8</w:t>
-      </w:r>
-      <w:r>
-        <w:t xml:space="preserve">, designate </w:t>
-      </w:r>
-      <w:r>
-        <w:rPr>
-          <w:b/>
-          <w:bCs/>
-        </w:rPr>
-        <w:t>FALL OR LATE FALL</w:t>
-      </w:r>
+        <w:rPr>
+          <w:ins w:id="0" w:author="Liz Stebbins" w:date="2025-12-19T14:21:00Z" w16du:dateUtc="2025-12-19T21:21:00Z"/>
+        </w:rPr>
+      </w:pPr>
+      <w:ins w:id="1" w:author="Liz Stebbins" w:date="2025-12-19T14:21:00Z" w16du:dateUtc="2025-12-19T21:21:00Z">
+        <w:r>
+          <w:t xml:space="preserve">If SHERLOCK </w:t>
+        </w:r>
+        <w:proofErr w:type="spellStart"/>
+        <w:r>
+          <w:t>ots</w:t>
+        </w:r>
+        <w:proofErr w:type="spellEnd"/>
+        <w:r>
+          <w:t xml:space="preserve"> 28 </w:t>
+        </w:r>
+        <w:r>
+          <w:rPr>
+            <w:b/>
+            <w:bCs/>
+          </w:rPr>
+          <w:t>IS NOT NA</w:t>
+        </w:r>
+        <w:r>
+          <w:t xml:space="preserve">, gtseq_chr28_geno </w:t>
+        </w:r>
+        <w:r>
+          <w:rPr>
+            <w:b/>
+            <w:bCs/>
+          </w:rPr>
+          <w:t>IS NA</w:t>
+        </w:r>
+        <w:r>
+          <w:t xml:space="preserve">, and </w:t>
+        </w:r>
+        <w:proofErr w:type="spellStart"/>
+        <w:r>
+          <w:t>pop_structure_id</w:t>
+        </w:r>
+        <w:proofErr w:type="spellEnd"/>
+        <w:r>
+          <w:t xml:space="preserve"> </w:t>
+        </w:r>
+        <w:r>
+          <w:rPr>
+            <w:b/>
+            <w:bCs/>
+          </w:rPr>
+          <w:t>IS NOT NA</w:t>
+        </w:r>
+        <w:r>
+          <w:t>, FILTER OUT</w:t>
+        </w:r>
+      </w:ins>
     </w:p>
     <w:p>
       <w:pPr>
@@ -263,32 +291,57 @@
         </w:numPr>
       </w:pPr>
       <w:r>
-        <w:t xml:space="preserve">If </w:t>
+        <w:t xml:space="preserve">If gtseq_chr28_geno is </w:t>
       </w:r>
       <w:proofErr w:type="spellStart"/>
       <w:r>
-        <w:t>pop_structure_id</w:t>
+        <w:rPr>
+          <w:b/>
+          <w:bCs/>
+        </w:rPr>
+        <w:t>HETEROZYGOTE</w:t>
+      </w:r>
+      <w:del w:id="2" w:author="Liz Stebbins" w:date="2025-12-19T14:15:00Z" w16du:dateUtc="2025-12-19T21:15:00Z">
+        <w:r>
+          <w:delText xml:space="preserve">, cv_fall </w:delText>
+        </w:r>
+        <w:r>
+          <w:rPr>
+            <w:b/>
+            <w:bCs/>
+          </w:rPr>
+          <w:delText xml:space="preserve">&lt;0.8 </w:delText>
+        </w:r>
+      </w:del>
+      <w:r>
+        <w:t>and</w:t>
       </w:r>
       <w:proofErr w:type="spellEnd"/>
       <w:r>
         <w:t xml:space="preserve"> </w:t>
       </w:r>
-      <w:r>
-        <w:rPr>
-          <w:b/>
-          <w:bCs/>
-        </w:rPr>
-        <w:t xml:space="preserve">IS NA </w:t>
-      </w:r>
-      <w:r>
-        <w:t xml:space="preserve">and gtseq_chr28_geno is </w:t>
-      </w:r>
-      <w:r>
-        <w:rPr>
-          <w:b/>
-          <w:bCs/>
-        </w:rPr>
-        <w:t>LATE</w:t>
+      <w:proofErr w:type="spellStart"/>
+      <w:r>
+        <w:t>cv_fall</w:t>
+      </w:r>
+      <w:proofErr w:type="spellEnd"/>
+      <w:r>
+        <w:t xml:space="preserve"> + </w:t>
+      </w:r>
+      <w:proofErr w:type="spellStart"/>
+      <w:r>
+        <w:t>cv_late_fall</w:t>
+      </w:r>
+      <w:proofErr w:type="spellEnd"/>
+      <w:r>
+        <w:t xml:space="preserve"> is </w:t>
+      </w:r>
+      <w:r>
+        <w:rPr>
+          <w:b/>
+          <w:bCs/>
+        </w:rPr>
+        <w:t>&gt; 0.8</w:t>
       </w:r>
       <w:r>
         <w:t xml:space="preserve">, designate </w:t>
@@ -335,6 +388,53 @@
           <w:b/>
           <w:bCs/>
         </w:rPr>
+        <w:t>LATE</w:t>
+      </w:r>
+      <w:r>
+        <w:t xml:space="preserve">, designate </w:t>
+      </w:r>
+      <w:r>
+        <w:rPr>
+          <w:b/>
+          <w:bCs/>
+        </w:rPr>
+        <w:t>FALL OR LATE FALL</w:t>
+      </w:r>
+    </w:p>
+    <w:p>
+      <w:pPr>
+        <w:pStyle w:val="ListParagraph"/>
+        <w:numPr>
+          <w:ilvl w:val="1"/>
+          <w:numId w:val="1"/>
+        </w:numPr>
+      </w:pPr>
+      <w:r>
+        <w:t xml:space="preserve">If </w:t>
+      </w:r>
+      <w:proofErr w:type="spellStart"/>
+      <w:r>
+        <w:t>pop_structure_id</w:t>
+      </w:r>
+      <w:proofErr w:type="spellEnd"/>
+      <w:r>
+        <w:t xml:space="preserve"> </w:t>
+      </w:r>
+      <w:r>
+        <w:rPr>
+          <w:b/>
+          <w:bCs/>
+        </w:rPr>
+        <w:t xml:space="preserve">IS NA </w:t>
+      </w:r>
+      <w:r>
+        <w:t xml:space="preserve">and gtseq_chr28_geno is </w:t>
+      </w:r>
+      <w:r>
+        <w:rPr>
+          <w:b/>
+          <w:bCs/>
+        </w:rPr>
         <w:t>HETEROZYGOTE</w:t>
       </w:r>
       <w:r>
@@ -366,6 +466,48 @@
       <w:r>
         <w:t>Favor GT-SEQ results</w:t>
       </w:r>
+    </w:p>
+    <w:p>
+      <w:pPr>
+        <w:pStyle w:val="ListParagraph"/>
+        <w:numPr>
+          <w:ilvl w:val="1"/>
+          <w:numId w:val="1"/>
+        </w:numPr>
+        <w:rPr>
+          <w:ins w:id="3" w:author="Liz Stebbins" w:date="2025-12-19T14:17:00Z" w16du:dateUtc="2025-12-19T21:17:00Z"/>
+        </w:rPr>
+      </w:pPr>
+      <w:ins w:id="4" w:author="Liz Stebbins" w:date="2025-12-19T14:16:00Z" w16du:dateUtc="2025-12-19T21:16:00Z">
+        <w:r>
+          <w:t xml:space="preserve">If gtseq_chr28_geno </w:t>
+        </w:r>
+        <w:r>
+          <w:rPr>
+            <w:b/>
+            <w:bCs/>
+            <w:rPrChange w:id="5" w:author="Liz Stebbins" w:date="2025-12-19T14:19:00Z" w16du:dateUtc="2025-12-19T21:19:00Z">
+              <w:rPr/>
+            </w:rPrChange>
+          </w:rPr>
+          <w:t xml:space="preserve">is </w:t>
+        </w:r>
+      </w:ins>
+      <w:ins w:id="6" w:author="Liz Stebbins" w:date="2025-12-19T14:17:00Z" w16du:dateUtc="2025-12-19T21:17:00Z">
+        <w:r>
+          <w:rPr>
+            <w:b/>
+            <w:bCs/>
+            <w:rPrChange w:id="7" w:author="Liz Stebbins" w:date="2025-12-19T14:19:00Z" w16du:dateUtc="2025-12-19T21:19:00Z">
+              <w:rPr/>
+            </w:rPrChange>
+          </w:rPr>
+          <w:t>LATE</w:t>
+        </w:r>
+        <w:r>
+          <w:t>, designate FALL OR LATE FALL</w:t>
+        </w:r>
+      </w:ins>
     </w:p>
     <w:p>
       <w:pPr>
@@ -610,6 +752,14 @@
     <w:abstractNumId w:val="0"/>
   </w:num>
 </w:numbering>
+</file>
+
+<file path=word/people.xml><?xml version="1.0" encoding="utf-8"?>
+<w15:people xmlns:wpc="http://schemas.microsoft.com/office/word/2010/wordprocessingCanvas" xmlns:cx="http://schemas.microsoft.com/office/drawing/2014/chartex" xmlns:cx1="http://schemas.microsoft.com/office/drawing/2015/9/8/chartex" xmlns:cx2="http://schemas.microsoft.com/office/drawing/2015/10/21/chartex" xmlns:cx3="http://schemas.microsoft.com/office/drawing/2016/5/9/chartex" xmlns:cx4="http://schemas.microsoft.com/office/drawing/2016/5/10/chartex" xmlns:cx5="http://schemas.microsoft.com/office/drawing/2016/5/11/chartex" xmlns:cx6="http://schemas.microsoft.com/office/drawing/2016/5/12/chartex" xmlns:cx7="http://schemas.microsoft.com/office/drawing/2016/5/13/chartex" xmlns:cx8="http://schemas.microsoft.com/office/drawing/2016/5/14/chartex" xmlns:mc="http://schemas.openxmlformats.org/markup-compatibility/2006" xmlns:aink="http://schemas.microsoft.com/office/drawing/2016/ink" xmlns:am3d="http://schemas.microsoft.com/office/drawing/2017/model3d" xmlns:o="urn:schemas-microsoft-com:office:office" xmlns:oel="http://schemas.microsoft.com/office/2019/extlst" xmlns:r="http://schemas.openxmlformats.org/officeDocument/2006/relationships" xmlns:m="http://schemas.openxmlformats.org/officeDocument/2006/math" xmlns:v="urn:schemas-microsoft-com:vml" xmlns:wp14="http://schemas.microsoft.com/office/word/2010/wordprocessingDrawing" xmlns:wp="http://schemas.openxmlformats.org/drawingml/2006/wordprocessingDrawing" xmlns:w10="urn:schemas-microsoft-com:office:word" xmlns:w="http://schemas.openxmlformats.org/wordprocessingml/2006/main" xmlns:w14="http://schemas.microsoft.com/office/word/2010/wordml" xmlns:w15="http://schemas.microsoft.com/office/word/2012/wordml" xmlns:w16cex="http://schemas.microsoft.com/office/word/2018/wordml/cex" xmlns:w16cid="http://schemas.microsoft.com/office/word/2016/wordml/cid" xmlns:w16="http://schemas.microsoft.com/office/word/2018/wordml" xmlns:w16du="http://schemas.microsoft.com/office/word/2023/wordml/word16du" xmlns:w16sdtdh="http://schemas.microsoft.com/office/word/2020/wordml/sdtdatahash" xmlns:w16sdtfl="http://schemas.microsoft.com/office/word/2024/wordml/sdtformatlock" xmlns:w16se="http://schemas.microsoft.com/office/word/2015/wordml/symex" xmlns:wpg="http://schemas.microsoft.com/office/word/2010/wordprocessingGroup" xmlns:wpi="http://schemas.microsoft.com/office/word/2010/wordprocessingInk" xmlns:wne="http://schemas.microsoft.com/office/word/2006/wordml" xmlns:wps="http://schemas.microsoft.com/office/word/2010/wordprocessingShape" mc:Ignorable="w14 w15 w16se w16cid w16 w16cex w16sdtdh w16sdtfl w16du wp14">
+  <w15:person w15:author="Liz Stebbins">
+    <w15:presenceInfo w15:providerId="AD" w15:userId="S::lstebbins@flowwest.com::b7e9f6c9-9a95-40cd-9910-08a82235a8cc"/>
+  </w15:person>
+</w15:people>
 </file>
 
 <file path=word/styles.xml><?xml version="1.0" encoding="utf-8"?>
@@ -1582,6 +1732,16 @@
     <w:uiPriority w:val="99"/>
     <w:rsid w:val="00C720D9"/>
   </w:style>
+  <w:style w:type="paragraph" w:styleId="Revision">
+    <w:name w:val="Revision"/>
+    <w:hidden/>
+    <w:uiPriority w:val="99"/>
+    <w:semiHidden/>
+    <w:rsid w:val="00DD291D"/>
+    <w:pPr>
+      <w:spacing w:after="0" w:line="240" w:lineRule="auto"/>
+    </w:pPr>
+  </w:style>
 </w:styles>
 </file>
 

</xml_diff>

<commit_message>
re-runs backfill and updates run assignment logic in function and in doc to reflect meeting 1-13-2026
</commit_message>
<xml_diff>
--- a/data-raw/grunID_final_run_assignment_ruleset.docx
+++ b/data-raw/grunID_final_run_assignment_ruleset.docx
@@ -86,13 +86,7 @@
         <w:t xml:space="preserve">will only ever be one of SPRING, WINTER, FALL OR LATE FALL, and UNKNOWN. </w:t>
       </w:r>
       <w:r>
-        <w:t>GT always overrides SHERLOCK, but the Ots28 designation</w:t>
-      </w:r>
-      <w:r>
-        <w:t xml:space="preserve"> (GT-SEQ)</w:t>
-      </w:r>
-      <w:r>
-        <w:t xml:space="preserve"> determines how we use </w:t>
+        <w:t xml:space="preserve">GT always overrides SHERLOCK, but the Ots28 designation (GT-SEQ) determines how we use </w:t>
       </w:r>
       <w:proofErr w:type="spellStart"/>
       <w:r>
@@ -106,23 +100,23 @@
     <w:p/>
     <w:p>
       <w:r>
-        <w:t xml:space="preserve">Okay, based on the 2025 JPE data, it's very rare for samples to have SH Ots28, no GT Ots28, and </w:t>
+        <w:t>New process for “FILTERING OUT”</w:t>
+      </w:r>
+      <w:proofErr w:type="gramStart"/>
+      <w:r>
+        <w:t>/”REMOVAL</w:t>
+      </w:r>
+      <w:proofErr w:type="gramEnd"/>
+      <w:r>
+        <w:t xml:space="preserve">” – if a </w:t>
       </w:r>
       <w:proofErr w:type="spellStart"/>
       <w:r>
-        <w:t>pop_structure_id</w:t>
+        <w:t>sample_id</w:t>
       </w:r>
       <w:proofErr w:type="spellEnd"/>
       <w:r>
-        <w:t xml:space="preserve"> (n = 2). They were both SH Ots28 HETEROZYGOTES and </w:t>
-      </w:r>
-      <w:proofErr w:type="spellStart"/>
-      <w:r>
-        <w:t>pop_structure_id</w:t>
-      </w:r>
-      <w:proofErr w:type="spellEnd"/>
-      <w:r>
-        <w:t xml:space="preserve"> was Fall (prob = 1), but I still designated them UNKNOWN</w:t>
+        <w:t xml:space="preserve"> reaches criteria for “REMOVAL” but DOES HAVE fork length data, datetime collected, zero out the genetic results (assign final run assignment to NA)</w:t>
       </w:r>
     </w:p>
     <w:p>
@@ -209,14 +203,14 @@
         <w:t>IS NOT NA</w:t>
       </w:r>
       <w:r>
-        <w:t xml:space="preserve">, designate </w:t>
-      </w:r>
-      <w:r>
-        <w:rPr>
-          <w:b/>
-          <w:bCs/>
-        </w:rPr>
-        <w:t>UNKNOWN</w:t>
+        <w:t xml:space="preserve">, </w:t>
+      </w:r>
+      <w:r>
+        <w:rPr>
+          <w:b/>
+          <w:bCs/>
+        </w:rPr>
+        <w:t>FILTER OUT</w:t>
       </w:r>
     </w:p>
     <w:p>
@@ -226,61 +220,59 @@
           <w:ilvl w:val="1"/>
           <w:numId w:val="1"/>
         </w:numPr>
-        <w:rPr>
-          <w:ins w:id="0" w:author="Liz Stebbins" w:date="2025-12-19T14:21:00Z" w16du:dateUtc="2025-12-19T21:21:00Z"/>
-        </w:rPr>
-      </w:pPr>
-      <w:ins w:id="1" w:author="Liz Stebbins" w:date="2025-12-19T14:21:00Z" w16du:dateUtc="2025-12-19T21:21:00Z">
-        <w:r>
-          <w:t xml:space="preserve">If SHERLOCK </w:t>
-        </w:r>
-        <w:proofErr w:type="spellStart"/>
-        <w:r>
-          <w:t>ots</w:t>
-        </w:r>
-        <w:proofErr w:type="spellEnd"/>
-        <w:r>
-          <w:t xml:space="preserve"> 28 </w:t>
-        </w:r>
-        <w:r>
-          <w:rPr>
-            <w:b/>
-            <w:bCs/>
-          </w:rPr>
-          <w:t>IS NOT NA</w:t>
-        </w:r>
-        <w:r>
-          <w:t xml:space="preserve">, gtseq_chr28_geno </w:t>
-        </w:r>
-        <w:r>
-          <w:rPr>
-            <w:b/>
-            <w:bCs/>
-          </w:rPr>
-          <w:t>IS NA</w:t>
-        </w:r>
-        <w:r>
-          <w:t xml:space="preserve">, and </w:t>
-        </w:r>
-        <w:proofErr w:type="spellStart"/>
-        <w:r>
-          <w:t>pop_structure_id</w:t>
-        </w:r>
-        <w:proofErr w:type="spellEnd"/>
-        <w:r>
-          <w:t xml:space="preserve"> </w:t>
-        </w:r>
-        <w:r>
-          <w:rPr>
-            <w:b/>
-            <w:bCs/>
-          </w:rPr>
-          <w:t>IS NOT NA</w:t>
-        </w:r>
-        <w:r>
-          <w:t>, FILTER OUT</w:t>
-        </w:r>
-      </w:ins>
+      </w:pPr>
+      <w:r>
+        <w:t xml:space="preserve">If SHERLOCK </w:t>
+      </w:r>
+      <w:proofErr w:type="spellStart"/>
+      <w:r>
+        <w:t>ots</w:t>
+      </w:r>
+      <w:proofErr w:type="spellEnd"/>
+      <w:r>
+        <w:t xml:space="preserve"> 28 </w:t>
+      </w:r>
+      <w:r>
+        <w:rPr>
+          <w:b/>
+          <w:bCs/>
+        </w:rPr>
+        <w:t>IS NOT NA</w:t>
+      </w:r>
+      <w:r>
+        <w:t xml:space="preserve">, gtseq_chr28_geno </w:t>
+      </w:r>
+      <w:r>
+        <w:rPr>
+          <w:b/>
+          <w:bCs/>
+        </w:rPr>
+        <w:t>IS NA</w:t>
+      </w:r>
+      <w:r>
+        <w:t xml:space="preserve">, and </w:t>
+      </w:r>
+      <w:proofErr w:type="spellStart"/>
+      <w:r>
+        <w:t>pop_structure_id</w:t>
+      </w:r>
+      <w:proofErr w:type="spellEnd"/>
+      <w:r>
+        <w:t xml:space="preserve"> </w:t>
+      </w:r>
+      <w:r>
+        <w:rPr>
+          <w:b/>
+          <w:bCs/>
+        </w:rPr>
+        <w:t>IS NOT NA</w:t>
+      </w:r>
+      <w:r>
+        <w:t>, FILTER OUT</w:t>
+      </w:r>
+      <w:r>
+        <w:t xml:space="preserve"> </w:t>
+      </w:r>
     </w:p>
     <w:p>
       <w:pPr>
@@ -291,57 +283,42 @@
         </w:numPr>
       </w:pPr>
       <w:r>
-        <w:t xml:space="preserve">If gtseq_chr28_geno is </w:t>
+        <w:t xml:space="preserve">If SHERLOCK run designation </w:t>
+      </w:r>
+      <w:r>
+        <w:rPr>
+          <w:b/>
+          <w:bCs/>
+        </w:rPr>
+        <w:t>HETEROZYGOTE</w:t>
+      </w:r>
+      <w:r>
+        <w:t xml:space="preserve">, gtseq_chr28_geno </w:t>
+      </w:r>
+      <w:r>
+        <w:rPr>
+          <w:b/>
+          <w:bCs/>
+        </w:rPr>
+        <w:t>IS NA</w:t>
+      </w:r>
+      <w:r>
+        <w:t xml:space="preserve">, and </w:t>
       </w:r>
       <w:proofErr w:type="spellStart"/>
       <w:r>
-        <w:rPr>
-          <w:b/>
-          <w:bCs/>
-        </w:rPr>
-        <w:t>HETEROZYGOTE</w:t>
-      </w:r>
-      <w:del w:id="2" w:author="Liz Stebbins" w:date="2025-12-19T14:15:00Z" w16du:dateUtc="2025-12-19T21:15:00Z">
-        <w:r>
-          <w:delText xml:space="preserve">, cv_fall </w:delText>
-        </w:r>
-        <w:r>
-          <w:rPr>
-            <w:b/>
-            <w:bCs/>
-          </w:rPr>
-          <w:delText xml:space="preserve">&lt;0.8 </w:delText>
-        </w:r>
-      </w:del>
-      <w:r>
-        <w:t>and</w:t>
+        <w:t>pop_structure_id</w:t>
       </w:r>
       <w:proofErr w:type="spellEnd"/>
       <w:r>
         <w:t xml:space="preserve"> </w:t>
       </w:r>
-      <w:proofErr w:type="spellStart"/>
-      <w:r>
-        <w:t>cv_fall</w:t>
-      </w:r>
-      <w:proofErr w:type="spellEnd"/>
-      <w:r>
-        <w:t xml:space="preserve"> + </w:t>
-      </w:r>
-      <w:proofErr w:type="spellStart"/>
-      <w:r>
-        <w:t>cv_late_fall</w:t>
-      </w:r>
-      <w:proofErr w:type="spellEnd"/>
-      <w:r>
-        <w:t xml:space="preserve"> is </w:t>
-      </w:r>
-      <w:r>
-        <w:rPr>
-          <w:b/>
-          <w:bCs/>
-        </w:rPr>
-        <w:t>&gt; 0.8</w:t>
+      <w:r>
+        <w:rPr>
+          <w:b/>
+          <w:bCs/>
+        </w:rPr>
+        <w:t>IS NA</w:t>
       </w:r>
       <w:r>
         <w:t xml:space="preserve">, designate </w:t>
@@ -351,7 +328,7 @@
           <w:b/>
           <w:bCs/>
         </w:rPr>
-        <w:t>FALL OR LATE FALL</w:t>
+        <w:t>UNKNOWN</w:t>
       </w:r>
     </w:p>
     <w:p>
@@ -363,32 +340,47 @@
         </w:numPr>
       </w:pPr>
       <w:r>
-        <w:t xml:space="preserve">If </w:t>
+        <w:t xml:space="preserve">If gtseq_chr28_geno is </w:t>
+      </w:r>
+      <w:r>
+        <w:rPr>
+          <w:b/>
+          <w:bCs/>
+        </w:rPr>
+        <w:t>HETEROZYGOTE</w:t>
+      </w:r>
+      <w:r>
+        <w:rPr>
+          <w:b/>
+          <w:bCs/>
+        </w:rPr>
+        <w:t xml:space="preserve"> </w:t>
+      </w:r>
+      <w:r>
+        <w:t xml:space="preserve">and </w:t>
       </w:r>
       <w:proofErr w:type="spellStart"/>
       <w:r>
-        <w:t>pop_structure_id</w:t>
+        <w:t>cv_fall</w:t>
       </w:r>
       <w:proofErr w:type="spellEnd"/>
       <w:r>
-        <w:t xml:space="preserve"> </w:t>
-      </w:r>
-      <w:r>
-        <w:rPr>
-          <w:b/>
-          <w:bCs/>
-        </w:rPr>
-        <w:t xml:space="preserve">IS NA </w:t>
-      </w:r>
-      <w:r>
-        <w:t xml:space="preserve">and gtseq_chr28_geno is </w:t>
-      </w:r>
-      <w:r>
-        <w:rPr>
-          <w:b/>
-          <w:bCs/>
-        </w:rPr>
-        <w:t>LATE</w:t>
+        <w:t xml:space="preserve"> + </w:t>
+      </w:r>
+      <w:proofErr w:type="spellStart"/>
+      <w:r>
+        <w:t>cv_late_fall</w:t>
+      </w:r>
+      <w:proofErr w:type="spellEnd"/>
+      <w:r>
+        <w:t xml:space="preserve"> is </w:t>
+      </w:r>
+      <w:r>
+        <w:rPr>
+          <w:b/>
+          <w:bCs/>
+        </w:rPr>
+        <w:t>&gt; 0.8</w:t>
       </w:r>
       <w:r>
         <w:t xml:space="preserve">, designate </w:t>
@@ -410,6 +402,74 @@
         </w:numPr>
       </w:pPr>
       <w:r>
+        <w:t xml:space="preserve">If gtseq_chr28_geno is </w:t>
+      </w:r>
+      <w:r>
+        <w:rPr>
+          <w:b/>
+          <w:bCs/>
+        </w:rPr>
+        <w:t>HETEROZYGOTE</w:t>
+      </w:r>
+      <w:r>
+        <w:rPr>
+          <w:b/>
+          <w:bCs/>
+        </w:rPr>
+        <w:t xml:space="preserve"> </w:t>
+      </w:r>
+      <w:r>
+        <w:t xml:space="preserve">and any of </w:t>
+      </w:r>
+      <w:proofErr w:type="spellStart"/>
+      <w:r>
+        <w:t>cv_fall</w:t>
+      </w:r>
+      <w:proofErr w:type="spellEnd"/>
+      <w:r>
+        <w:t xml:space="preserve"> + </w:t>
+      </w:r>
+      <w:proofErr w:type="spellStart"/>
+      <w:r>
+        <w:t>cv_late_fall</w:t>
+      </w:r>
+      <w:proofErr w:type="spellEnd"/>
+      <w:r>
+        <w:t xml:space="preserve">, </w:t>
+      </w:r>
+      <w:proofErr w:type="spellStart"/>
+      <w:r>
+        <w:t>cv_spring</w:t>
+      </w:r>
+      <w:proofErr w:type="spellEnd"/>
+      <w:r>
+        <w:t xml:space="preserve">, </w:t>
+      </w:r>
+      <w:proofErr w:type="spellStart"/>
+      <w:r>
+        <w:t>cv_winter</w:t>
+      </w:r>
+      <w:proofErr w:type="spellEnd"/>
+      <w:r>
+        <w:t xml:space="preserve"> &lt; 0.8, designate </w:t>
+      </w:r>
+      <w:r>
+        <w:rPr>
+          <w:b/>
+          <w:bCs/>
+        </w:rPr>
+        <w:t>UNKNOWN</w:t>
+      </w:r>
+    </w:p>
+    <w:p>
+      <w:pPr>
+        <w:pStyle w:val="ListParagraph"/>
+        <w:numPr>
+          <w:ilvl w:val="1"/>
+          <w:numId w:val="1"/>
+        </w:numPr>
+      </w:pPr>
+      <w:r>
         <w:t xml:space="preserve">If </w:t>
       </w:r>
       <w:proofErr w:type="spellStart"/>
@@ -435,14 +495,7 @@
           <w:b/>
           <w:bCs/>
         </w:rPr>
-        <w:t>HETEROZYGOTE</w:t>
-      </w:r>
-      <w:r>
-        <w:rPr>
-          <w:b/>
-          <w:bCs/>
-        </w:rPr>
-        <w:t xml:space="preserve">, </w:t>
+        <w:t xml:space="preserve">HETEROZYGOTE, </w:t>
       </w:r>
       <w:r>
         <w:t xml:space="preserve">designate </w:t>
@@ -464,7 +517,7 @@
         </w:numPr>
       </w:pPr>
       <w:r>
-        <w:t>Favor GT-SEQ results</w:t>
+        <w:t>GT SEQ</w:t>
       </w:r>
     </w:p>
     <w:p>
@@ -474,40 +527,20 @@
           <w:ilvl w:val="1"/>
           <w:numId w:val="1"/>
         </w:numPr>
-        <w:rPr>
-          <w:ins w:id="3" w:author="Liz Stebbins" w:date="2025-12-19T14:17:00Z" w16du:dateUtc="2025-12-19T21:17:00Z"/>
-        </w:rPr>
-      </w:pPr>
-      <w:ins w:id="4" w:author="Liz Stebbins" w:date="2025-12-19T14:16:00Z" w16du:dateUtc="2025-12-19T21:16:00Z">
-        <w:r>
-          <w:t xml:space="preserve">If gtseq_chr28_geno </w:t>
-        </w:r>
-        <w:r>
-          <w:rPr>
-            <w:b/>
-            <w:bCs/>
-            <w:rPrChange w:id="5" w:author="Liz Stebbins" w:date="2025-12-19T14:19:00Z" w16du:dateUtc="2025-12-19T21:19:00Z">
-              <w:rPr/>
-            </w:rPrChange>
-          </w:rPr>
-          <w:t xml:space="preserve">is </w:t>
-        </w:r>
-      </w:ins>
-      <w:ins w:id="6" w:author="Liz Stebbins" w:date="2025-12-19T14:17:00Z" w16du:dateUtc="2025-12-19T21:17:00Z">
-        <w:r>
-          <w:rPr>
-            <w:b/>
-            <w:bCs/>
-            <w:rPrChange w:id="7" w:author="Liz Stebbins" w:date="2025-12-19T14:19:00Z" w16du:dateUtc="2025-12-19T21:19:00Z">
-              <w:rPr/>
-            </w:rPrChange>
-          </w:rPr>
-          <w:t>LATE</w:t>
-        </w:r>
-        <w:r>
-          <w:t>, designate FALL OR LATE FALL</w:t>
-        </w:r>
-      </w:ins>
+      </w:pPr>
+      <w:r>
+        <w:t xml:space="preserve">If gtseq_chr28_geno </w:t>
+      </w:r>
+      <w:r>
+        <w:rPr>
+          <w:b/>
+          <w:bCs/>
+        </w:rPr>
+        <w:t>is LATE</w:t>
+      </w:r>
+      <w:r>
+        <w:t>, designate FALL OR LATE FALL</w:t>
+      </w:r>
     </w:p>
     <w:p>
       <w:pPr>
@@ -555,11 +588,9 @@
       <w:r>
         <w:t xml:space="preserve">Use SHERLOCK where we don’t have </w:t>
       </w:r>
-      <w:proofErr w:type="spellStart"/>
-      <w:r>
-        <w:t>pop_structure_id</w:t>
-      </w:r>
-      <w:proofErr w:type="spellEnd"/>
+      <w:r>
+        <w:t>GT SEQ</w:t>
+      </w:r>
     </w:p>
     <w:p>
       <w:pPr>
@@ -583,8 +614,14 @@
         <w:t>, designate using SHERLOCK run designation</w:t>
       </w:r>
     </w:p>
+    <w:p/>
     <w:sectPr>
-      <w:headerReference w:type="default" r:id="rId7"/>
+      <w:headerReference w:type="even" r:id="rId7"/>
+      <w:headerReference w:type="default" r:id="rId8"/>
+      <w:footerReference w:type="even" r:id="rId9"/>
+      <w:footerReference w:type="default" r:id="rId10"/>
+      <w:headerReference w:type="first" r:id="rId11"/>
+      <w:footerReference w:type="first" r:id="rId12"/>
       <w:pgSz w:w="12240" w:h="15840"/>
       <w:pgMar w:top="1440" w:right="1440" w:bottom="1440" w:left="1440" w:header="720" w:footer="720" w:gutter="0"/>
       <w:cols w:space="720"/>
@@ -619,6 +656,36 @@
 </w:endnotes>
 </file>
 
+<file path=word/footer1.xml><?xml version="1.0" encoding="utf-8"?>
+<w:ftr xmlns:wpc="http://schemas.microsoft.com/office/word/2010/wordprocessingCanvas" xmlns:cx="http://schemas.microsoft.com/office/drawing/2014/chartex" xmlns:cx1="http://schemas.microsoft.com/office/drawing/2015/9/8/chartex" xmlns:cx2="http://schemas.microsoft.com/office/drawing/2015/10/21/chartex" xmlns:cx3="http://schemas.microsoft.com/office/drawing/2016/5/9/chartex" xmlns:cx4="http://schemas.microsoft.com/office/drawing/2016/5/10/chartex" xmlns:cx5="http://schemas.microsoft.com/office/drawing/2016/5/11/chartex" xmlns:cx6="http://schemas.microsoft.com/office/drawing/2016/5/12/chartex" xmlns:cx7="http://schemas.microsoft.com/office/drawing/2016/5/13/chartex" xmlns:cx8="http://schemas.microsoft.com/office/drawing/2016/5/14/chartex" xmlns:mc="http://schemas.openxmlformats.org/markup-compatibility/2006" xmlns:aink="http://schemas.microsoft.com/office/drawing/2016/ink" xmlns:am3d="http://schemas.microsoft.com/office/drawing/2017/model3d" xmlns:o="urn:schemas-microsoft-com:office:office" xmlns:oel="http://schemas.microsoft.com/office/2019/extlst" xmlns:r="http://schemas.openxmlformats.org/officeDocument/2006/relationships" xmlns:m="http://schemas.openxmlformats.org/officeDocument/2006/math" xmlns:v="urn:schemas-microsoft-com:vml" xmlns:wp14="http://schemas.microsoft.com/office/word/2010/wordprocessingDrawing" xmlns:wp="http://schemas.openxmlformats.org/drawingml/2006/wordprocessingDrawing" xmlns:w10="urn:schemas-microsoft-com:office:word" xmlns:w="http://schemas.openxmlformats.org/wordprocessingml/2006/main" xmlns:w14="http://schemas.microsoft.com/office/word/2010/wordml" xmlns:w15="http://schemas.microsoft.com/office/word/2012/wordml" xmlns:w16cex="http://schemas.microsoft.com/office/word/2018/wordml/cex" xmlns:w16cid="http://schemas.microsoft.com/office/word/2016/wordml/cid" xmlns:w16="http://schemas.microsoft.com/office/word/2018/wordml" xmlns:w16du="http://schemas.microsoft.com/office/word/2023/wordml/word16du" xmlns:w16sdtdh="http://schemas.microsoft.com/office/word/2020/wordml/sdtdatahash" xmlns:w16sdtfl="http://schemas.microsoft.com/office/word/2024/wordml/sdtformatlock" xmlns:w16se="http://schemas.microsoft.com/office/word/2015/wordml/symex" xmlns:wpg="http://schemas.microsoft.com/office/word/2010/wordprocessingGroup" xmlns:wpi="http://schemas.microsoft.com/office/word/2010/wordprocessingInk" xmlns:wne="http://schemas.microsoft.com/office/word/2006/wordml" xmlns:wps="http://schemas.microsoft.com/office/word/2010/wordprocessingShape" mc:Ignorable="w14 w15 w16se w16cid w16 w16cex w16sdtdh w16sdtfl w16du wp14">
+  <w:p>
+    <w:pPr>
+      <w:pStyle w:val="Footer"/>
+    </w:pPr>
+  </w:p>
+</w:ftr>
+</file>
+
+<file path=word/footer2.xml><?xml version="1.0" encoding="utf-8"?>
+<w:ftr xmlns:wpc="http://schemas.microsoft.com/office/word/2010/wordprocessingCanvas" xmlns:cx="http://schemas.microsoft.com/office/drawing/2014/chartex" xmlns:cx1="http://schemas.microsoft.com/office/drawing/2015/9/8/chartex" xmlns:cx2="http://schemas.microsoft.com/office/drawing/2015/10/21/chartex" xmlns:cx3="http://schemas.microsoft.com/office/drawing/2016/5/9/chartex" xmlns:cx4="http://schemas.microsoft.com/office/drawing/2016/5/10/chartex" xmlns:cx5="http://schemas.microsoft.com/office/drawing/2016/5/11/chartex" xmlns:cx6="http://schemas.microsoft.com/office/drawing/2016/5/12/chartex" xmlns:cx7="http://schemas.microsoft.com/office/drawing/2016/5/13/chartex" xmlns:cx8="http://schemas.microsoft.com/office/drawing/2016/5/14/chartex" xmlns:mc="http://schemas.openxmlformats.org/markup-compatibility/2006" xmlns:aink="http://schemas.microsoft.com/office/drawing/2016/ink" xmlns:am3d="http://schemas.microsoft.com/office/drawing/2017/model3d" xmlns:o="urn:schemas-microsoft-com:office:office" xmlns:oel="http://schemas.microsoft.com/office/2019/extlst" xmlns:r="http://schemas.openxmlformats.org/officeDocument/2006/relationships" xmlns:m="http://schemas.openxmlformats.org/officeDocument/2006/math" xmlns:v="urn:schemas-microsoft-com:vml" xmlns:wp14="http://schemas.microsoft.com/office/word/2010/wordprocessingDrawing" xmlns:wp="http://schemas.openxmlformats.org/drawingml/2006/wordprocessingDrawing" xmlns:w10="urn:schemas-microsoft-com:office:word" xmlns:w="http://schemas.openxmlformats.org/wordprocessingml/2006/main" xmlns:w14="http://schemas.microsoft.com/office/word/2010/wordml" xmlns:w15="http://schemas.microsoft.com/office/word/2012/wordml" xmlns:w16cex="http://schemas.microsoft.com/office/word/2018/wordml/cex" xmlns:w16cid="http://schemas.microsoft.com/office/word/2016/wordml/cid" xmlns:w16="http://schemas.microsoft.com/office/word/2018/wordml" xmlns:w16du="http://schemas.microsoft.com/office/word/2023/wordml/word16du" xmlns:w16sdtdh="http://schemas.microsoft.com/office/word/2020/wordml/sdtdatahash" xmlns:w16sdtfl="http://schemas.microsoft.com/office/word/2024/wordml/sdtformatlock" xmlns:w16se="http://schemas.microsoft.com/office/word/2015/wordml/symex" xmlns:wpg="http://schemas.microsoft.com/office/word/2010/wordprocessingGroup" xmlns:wpi="http://schemas.microsoft.com/office/word/2010/wordprocessingInk" xmlns:wne="http://schemas.microsoft.com/office/word/2006/wordml" xmlns:wps="http://schemas.microsoft.com/office/word/2010/wordprocessingShape" mc:Ignorable="w14 w15 w16se w16cid w16 w16cex w16sdtdh w16sdtfl w16du wp14">
+  <w:p>
+    <w:pPr>
+      <w:pStyle w:val="Footer"/>
+    </w:pPr>
+  </w:p>
+</w:ftr>
+</file>
+
+<file path=word/footer3.xml><?xml version="1.0" encoding="utf-8"?>
+<w:ftr xmlns:wpc="http://schemas.microsoft.com/office/word/2010/wordprocessingCanvas" xmlns:cx="http://schemas.microsoft.com/office/drawing/2014/chartex" xmlns:cx1="http://schemas.microsoft.com/office/drawing/2015/9/8/chartex" xmlns:cx2="http://schemas.microsoft.com/office/drawing/2015/10/21/chartex" xmlns:cx3="http://schemas.microsoft.com/office/drawing/2016/5/9/chartex" xmlns:cx4="http://schemas.microsoft.com/office/drawing/2016/5/10/chartex" xmlns:cx5="http://schemas.microsoft.com/office/drawing/2016/5/11/chartex" xmlns:cx6="http://schemas.microsoft.com/office/drawing/2016/5/12/chartex" xmlns:cx7="http://schemas.microsoft.com/office/drawing/2016/5/13/chartex" xmlns:cx8="http://schemas.microsoft.com/office/drawing/2016/5/14/chartex" xmlns:mc="http://schemas.openxmlformats.org/markup-compatibility/2006" xmlns:aink="http://schemas.microsoft.com/office/drawing/2016/ink" xmlns:am3d="http://schemas.microsoft.com/office/drawing/2017/model3d" xmlns:o="urn:schemas-microsoft-com:office:office" xmlns:oel="http://schemas.microsoft.com/office/2019/extlst" xmlns:r="http://schemas.openxmlformats.org/officeDocument/2006/relationships" xmlns:m="http://schemas.openxmlformats.org/officeDocument/2006/math" xmlns:v="urn:schemas-microsoft-com:vml" xmlns:wp14="http://schemas.microsoft.com/office/word/2010/wordprocessingDrawing" xmlns:wp="http://schemas.openxmlformats.org/drawingml/2006/wordprocessingDrawing" xmlns:w10="urn:schemas-microsoft-com:office:word" xmlns:w="http://schemas.openxmlformats.org/wordprocessingml/2006/main" xmlns:w14="http://schemas.microsoft.com/office/word/2010/wordml" xmlns:w15="http://schemas.microsoft.com/office/word/2012/wordml" xmlns:w16cex="http://schemas.microsoft.com/office/word/2018/wordml/cex" xmlns:w16cid="http://schemas.microsoft.com/office/word/2016/wordml/cid" xmlns:w16="http://schemas.microsoft.com/office/word/2018/wordml" xmlns:w16du="http://schemas.microsoft.com/office/word/2023/wordml/word16du" xmlns:w16sdtdh="http://schemas.microsoft.com/office/word/2020/wordml/sdtdatahash" xmlns:w16sdtfl="http://schemas.microsoft.com/office/word/2024/wordml/sdtformatlock" xmlns:w16se="http://schemas.microsoft.com/office/word/2015/wordml/symex" xmlns:wpg="http://schemas.microsoft.com/office/word/2010/wordprocessingGroup" xmlns:wpi="http://schemas.microsoft.com/office/word/2010/wordprocessingInk" xmlns:wne="http://schemas.microsoft.com/office/word/2006/wordml" xmlns:wps="http://schemas.microsoft.com/office/word/2010/wordprocessingShape" mc:Ignorable="w14 w15 w16se w16cid w16 w16cex w16sdtdh w16sdtfl w16du wp14">
+  <w:p>
+    <w:pPr>
+      <w:pStyle w:val="Footer"/>
+    </w:pPr>
+  </w:p>
+</w:ftr>
+</file>
+
 <file path=word/footnotes.xml><?xml version="1.0" encoding="utf-8"?>
 <w:footnotes xmlns:wpc="http://schemas.microsoft.com/office/word/2010/wordprocessingCanvas" xmlns:cx="http://schemas.microsoft.com/office/drawing/2014/chartex" xmlns:cx1="http://schemas.microsoft.com/office/drawing/2015/9/8/chartex" xmlns:cx2="http://schemas.microsoft.com/office/drawing/2015/10/21/chartex" xmlns:cx3="http://schemas.microsoft.com/office/drawing/2016/5/9/chartex" xmlns:cx4="http://schemas.microsoft.com/office/drawing/2016/5/10/chartex" xmlns:cx5="http://schemas.microsoft.com/office/drawing/2016/5/11/chartex" xmlns:cx6="http://schemas.microsoft.com/office/drawing/2016/5/12/chartex" xmlns:cx7="http://schemas.microsoft.com/office/drawing/2016/5/13/chartex" xmlns:cx8="http://schemas.microsoft.com/office/drawing/2016/5/14/chartex" xmlns:mc="http://schemas.openxmlformats.org/markup-compatibility/2006" xmlns:aink="http://schemas.microsoft.com/office/drawing/2016/ink" xmlns:am3d="http://schemas.microsoft.com/office/drawing/2017/model3d" xmlns:o="urn:schemas-microsoft-com:office:office" xmlns:oel="http://schemas.microsoft.com/office/2019/extlst" xmlns:r="http://schemas.openxmlformats.org/officeDocument/2006/relationships" xmlns:m="http://schemas.openxmlformats.org/officeDocument/2006/math" xmlns:v="urn:schemas-microsoft-com:vml" xmlns:wp14="http://schemas.microsoft.com/office/word/2010/wordprocessingDrawing" xmlns:wp="http://schemas.openxmlformats.org/drawingml/2006/wordprocessingDrawing" xmlns:w10="urn:schemas-microsoft-com:office:word" xmlns:w="http://schemas.openxmlformats.org/wordprocessingml/2006/main" xmlns:w14="http://schemas.microsoft.com/office/word/2010/wordml" xmlns:w15="http://schemas.microsoft.com/office/word/2012/wordml" xmlns:w16cex="http://schemas.microsoft.com/office/word/2018/wordml/cex" xmlns:w16cid="http://schemas.microsoft.com/office/word/2016/wordml/cid" xmlns:w16="http://schemas.microsoft.com/office/word/2018/wordml" xmlns:w16du="http://schemas.microsoft.com/office/word/2023/wordml/word16du" xmlns:w16sdtdh="http://schemas.microsoft.com/office/word/2020/wordml/sdtdatahash" xmlns:w16sdtfl="http://schemas.microsoft.com/office/word/2024/wordml/sdtformatlock" xmlns:w16se="http://schemas.microsoft.com/office/word/2015/wordml/symex" xmlns:wpg="http://schemas.microsoft.com/office/word/2010/wordprocessingGroup" xmlns:wpi="http://schemas.microsoft.com/office/word/2010/wordprocessingInk" xmlns:wne="http://schemas.microsoft.com/office/word/2006/wordml" xmlns:wps="http://schemas.microsoft.com/office/word/2010/wordprocessingShape" mc:Ignorable="w14 w15 w16se w16cid w16 w16cex w16sdtdh w16sdtfl w16du wp14">
   <w:footnote w:type="separator" w:id="-1">
@@ -650,9 +717,32 @@
     <w:pPr>
       <w:pStyle w:val="Header"/>
     </w:pPr>
+  </w:p>
+</w:hdr>
+</file>
+
+<file path=word/header2.xml><?xml version="1.0" encoding="utf-8"?>
+<w:hdr xmlns:wpc="http://schemas.microsoft.com/office/word/2010/wordprocessingCanvas" xmlns:cx="http://schemas.microsoft.com/office/drawing/2014/chartex" xmlns:cx1="http://schemas.microsoft.com/office/drawing/2015/9/8/chartex" xmlns:cx2="http://schemas.microsoft.com/office/drawing/2015/10/21/chartex" xmlns:cx3="http://schemas.microsoft.com/office/drawing/2016/5/9/chartex" xmlns:cx4="http://schemas.microsoft.com/office/drawing/2016/5/10/chartex" xmlns:cx5="http://schemas.microsoft.com/office/drawing/2016/5/11/chartex" xmlns:cx6="http://schemas.microsoft.com/office/drawing/2016/5/12/chartex" xmlns:cx7="http://schemas.microsoft.com/office/drawing/2016/5/13/chartex" xmlns:cx8="http://schemas.microsoft.com/office/drawing/2016/5/14/chartex" xmlns:mc="http://schemas.openxmlformats.org/markup-compatibility/2006" xmlns:aink="http://schemas.microsoft.com/office/drawing/2016/ink" xmlns:am3d="http://schemas.microsoft.com/office/drawing/2017/model3d" xmlns:o="urn:schemas-microsoft-com:office:office" xmlns:oel="http://schemas.microsoft.com/office/2019/extlst" xmlns:r="http://schemas.openxmlformats.org/officeDocument/2006/relationships" xmlns:m="http://schemas.openxmlformats.org/officeDocument/2006/math" xmlns:v="urn:schemas-microsoft-com:vml" xmlns:wp14="http://schemas.microsoft.com/office/word/2010/wordprocessingDrawing" xmlns:wp="http://schemas.openxmlformats.org/drawingml/2006/wordprocessingDrawing" xmlns:w10="urn:schemas-microsoft-com:office:word" xmlns:w="http://schemas.openxmlformats.org/wordprocessingml/2006/main" xmlns:w14="http://schemas.microsoft.com/office/word/2010/wordml" xmlns:w15="http://schemas.microsoft.com/office/word/2012/wordml" xmlns:w16cex="http://schemas.microsoft.com/office/word/2018/wordml/cex" xmlns:w16cid="http://schemas.microsoft.com/office/word/2016/wordml/cid" xmlns:w16="http://schemas.microsoft.com/office/word/2018/wordml" xmlns:w16du="http://schemas.microsoft.com/office/word/2023/wordml/word16du" xmlns:w16sdtdh="http://schemas.microsoft.com/office/word/2020/wordml/sdtdatahash" xmlns:w16sdtfl="http://schemas.microsoft.com/office/word/2024/wordml/sdtformatlock" xmlns:w16se="http://schemas.microsoft.com/office/word/2015/wordml/symex" xmlns:wpg="http://schemas.microsoft.com/office/word/2010/wordprocessingGroup" xmlns:wpi="http://schemas.microsoft.com/office/word/2010/wordprocessingInk" xmlns:wne="http://schemas.microsoft.com/office/word/2006/wordml" xmlns:wps="http://schemas.microsoft.com/office/word/2010/wordprocessingShape" mc:Ignorable="w14 w15 w16se w16cid w16 w16cex w16sdtdh w16sdtfl w16du wp14">
+  <w:p>
+    <w:pPr>
+      <w:pStyle w:val="Header"/>
+    </w:pPr>
     <w:r>
-      <w:t>2025-12-19</w:t>
+      <w:t>2025-1</w:t>
     </w:r>
+    <w:r>
+      <w:t>-13</w:t>
+    </w:r>
+  </w:p>
+</w:hdr>
+</file>
+
+<file path=word/header3.xml><?xml version="1.0" encoding="utf-8"?>
+<w:hdr xmlns:wpc="http://schemas.microsoft.com/office/word/2010/wordprocessingCanvas" xmlns:cx="http://schemas.microsoft.com/office/drawing/2014/chartex" xmlns:cx1="http://schemas.microsoft.com/office/drawing/2015/9/8/chartex" xmlns:cx2="http://schemas.microsoft.com/office/drawing/2015/10/21/chartex" xmlns:cx3="http://schemas.microsoft.com/office/drawing/2016/5/9/chartex" xmlns:cx4="http://schemas.microsoft.com/office/drawing/2016/5/10/chartex" xmlns:cx5="http://schemas.microsoft.com/office/drawing/2016/5/11/chartex" xmlns:cx6="http://schemas.microsoft.com/office/drawing/2016/5/12/chartex" xmlns:cx7="http://schemas.microsoft.com/office/drawing/2016/5/13/chartex" xmlns:cx8="http://schemas.microsoft.com/office/drawing/2016/5/14/chartex" xmlns:mc="http://schemas.openxmlformats.org/markup-compatibility/2006" xmlns:aink="http://schemas.microsoft.com/office/drawing/2016/ink" xmlns:am3d="http://schemas.microsoft.com/office/drawing/2017/model3d" xmlns:o="urn:schemas-microsoft-com:office:office" xmlns:oel="http://schemas.microsoft.com/office/2019/extlst" xmlns:r="http://schemas.openxmlformats.org/officeDocument/2006/relationships" xmlns:m="http://schemas.openxmlformats.org/officeDocument/2006/math" xmlns:v="urn:schemas-microsoft-com:vml" xmlns:wp14="http://schemas.microsoft.com/office/word/2010/wordprocessingDrawing" xmlns:wp="http://schemas.openxmlformats.org/drawingml/2006/wordprocessingDrawing" xmlns:w10="urn:schemas-microsoft-com:office:word" xmlns:w="http://schemas.openxmlformats.org/wordprocessingml/2006/main" xmlns:w14="http://schemas.microsoft.com/office/word/2010/wordml" xmlns:w15="http://schemas.microsoft.com/office/word/2012/wordml" xmlns:w16cex="http://schemas.microsoft.com/office/word/2018/wordml/cex" xmlns:w16cid="http://schemas.microsoft.com/office/word/2016/wordml/cid" xmlns:w16="http://schemas.microsoft.com/office/word/2018/wordml" xmlns:w16du="http://schemas.microsoft.com/office/word/2023/wordml/word16du" xmlns:w16sdtdh="http://schemas.microsoft.com/office/word/2020/wordml/sdtdatahash" xmlns:w16sdtfl="http://schemas.microsoft.com/office/word/2024/wordml/sdtformatlock" xmlns:w16se="http://schemas.microsoft.com/office/word/2015/wordml/symex" xmlns:wpg="http://schemas.microsoft.com/office/word/2010/wordprocessingGroup" xmlns:wpi="http://schemas.microsoft.com/office/word/2010/wordprocessingInk" xmlns:wne="http://schemas.microsoft.com/office/word/2006/wordml" xmlns:wps="http://schemas.microsoft.com/office/word/2010/wordprocessingShape" mc:Ignorable="w14 w15 w16se w16cid w16 w16cex w16sdtdh w16sdtfl w16du wp14">
+  <w:p>
+    <w:pPr>
+      <w:pStyle w:val="Header"/>
+    </w:pPr>
   </w:p>
 </w:hdr>
 </file>
@@ -752,14 +842,6 @@
     <w:abstractNumId w:val="0"/>
   </w:num>
 </w:numbering>
-</file>
-
-<file path=word/people.xml><?xml version="1.0" encoding="utf-8"?>
-<w15:people xmlns:wpc="http://schemas.microsoft.com/office/word/2010/wordprocessingCanvas" xmlns:cx="http://schemas.microsoft.com/office/drawing/2014/chartex" xmlns:cx1="http://schemas.microsoft.com/office/drawing/2015/9/8/chartex" xmlns:cx2="http://schemas.microsoft.com/office/drawing/2015/10/21/chartex" xmlns:cx3="http://schemas.microsoft.com/office/drawing/2016/5/9/chartex" xmlns:cx4="http://schemas.microsoft.com/office/drawing/2016/5/10/chartex" xmlns:cx5="http://schemas.microsoft.com/office/drawing/2016/5/11/chartex" xmlns:cx6="http://schemas.microsoft.com/office/drawing/2016/5/12/chartex" xmlns:cx7="http://schemas.microsoft.com/office/drawing/2016/5/13/chartex" xmlns:cx8="http://schemas.microsoft.com/office/drawing/2016/5/14/chartex" xmlns:mc="http://schemas.openxmlformats.org/markup-compatibility/2006" xmlns:aink="http://schemas.microsoft.com/office/drawing/2016/ink" xmlns:am3d="http://schemas.microsoft.com/office/drawing/2017/model3d" xmlns:o="urn:schemas-microsoft-com:office:office" xmlns:oel="http://schemas.microsoft.com/office/2019/extlst" xmlns:r="http://schemas.openxmlformats.org/officeDocument/2006/relationships" xmlns:m="http://schemas.openxmlformats.org/officeDocument/2006/math" xmlns:v="urn:schemas-microsoft-com:vml" xmlns:wp14="http://schemas.microsoft.com/office/word/2010/wordprocessingDrawing" xmlns:wp="http://schemas.openxmlformats.org/drawingml/2006/wordprocessingDrawing" xmlns:w10="urn:schemas-microsoft-com:office:word" xmlns:w="http://schemas.openxmlformats.org/wordprocessingml/2006/main" xmlns:w14="http://schemas.microsoft.com/office/word/2010/wordml" xmlns:w15="http://schemas.microsoft.com/office/word/2012/wordml" xmlns:w16cex="http://schemas.microsoft.com/office/word/2018/wordml/cex" xmlns:w16cid="http://schemas.microsoft.com/office/word/2016/wordml/cid" xmlns:w16="http://schemas.microsoft.com/office/word/2018/wordml" xmlns:w16du="http://schemas.microsoft.com/office/word/2023/wordml/word16du" xmlns:w16sdtdh="http://schemas.microsoft.com/office/word/2020/wordml/sdtdatahash" xmlns:w16sdtfl="http://schemas.microsoft.com/office/word/2024/wordml/sdtformatlock" xmlns:w16se="http://schemas.microsoft.com/office/word/2015/wordml/symex" xmlns:wpg="http://schemas.microsoft.com/office/word/2010/wordprocessingGroup" xmlns:wpi="http://schemas.microsoft.com/office/word/2010/wordprocessingInk" xmlns:wne="http://schemas.microsoft.com/office/word/2006/wordml" xmlns:wps="http://schemas.microsoft.com/office/word/2010/wordprocessingShape" mc:Ignorable="w14 w15 w16se w16cid w16 w16cex w16sdtdh w16sdtfl w16du wp14">
-  <w15:person w15:author="Liz Stebbins">
-    <w15:presenceInfo w15:providerId="AD" w15:userId="S::lstebbins@flowwest.com::b7e9f6c9-9a95-40cd-9910-08a82235a8cc"/>
-  </w15:person>
-</w15:people>
 </file>
 
 <file path=word/styles.xml><?xml version="1.0" encoding="utf-8"?>
@@ -1742,6 +1824,74 @@
       <w:spacing w:after="0" w:line="240" w:lineRule="auto"/>
     </w:pPr>
   </w:style>
+  <w:style w:type="character" w:styleId="CommentReference">
+    <w:name w:val="annotation reference"/>
+    <w:basedOn w:val="DefaultParagraphFont"/>
+    <w:uiPriority w:val="99"/>
+    <w:semiHidden/>
+    <w:unhideWhenUsed/>
+    <w:rsid w:val="009E041E"/>
+    <w:rPr>
+      <w:sz w:val="16"/>
+      <w:szCs w:val="16"/>
+    </w:rPr>
+  </w:style>
+  <w:style w:type="paragraph" w:styleId="CommentText">
+    <w:name w:val="annotation text"/>
+    <w:basedOn w:val="Normal"/>
+    <w:link w:val="CommentTextChar"/>
+    <w:uiPriority w:val="99"/>
+    <w:semiHidden/>
+    <w:unhideWhenUsed/>
+    <w:rsid w:val="009E041E"/>
+    <w:pPr>
+      <w:spacing w:line="240" w:lineRule="auto"/>
+    </w:pPr>
+    <w:rPr>
+      <w:sz w:val="20"/>
+      <w:szCs w:val="20"/>
+    </w:rPr>
+  </w:style>
+  <w:style w:type="character" w:customStyle="1" w:styleId="CommentTextChar">
+    <w:name w:val="Comment Text Char"/>
+    <w:basedOn w:val="DefaultParagraphFont"/>
+    <w:link w:val="CommentText"/>
+    <w:uiPriority w:val="99"/>
+    <w:semiHidden/>
+    <w:rsid w:val="009E041E"/>
+    <w:rPr>
+      <w:sz w:val="20"/>
+      <w:szCs w:val="20"/>
+    </w:rPr>
+  </w:style>
+  <w:style w:type="paragraph" w:styleId="CommentSubject">
+    <w:name w:val="annotation subject"/>
+    <w:basedOn w:val="CommentText"/>
+    <w:next w:val="CommentText"/>
+    <w:link w:val="CommentSubjectChar"/>
+    <w:uiPriority w:val="99"/>
+    <w:semiHidden/>
+    <w:unhideWhenUsed/>
+    <w:rsid w:val="009E041E"/>
+    <w:rPr>
+      <w:b/>
+      <w:bCs/>
+    </w:rPr>
+  </w:style>
+  <w:style w:type="character" w:customStyle="1" w:styleId="CommentSubjectChar">
+    <w:name w:val="Comment Subject Char"/>
+    <w:basedOn w:val="CommentTextChar"/>
+    <w:link w:val="CommentSubject"/>
+    <w:uiPriority w:val="99"/>
+    <w:semiHidden/>
+    <w:rsid w:val="009E041E"/>
+    <w:rPr>
+      <w:b/>
+      <w:bCs/>
+      <w:sz w:val="20"/>
+      <w:szCs w:val="20"/>
+    </w:rPr>
+  </w:style>
 </w:styles>
 </file>
 

</xml_diff>

<commit_message>
updates run assignment ruleset
</commit_message>
<xml_diff>
--- a/data-raw/grunID_final_run_assignment_ruleset.docx
+++ b/data-raw/grunID_final_run_assignment_ruleset.docx
@@ -6,9 +6,6 @@
       <w:r>
         <w:t>Run assignment logic</w:t>
       </w:r>
-      <w:r>
-        <w:t xml:space="preserve"> – to confirm</w:t>
-      </w:r>
     </w:p>
     <w:p>
       <w:r>
@@ -38,21 +35,12 @@
       <w:r>
         <w:t xml:space="preserve"> not influence the following logic which determines the </w:t>
       </w:r>
-      <w:proofErr w:type="spellStart"/>
-      <w:r>
-        <w:rPr>
-          <w:b/>
-          <w:bCs/>
-        </w:rPr>
-        <w:t>final_run_assignment</w:t>
-      </w:r>
-      <w:proofErr w:type="spellEnd"/>
-      <w:r>
-        <w:rPr>
-          <w:b/>
-          <w:bCs/>
-        </w:rPr>
-        <w:t xml:space="preserve"> </w:t>
+      <w:r>
+        <w:rPr>
+          <w:b/>
+          <w:bCs/>
+        </w:rPr>
+        <w:t xml:space="preserve">final_run_assignment </w:t>
       </w:r>
       <w:r>
         <w:t>(or the run assignment that gets used in PLAD)</w:t>
@@ -66,57 +54,24 @@
     </w:p>
     <w:p/>
     <w:p>
-      <w:proofErr w:type="spellStart"/>
-      <w:r>
-        <w:rPr>
-          <w:b/>
-          <w:bCs/>
-        </w:rPr>
-        <w:t>Final_run_assignment</w:t>
-      </w:r>
-      <w:proofErr w:type="spellEnd"/>
-      <w:r>
-        <w:rPr>
-          <w:b/>
-          <w:bCs/>
-        </w:rPr>
-        <w:t xml:space="preserve"> </w:t>
+      <w:r>
+        <w:rPr>
+          <w:b/>
+          <w:bCs/>
+        </w:rPr>
+        <w:t xml:space="preserve">Final_run_assignment </w:t>
       </w:r>
       <w:r>
         <w:t xml:space="preserve">will only ever be one of SPRING, WINTER, FALL OR LATE FALL, and UNKNOWN. </w:t>
       </w:r>
       <w:r>
-        <w:t xml:space="preserve">GT always overrides SHERLOCK, but the Ots28 designation (GT-SEQ) determines how we use </w:t>
-      </w:r>
-      <w:proofErr w:type="spellStart"/>
-      <w:r>
-        <w:t>pop_structure_id</w:t>
-      </w:r>
-      <w:proofErr w:type="spellEnd"/>
-      <w:r>
-        <w:t>.</w:t>
+        <w:t>GT always overrides SHERLOCK, but the Ots28 designation (GT-SEQ) determines how we use pop_structure_id.</w:t>
       </w:r>
     </w:p>
     <w:p/>
     <w:p>
       <w:r>
-        <w:t>New process for “FILTERING OUT”</w:t>
-      </w:r>
-      <w:proofErr w:type="gramStart"/>
-      <w:r>
-        <w:t>/”REMOVAL</w:t>
-      </w:r>
-      <w:proofErr w:type="gramEnd"/>
-      <w:r>
-        <w:t xml:space="preserve">” – if a </w:t>
-      </w:r>
-      <w:proofErr w:type="spellStart"/>
-      <w:r>
-        <w:t>sample_id</w:t>
-      </w:r>
-      <w:proofErr w:type="spellEnd"/>
-      <w:r>
-        <w:t xml:space="preserve"> reaches criteria for “REMOVAL” but DOES HAVE fork length data, datetime collected, zero out the genetic results (assign final run assignment to NA)</w:t>
+        <w:t>New process for “FILTERING OUT”/”REMOVAL” – if a sample_id reaches criteria for “REMOVAL” but DOES HAVE fork length data, datetime collected, zero out the genetic results (assign final run assignment to NA)</w:t>
       </w:r>
     </w:p>
     <w:p>
@@ -136,18 +91,6 @@
         </w:numPr>
       </w:pPr>
       <w:r>
-        <w:t>Check for edge cases</w:t>
-      </w:r>
-    </w:p>
-    <w:p>
-      <w:pPr>
-        <w:pStyle w:val="ListParagraph"/>
-        <w:numPr>
-          <w:ilvl w:val="1"/>
-          <w:numId w:val="1"/>
-        </w:numPr>
-      </w:pPr>
-      <w:r>
         <w:t xml:space="preserve">If the SHERLOCK run designation is </w:t>
       </w:r>
       <w:r>
@@ -185,15 +128,7 @@
         <w:t>NA</w:t>
       </w:r>
       <w:r>
-        <w:t xml:space="preserve">, and </w:t>
-      </w:r>
-      <w:proofErr w:type="spellStart"/>
-      <w:r>
-        <w:t>pop_structure_id</w:t>
-      </w:r>
-      <w:proofErr w:type="spellEnd"/>
-      <w:r>
-        <w:t xml:space="preserve"> </w:t>
+        <w:t xml:space="preserve">, and pop_structure_id </w:t>
       </w:r>
       <w:r>
         <w:rPr>
@@ -210,302 +145,7 @@
           <w:b/>
           <w:bCs/>
         </w:rPr>
-        <w:t>FILTER OUT</w:t>
-      </w:r>
-    </w:p>
-    <w:p>
-      <w:pPr>
-        <w:pStyle w:val="ListParagraph"/>
-        <w:numPr>
-          <w:ilvl w:val="1"/>
-          <w:numId w:val="1"/>
-        </w:numPr>
-      </w:pPr>
-      <w:r>
-        <w:t xml:space="preserve">If SHERLOCK </w:t>
-      </w:r>
-      <w:proofErr w:type="spellStart"/>
-      <w:r>
-        <w:t>ots</w:t>
-      </w:r>
-      <w:proofErr w:type="spellEnd"/>
-      <w:r>
-        <w:t xml:space="preserve"> 28 </w:t>
-      </w:r>
-      <w:r>
-        <w:rPr>
-          <w:b/>
-          <w:bCs/>
-        </w:rPr>
-        <w:t>IS NOT NA</w:t>
-      </w:r>
-      <w:r>
-        <w:t xml:space="preserve">, gtseq_chr28_geno </w:t>
-      </w:r>
-      <w:r>
-        <w:rPr>
-          <w:b/>
-          <w:bCs/>
-        </w:rPr>
-        <w:t>IS NA</w:t>
-      </w:r>
-      <w:r>
-        <w:t xml:space="preserve">, and </w:t>
-      </w:r>
-      <w:proofErr w:type="spellStart"/>
-      <w:r>
-        <w:t>pop_structure_id</w:t>
-      </w:r>
-      <w:proofErr w:type="spellEnd"/>
-      <w:r>
-        <w:t xml:space="preserve"> </w:t>
-      </w:r>
-      <w:r>
-        <w:rPr>
-          <w:b/>
-          <w:bCs/>
-        </w:rPr>
-        <w:t>IS NOT NA</w:t>
-      </w:r>
-      <w:r>
-        <w:t>, FILTER OUT</w:t>
-      </w:r>
-      <w:r>
-        <w:t xml:space="preserve"> </w:t>
-      </w:r>
-    </w:p>
-    <w:p>
-      <w:pPr>
-        <w:pStyle w:val="ListParagraph"/>
-        <w:numPr>
-          <w:ilvl w:val="1"/>
-          <w:numId w:val="1"/>
-        </w:numPr>
-      </w:pPr>
-      <w:r>
-        <w:t xml:space="preserve">If SHERLOCK run designation </w:t>
-      </w:r>
-      <w:r>
-        <w:rPr>
-          <w:b/>
-          <w:bCs/>
-        </w:rPr>
-        <w:t>HETEROZYGOTE</w:t>
-      </w:r>
-      <w:r>
-        <w:t xml:space="preserve">, gtseq_chr28_geno </w:t>
-      </w:r>
-      <w:r>
-        <w:rPr>
-          <w:b/>
-          <w:bCs/>
-        </w:rPr>
-        <w:t>IS NA</w:t>
-      </w:r>
-      <w:r>
-        <w:t xml:space="preserve">, and </w:t>
-      </w:r>
-      <w:proofErr w:type="spellStart"/>
-      <w:r>
-        <w:t>pop_structure_id</w:t>
-      </w:r>
-      <w:proofErr w:type="spellEnd"/>
-      <w:r>
-        <w:t xml:space="preserve"> </w:t>
-      </w:r>
-      <w:r>
-        <w:rPr>
-          <w:b/>
-          <w:bCs/>
-        </w:rPr>
-        <w:t>IS NA</w:t>
-      </w:r>
-      <w:r>
-        <w:t xml:space="preserve">, designate </w:t>
-      </w:r>
-      <w:r>
-        <w:rPr>
-          <w:b/>
-          <w:bCs/>
-        </w:rPr>
-        <w:t>UNKNOWN</w:t>
-      </w:r>
-    </w:p>
-    <w:p>
-      <w:pPr>
-        <w:pStyle w:val="ListParagraph"/>
-        <w:numPr>
-          <w:ilvl w:val="1"/>
-          <w:numId w:val="1"/>
-        </w:numPr>
-      </w:pPr>
-      <w:r>
-        <w:t xml:space="preserve">If gtseq_chr28_geno is </w:t>
-      </w:r>
-      <w:r>
-        <w:rPr>
-          <w:b/>
-          <w:bCs/>
-        </w:rPr>
-        <w:t>HETEROZYGOTE</w:t>
-      </w:r>
-      <w:r>
-        <w:rPr>
-          <w:b/>
-          <w:bCs/>
-        </w:rPr>
-        <w:t xml:space="preserve"> </w:t>
-      </w:r>
-      <w:r>
-        <w:t xml:space="preserve">and </w:t>
-      </w:r>
-      <w:proofErr w:type="spellStart"/>
-      <w:r>
-        <w:t>cv_fall</w:t>
-      </w:r>
-      <w:proofErr w:type="spellEnd"/>
-      <w:r>
-        <w:t xml:space="preserve"> + </w:t>
-      </w:r>
-      <w:proofErr w:type="spellStart"/>
-      <w:r>
-        <w:t>cv_late_fall</w:t>
-      </w:r>
-      <w:proofErr w:type="spellEnd"/>
-      <w:r>
-        <w:t xml:space="preserve"> is </w:t>
-      </w:r>
-      <w:r>
-        <w:rPr>
-          <w:b/>
-          <w:bCs/>
-        </w:rPr>
-        <w:t>&gt; 0.8</w:t>
-      </w:r>
-      <w:r>
-        <w:t xml:space="preserve">, designate </w:t>
-      </w:r>
-      <w:r>
-        <w:rPr>
-          <w:b/>
-          <w:bCs/>
-        </w:rPr>
-        <w:t>FALL OR LATE FALL</w:t>
-      </w:r>
-    </w:p>
-    <w:p>
-      <w:pPr>
-        <w:pStyle w:val="ListParagraph"/>
-        <w:numPr>
-          <w:ilvl w:val="1"/>
-          <w:numId w:val="1"/>
-        </w:numPr>
-      </w:pPr>
-      <w:r>
-        <w:t xml:space="preserve">If gtseq_chr28_geno is </w:t>
-      </w:r>
-      <w:r>
-        <w:rPr>
-          <w:b/>
-          <w:bCs/>
-        </w:rPr>
-        <w:t>HETEROZYGOTE</w:t>
-      </w:r>
-      <w:r>
-        <w:rPr>
-          <w:b/>
-          <w:bCs/>
-        </w:rPr>
-        <w:t xml:space="preserve"> </w:t>
-      </w:r>
-      <w:r>
-        <w:t xml:space="preserve">and any of </w:t>
-      </w:r>
-      <w:proofErr w:type="spellStart"/>
-      <w:r>
-        <w:t>cv_fall</w:t>
-      </w:r>
-      <w:proofErr w:type="spellEnd"/>
-      <w:r>
-        <w:t xml:space="preserve"> + </w:t>
-      </w:r>
-      <w:proofErr w:type="spellStart"/>
-      <w:r>
-        <w:t>cv_late_fall</w:t>
-      </w:r>
-      <w:proofErr w:type="spellEnd"/>
-      <w:r>
-        <w:t xml:space="preserve">, </w:t>
-      </w:r>
-      <w:proofErr w:type="spellStart"/>
-      <w:r>
-        <w:t>cv_spring</w:t>
-      </w:r>
-      <w:proofErr w:type="spellEnd"/>
-      <w:r>
-        <w:t xml:space="preserve">, </w:t>
-      </w:r>
-      <w:proofErr w:type="spellStart"/>
-      <w:r>
-        <w:t>cv_winter</w:t>
-      </w:r>
-      <w:proofErr w:type="spellEnd"/>
-      <w:r>
-        <w:t xml:space="preserve"> &lt; 0.8, designate </w:t>
-      </w:r>
-      <w:r>
-        <w:rPr>
-          <w:b/>
-          <w:bCs/>
-        </w:rPr>
-        <w:t>UNKNOWN</w:t>
-      </w:r>
-    </w:p>
-    <w:p>
-      <w:pPr>
-        <w:pStyle w:val="ListParagraph"/>
-        <w:numPr>
-          <w:ilvl w:val="1"/>
-          <w:numId w:val="1"/>
-        </w:numPr>
-      </w:pPr>
-      <w:r>
-        <w:t xml:space="preserve">If </w:t>
-      </w:r>
-      <w:proofErr w:type="spellStart"/>
-      <w:r>
-        <w:t>pop_structure_id</w:t>
-      </w:r>
-      <w:proofErr w:type="spellEnd"/>
-      <w:r>
-        <w:t xml:space="preserve"> </w:t>
-      </w:r>
-      <w:r>
-        <w:rPr>
-          <w:b/>
-          <w:bCs/>
-        </w:rPr>
-        <w:t xml:space="preserve">IS NA </w:t>
-      </w:r>
-      <w:r>
-        <w:t xml:space="preserve">and gtseq_chr28_geno is </w:t>
-      </w:r>
-      <w:r>
-        <w:rPr>
-          <w:b/>
-          <w:bCs/>
-        </w:rPr>
-        <w:t xml:space="preserve">HETEROZYGOTE, </w:t>
-      </w:r>
-      <w:r>
-        <w:t xml:space="preserve">designate </w:t>
-      </w:r>
-      <w:r>
-        <w:rPr>
-          <w:b/>
-          <w:bCs/>
-        </w:rPr>
-        <w:t>UNKNOWN</w:t>
+        <w:t>REMOVE AND FLAG</w:t>
       </w:r>
     </w:p>
     <w:p>
@@ -517,65 +157,45 @@
         </w:numPr>
       </w:pPr>
       <w:r>
-        <w:t>GT SEQ</w:t>
-      </w:r>
-    </w:p>
-    <w:p>
-      <w:pPr>
-        <w:pStyle w:val="ListParagraph"/>
-        <w:numPr>
-          <w:ilvl w:val="1"/>
-          <w:numId w:val="1"/>
-        </w:numPr>
-      </w:pPr>
-      <w:r>
-        <w:t xml:space="preserve">If gtseq_chr28_geno </w:t>
-      </w:r>
-      <w:r>
-        <w:rPr>
-          <w:b/>
-          <w:bCs/>
-        </w:rPr>
-        <w:t>is LATE</w:t>
-      </w:r>
-      <w:r>
-        <w:t>, designate FALL OR LATE FALL</w:t>
-      </w:r>
-    </w:p>
-    <w:p>
-      <w:pPr>
-        <w:pStyle w:val="ListParagraph"/>
-        <w:numPr>
-          <w:ilvl w:val="1"/>
-          <w:numId w:val="1"/>
-        </w:numPr>
-      </w:pPr>
-      <w:r>
-        <w:t xml:space="preserve">If </w:t>
-      </w:r>
-      <w:proofErr w:type="spellStart"/>
-      <w:r>
-        <w:t>pop_structure_id</w:t>
-      </w:r>
-      <w:proofErr w:type="spellEnd"/>
-      <w:r>
-        <w:t xml:space="preserve"> </w:t>
-      </w:r>
-      <w:r>
-        <w:rPr>
-          <w:b/>
-          <w:bCs/>
-        </w:rPr>
-        <w:t xml:space="preserve">IS NOT NA, </w:t>
-      </w:r>
-      <w:r>
-        <w:t xml:space="preserve">designate using </w:t>
-      </w:r>
-      <w:proofErr w:type="spellStart"/>
-      <w:r>
-        <w:t>pop_structure_id</w:t>
-      </w:r>
-      <w:proofErr w:type="spellEnd"/>
+        <w:t xml:space="preserve">If SHERLOCK ots 28 </w:t>
+      </w:r>
+      <w:r>
+        <w:rPr>
+          <w:b/>
+          <w:bCs/>
+        </w:rPr>
+        <w:t>IS NOT NA</w:t>
+      </w:r>
+      <w:r>
+        <w:t xml:space="preserve">, gtseq_chr28_geno </w:t>
+      </w:r>
+      <w:r>
+        <w:rPr>
+          <w:b/>
+          <w:bCs/>
+        </w:rPr>
+        <w:t>IS NA</w:t>
+      </w:r>
+      <w:r>
+        <w:t xml:space="preserve">, and pop_structure_id </w:t>
+      </w:r>
+      <w:r>
+        <w:rPr>
+          <w:b/>
+          <w:bCs/>
+        </w:rPr>
+        <w:t>IS NOT NA</w:t>
+      </w:r>
+      <w:r>
+        <w:t xml:space="preserve">, </w:t>
+      </w:r>
+      <w:r>
+        <w:rPr>
+          <w:b/>
+          <w:bCs/>
+        </w:rPr>
+        <w:t>REMOVE AND FLAG</w:t>
+      </w:r>
     </w:p>
     <w:p>
       <w:pPr>
@@ -586,17 +206,238 @@
         </w:numPr>
       </w:pPr>
       <w:r>
-        <w:t xml:space="preserve">Use SHERLOCK where we don’t have </w:t>
-      </w:r>
-      <w:r>
-        <w:t>GT SEQ</w:t>
+        <w:t xml:space="preserve">If SHERLOCK run designation </w:t>
+      </w:r>
+      <w:r>
+        <w:rPr>
+          <w:b/>
+          <w:bCs/>
+        </w:rPr>
+        <w:t>HETEROZYGOTE</w:t>
+      </w:r>
+      <w:r>
+        <w:t xml:space="preserve">, gtseq_chr28_geno </w:t>
+      </w:r>
+      <w:r>
+        <w:rPr>
+          <w:b/>
+          <w:bCs/>
+        </w:rPr>
+        <w:t>IS NA</w:t>
+      </w:r>
+      <w:r>
+        <w:t xml:space="preserve">, and pop_structure_id </w:t>
+      </w:r>
+      <w:r>
+        <w:rPr>
+          <w:b/>
+          <w:bCs/>
+        </w:rPr>
+        <w:t>IS NA</w:t>
+      </w:r>
+      <w:r>
+        <w:t xml:space="preserve">, designate </w:t>
+      </w:r>
+      <w:r>
+        <w:rPr>
+          <w:b/>
+          <w:bCs/>
+        </w:rPr>
+        <w:t>UNKNOWN</w:t>
       </w:r>
     </w:p>
     <w:p>
       <w:pPr>
         <w:pStyle w:val="ListParagraph"/>
         <w:numPr>
-          <w:ilvl w:val="1"/>
+          <w:ilvl w:val="0"/>
+          <w:numId w:val="1"/>
+        </w:numPr>
+      </w:pPr>
+      <w:r>
+        <w:t xml:space="preserve">If gtseq_chr28_geno is </w:t>
+      </w:r>
+      <w:r>
+        <w:rPr>
+          <w:b/>
+          <w:bCs/>
+        </w:rPr>
+        <w:t>HETEROZYGOTE</w:t>
+      </w:r>
+      <w:r>
+        <w:rPr>
+          <w:b/>
+          <w:bCs/>
+        </w:rPr>
+        <w:t xml:space="preserve"> </w:t>
+      </w:r>
+      <w:r>
+        <w:t xml:space="preserve">and cv_fall + cv_late_fall is </w:t>
+      </w:r>
+      <w:r>
+        <w:rPr>
+          <w:b/>
+          <w:bCs/>
+        </w:rPr>
+        <w:t>&gt; 0.8</w:t>
+      </w:r>
+      <w:r>
+        <w:t xml:space="preserve">, designate </w:t>
+      </w:r>
+      <w:r>
+        <w:rPr>
+          <w:b/>
+          <w:bCs/>
+        </w:rPr>
+        <w:t>FALL OR LATE FALL</w:t>
+      </w:r>
+    </w:p>
+    <w:p>
+      <w:pPr>
+        <w:pStyle w:val="ListParagraph"/>
+        <w:numPr>
+          <w:ilvl w:val="0"/>
+          <w:numId w:val="1"/>
+        </w:numPr>
+      </w:pPr>
+      <w:r>
+        <w:t xml:space="preserve">If gtseq_chr28_geno is </w:t>
+      </w:r>
+      <w:r>
+        <w:rPr>
+          <w:b/>
+          <w:bCs/>
+        </w:rPr>
+        <w:t>HETEROZYGOTE</w:t>
+      </w:r>
+      <w:r>
+        <w:rPr>
+          <w:b/>
+          <w:bCs/>
+        </w:rPr>
+        <w:t xml:space="preserve"> </w:t>
+      </w:r>
+      <w:r>
+        <w:t xml:space="preserve">and </w:t>
+      </w:r>
+      <w:commentRangeStart w:id="0"/>
+      <w:r>
+        <w:t xml:space="preserve">any of </w:t>
+      </w:r>
+      <w:commentRangeEnd w:id="0"/>
+      <w:r>
+        <w:rPr>
+          <w:rStyle w:val="CommentReference"/>
+          <w:sz w:val="24"/>
+          <w:szCs w:val="24"/>
+        </w:rPr>
+        <w:commentReference w:id="0"/>
+      </w:r>
+      <w:r>
+        <w:t>cv_fall + cv_late_fall, cv_spring, cv_winter</w:t>
+      </w:r>
+      <w:r>
+        <w:t xml:space="preserve"> are</w:t>
+      </w:r>
+      <w:r>
+        <w:t xml:space="preserve"> &lt; 0.8, designate </w:t>
+      </w:r>
+      <w:r>
+        <w:rPr>
+          <w:b/>
+          <w:bCs/>
+        </w:rPr>
+        <w:t>UNKNOWN</w:t>
+      </w:r>
+    </w:p>
+    <w:p>
+      <w:pPr>
+        <w:pStyle w:val="ListParagraph"/>
+        <w:numPr>
+          <w:ilvl w:val="0"/>
+          <w:numId w:val="1"/>
+        </w:numPr>
+      </w:pPr>
+      <w:r>
+        <w:t xml:space="preserve">If pop_structure_id </w:t>
+      </w:r>
+      <w:r>
+        <w:rPr>
+          <w:b/>
+          <w:bCs/>
+        </w:rPr>
+        <w:t xml:space="preserve">IS NA </w:t>
+      </w:r>
+      <w:r>
+        <w:t xml:space="preserve">and gtseq_chr28_geno is </w:t>
+      </w:r>
+      <w:r>
+        <w:rPr>
+          <w:b/>
+          <w:bCs/>
+        </w:rPr>
+        <w:t xml:space="preserve">HETEROZYGOTE, </w:t>
+      </w:r>
+      <w:r>
+        <w:t xml:space="preserve">designate </w:t>
+      </w:r>
+      <w:r>
+        <w:rPr>
+          <w:b/>
+          <w:bCs/>
+        </w:rPr>
+        <w:t>UNKNOWN</w:t>
+      </w:r>
+    </w:p>
+    <w:p>
+      <w:pPr>
+        <w:pStyle w:val="ListParagraph"/>
+        <w:numPr>
+          <w:ilvl w:val="0"/>
+          <w:numId w:val="1"/>
+        </w:numPr>
+      </w:pPr>
+      <w:r>
+        <w:t xml:space="preserve">If gtseq_chr28_geno </w:t>
+      </w:r>
+      <w:r>
+        <w:rPr>
+          <w:b/>
+          <w:bCs/>
+        </w:rPr>
+        <w:t>is LATE</w:t>
+      </w:r>
+      <w:r>
+        <w:t>, designate FALL OR LATE FALL</w:t>
+      </w:r>
+    </w:p>
+    <w:p>
+      <w:pPr>
+        <w:pStyle w:val="ListParagraph"/>
+        <w:numPr>
+          <w:ilvl w:val="0"/>
+          <w:numId w:val="1"/>
+        </w:numPr>
+      </w:pPr>
+      <w:r>
+        <w:t xml:space="preserve">If pop_structure_id </w:t>
+      </w:r>
+      <w:r>
+        <w:rPr>
+          <w:b/>
+          <w:bCs/>
+        </w:rPr>
+        <w:t xml:space="preserve">IS NOT NA, </w:t>
+      </w:r>
+      <w:r>
+        <w:t>designate using pop_structure_id</w:t>
+      </w:r>
+    </w:p>
+    <w:p>
+      <w:pPr>
+        <w:pStyle w:val="ListParagraph"/>
+        <w:numPr>
+          <w:ilvl w:val="0"/>
           <w:numId w:val="1"/>
         </w:numPr>
       </w:pPr>
@@ -616,12 +457,12 @@
     </w:p>
     <w:p/>
     <w:sectPr>
-      <w:headerReference w:type="even" r:id="rId7"/>
-      <w:headerReference w:type="default" r:id="rId8"/>
-      <w:footerReference w:type="even" r:id="rId9"/>
-      <w:footerReference w:type="default" r:id="rId10"/>
-      <w:headerReference w:type="first" r:id="rId11"/>
-      <w:footerReference w:type="first" r:id="rId12"/>
+      <w:headerReference w:type="even" r:id="rId11"/>
+      <w:headerReference w:type="default" r:id="rId12"/>
+      <w:footerReference w:type="even" r:id="rId13"/>
+      <w:footerReference w:type="default" r:id="rId14"/>
+      <w:headerReference w:type="first" r:id="rId15"/>
+      <w:footerReference w:type="first" r:id="rId16"/>
       <w:pgSz w:w="12240" w:h="15840"/>
       <w:pgMar w:top="1440" w:right="1440" w:bottom="1440" w:left="1440" w:header="720" w:footer="720" w:gutter="0"/>
       <w:cols w:space="720"/>
@@ -629,6 +470,45 @@
     </w:sectPr>
   </w:body>
 </w:document>
+</file>
+
+<file path=word/comments.xml><?xml version="1.0" encoding="utf-8"?>
+<w:comments xmlns:wpc="http://schemas.microsoft.com/office/word/2010/wordprocessingCanvas" xmlns:cx="http://schemas.microsoft.com/office/drawing/2014/chartex" xmlns:cx1="http://schemas.microsoft.com/office/drawing/2015/9/8/chartex" xmlns:cx2="http://schemas.microsoft.com/office/drawing/2015/10/21/chartex" xmlns:cx3="http://schemas.microsoft.com/office/drawing/2016/5/9/chartex" xmlns:cx4="http://schemas.microsoft.com/office/drawing/2016/5/10/chartex" xmlns:cx5="http://schemas.microsoft.com/office/drawing/2016/5/11/chartex" xmlns:cx6="http://schemas.microsoft.com/office/drawing/2016/5/12/chartex" xmlns:cx7="http://schemas.microsoft.com/office/drawing/2016/5/13/chartex" xmlns:cx8="http://schemas.microsoft.com/office/drawing/2016/5/14/chartex" xmlns:mc="http://schemas.openxmlformats.org/markup-compatibility/2006" xmlns:aink="http://schemas.microsoft.com/office/drawing/2016/ink" xmlns:am3d="http://schemas.microsoft.com/office/drawing/2017/model3d" xmlns:o="urn:schemas-microsoft-com:office:office" xmlns:oel="http://schemas.microsoft.com/office/2019/extlst" xmlns:r="http://schemas.openxmlformats.org/officeDocument/2006/relationships" xmlns:m="http://schemas.openxmlformats.org/officeDocument/2006/math" xmlns:v="urn:schemas-microsoft-com:vml" xmlns:wp14="http://schemas.microsoft.com/office/word/2010/wordprocessingDrawing" xmlns:wp="http://schemas.openxmlformats.org/drawingml/2006/wordprocessingDrawing" xmlns:w10="urn:schemas-microsoft-com:office:word" xmlns:w="http://schemas.openxmlformats.org/wordprocessingml/2006/main" xmlns:w14="http://schemas.microsoft.com/office/word/2010/wordml" xmlns:w15="http://schemas.microsoft.com/office/word/2012/wordml" xmlns:w16cex="http://schemas.microsoft.com/office/word/2018/wordml/cex" xmlns:w16cid="http://schemas.microsoft.com/office/word/2016/wordml/cid" xmlns:w16="http://schemas.microsoft.com/office/word/2018/wordml" xmlns:w16du="http://schemas.microsoft.com/office/word/2023/wordml/word16du" xmlns:w16sdtdh="http://schemas.microsoft.com/office/word/2020/wordml/sdtdatahash" xmlns:w16sdtfl="http://schemas.microsoft.com/office/word/2024/wordml/sdtformatlock" xmlns:w16se="http://schemas.microsoft.com/office/word/2015/wordml/symex" xmlns:wpg="http://schemas.microsoft.com/office/word/2010/wordprocessingGroup" xmlns:wpi="http://schemas.microsoft.com/office/word/2010/wordprocessingInk" xmlns:wne="http://schemas.microsoft.com/office/word/2006/wordml" xmlns:wps="http://schemas.microsoft.com/office/word/2010/wordprocessingShape" mc:Ignorable="w14 w15 w16se w16cid w16 w16cex w16sdtdh w16sdtfl w16du wp14">
+  <w:comment w:id="0" w:author="Liz Stebbins" w:date="2026-01-14T10:30:00Z" w:initials="LS">
+    <w:p>
+      <w:pPr>
+        <w:pStyle w:val="CommentText"/>
+      </w:pPr>
+      <w:r>
+        <w:rPr>
+          <w:rStyle w:val="CommentReference"/>
+        </w:rPr>
+        <w:annotationRef/>
+      </w:r>
+      <w:r>
+        <w:t>Should this be ALL OF ?</w:t>
+      </w:r>
+    </w:p>
+  </w:comment>
+</w:comments>
+</file>
+
+<file path=word/commentsExtended.xml><?xml version="1.0" encoding="utf-8"?>
+<w15:commentsEx xmlns:wpc="http://schemas.microsoft.com/office/word/2010/wordprocessingCanvas" xmlns:cx="http://schemas.microsoft.com/office/drawing/2014/chartex" xmlns:cx1="http://schemas.microsoft.com/office/drawing/2015/9/8/chartex" xmlns:cx2="http://schemas.microsoft.com/office/drawing/2015/10/21/chartex" xmlns:cx3="http://schemas.microsoft.com/office/drawing/2016/5/9/chartex" xmlns:cx4="http://schemas.microsoft.com/office/drawing/2016/5/10/chartex" xmlns:cx5="http://schemas.microsoft.com/office/drawing/2016/5/11/chartex" xmlns:cx6="http://schemas.microsoft.com/office/drawing/2016/5/12/chartex" xmlns:cx7="http://schemas.microsoft.com/office/drawing/2016/5/13/chartex" xmlns:cx8="http://schemas.microsoft.com/office/drawing/2016/5/14/chartex" xmlns:mc="http://schemas.openxmlformats.org/markup-compatibility/2006" xmlns:aink="http://schemas.microsoft.com/office/drawing/2016/ink" xmlns:am3d="http://schemas.microsoft.com/office/drawing/2017/model3d" xmlns:o="urn:schemas-microsoft-com:office:office" xmlns:oel="http://schemas.microsoft.com/office/2019/extlst" xmlns:r="http://schemas.openxmlformats.org/officeDocument/2006/relationships" xmlns:m="http://schemas.openxmlformats.org/officeDocument/2006/math" xmlns:v="urn:schemas-microsoft-com:vml" xmlns:wp14="http://schemas.microsoft.com/office/word/2010/wordprocessingDrawing" xmlns:wp="http://schemas.openxmlformats.org/drawingml/2006/wordprocessingDrawing" xmlns:w10="urn:schemas-microsoft-com:office:word" xmlns:w="http://schemas.openxmlformats.org/wordprocessingml/2006/main" xmlns:w14="http://schemas.microsoft.com/office/word/2010/wordml" xmlns:w15="http://schemas.microsoft.com/office/word/2012/wordml" xmlns:w16cex="http://schemas.microsoft.com/office/word/2018/wordml/cex" xmlns:w16cid="http://schemas.microsoft.com/office/word/2016/wordml/cid" xmlns:w16="http://schemas.microsoft.com/office/word/2018/wordml" xmlns:w16du="http://schemas.microsoft.com/office/word/2023/wordml/word16du" xmlns:w16sdtdh="http://schemas.microsoft.com/office/word/2020/wordml/sdtdatahash" xmlns:w16sdtfl="http://schemas.microsoft.com/office/word/2024/wordml/sdtformatlock" xmlns:w16se="http://schemas.microsoft.com/office/word/2015/wordml/symex" xmlns:wpg="http://schemas.microsoft.com/office/word/2010/wordprocessingGroup" xmlns:wpi="http://schemas.microsoft.com/office/word/2010/wordprocessingInk" xmlns:wne="http://schemas.microsoft.com/office/word/2006/wordml" xmlns:wps="http://schemas.microsoft.com/office/word/2010/wordprocessingShape" mc:Ignorable="w14 w15 w16se w16cid w16 w16cex w16sdtdh w16sdtfl w16du wp14">
+  <w15:commentEx w15:paraId="07B3A23F" w15:done="0"/>
+</w15:commentsEx>
+</file>
+
+<file path=word/commentsExtensible.xml><?xml version="1.0" encoding="utf-8"?>
+<w16cex:commentsExtensible xmlns:wpc="http://schemas.microsoft.com/office/word/2010/wordprocessingCanvas" xmlns:cx="http://schemas.microsoft.com/office/drawing/2014/chartex" xmlns:cx1="http://schemas.microsoft.com/office/drawing/2015/9/8/chartex" xmlns:cx2="http://schemas.microsoft.com/office/drawing/2015/10/21/chartex" xmlns:cx3="http://schemas.microsoft.com/office/drawing/2016/5/9/chartex" xmlns:cx4="http://schemas.microsoft.com/office/drawing/2016/5/10/chartex" xmlns:cx5="http://schemas.microsoft.com/office/drawing/2016/5/11/chartex" xmlns:cx6="http://schemas.microsoft.com/office/drawing/2016/5/12/chartex" xmlns:cx7="http://schemas.microsoft.com/office/drawing/2016/5/13/chartex" xmlns:cx8="http://schemas.microsoft.com/office/drawing/2016/5/14/chartex" xmlns:cr="http://schemas.microsoft.com/office/comments/2020/reactions" xmlns:mc="http://schemas.openxmlformats.org/markup-compatibility/2006" xmlns:aink="http://schemas.microsoft.com/office/drawing/2016/ink" xmlns:am3d="http://schemas.microsoft.com/office/drawing/2017/model3d" xmlns:o="urn:schemas-microsoft-com:office:office" xmlns:oel="http://schemas.microsoft.com/office/2019/extlst" xmlns:r="http://schemas.openxmlformats.org/officeDocument/2006/relationships" xmlns:m="http://schemas.openxmlformats.org/officeDocument/2006/math" xmlns:v="urn:schemas-microsoft-com:vml" xmlns:wp14="http://schemas.microsoft.com/office/word/2010/wordprocessingDrawing" xmlns:wp="http://schemas.openxmlformats.org/drawingml/2006/wordprocessingDrawing" xmlns:w10="urn:schemas-microsoft-com:office:word" xmlns:w="http://schemas.openxmlformats.org/wordprocessingml/2006/main" xmlns:w14="http://schemas.microsoft.com/office/word/2010/wordml" xmlns:w15="http://schemas.microsoft.com/office/word/2012/wordml" xmlns:w16cex="http://schemas.microsoft.com/office/word/2018/wordml/cex" xmlns:w16cid="http://schemas.microsoft.com/office/word/2016/wordml/cid" xmlns:w16="http://schemas.microsoft.com/office/word/2018/wordml" xmlns:w16du="http://schemas.microsoft.com/office/word/2023/wordml/word16du" xmlns:w16sdtdh="http://schemas.microsoft.com/office/word/2020/wordml/sdtdatahash" xmlns:w16sdtfl="http://schemas.microsoft.com/office/word/2024/wordml/sdtformatlock" xmlns:w16se="http://schemas.microsoft.com/office/word/2015/wordml/symex" xmlns:wpg="http://schemas.microsoft.com/office/word/2010/wordprocessingGroup" xmlns:wpi="http://schemas.microsoft.com/office/word/2010/wordprocessingInk" xmlns:wne="http://schemas.microsoft.com/office/word/2006/wordml" xmlns:wps="http://schemas.microsoft.com/office/word/2010/wordprocessingShape" mc:Ignorable="w14 w15 w16se w16cid w16 w16cex w16sdtdh w16sdtfl cr w16du wp14">
+  <w16cex:commentExtensible w16cex:durableId="6D2D2BE2" w16cex:dateUtc="2026-01-14T18:30:00Z"/>
+</w16cex:commentsExtensible>
+</file>
+
+<file path=word/commentsIds.xml><?xml version="1.0" encoding="utf-8"?>
+<w16cid:commentsIds xmlns:wpc="http://schemas.microsoft.com/office/word/2010/wordprocessingCanvas" xmlns:cx="http://schemas.microsoft.com/office/drawing/2014/chartex" xmlns:cx1="http://schemas.microsoft.com/office/drawing/2015/9/8/chartex" xmlns:cx2="http://schemas.microsoft.com/office/drawing/2015/10/21/chartex" xmlns:cx3="http://schemas.microsoft.com/office/drawing/2016/5/9/chartex" xmlns:cx4="http://schemas.microsoft.com/office/drawing/2016/5/10/chartex" xmlns:cx5="http://schemas.microsoft.com/office/drawing/2016/5/11/chartex" xmlns:cx6="http://schemas.microsoft.com/office/drawing/2016/5/12/chartex" xmlns:cx7="http://schemas.microsoft.com/office/drawing/2016/5/13/chartex" xmlns:cx8="http://schemas.microsoft.com/office/drawing/2016/5/14/chartex" xmlns:mc="http://schemas.openxmlformats.org/markup-compatibility/2006" xmlns:aink="http://schemas.microsoft.com/office/drawing/2016/ink" xmlns:am3d="http://schemas.microsoft.com/office/drawing/2017/model3d" xmlns:o="urn:schemas-microsoft-com:office:office" xmlns:oel="http://schemas.microsoft.com/office/2019/extlst" xmlns:r="http://schemas.openxmlformats.org/officeDocument/2006/relationships" xmlns:m="http://schemas.openxmlformats.org/officeDocument/2006/math" xmlns:v="urn:schemas-microsoft-com:vml" xmlns:wp14="http://schemas.microsoft.com/office/word/2010/wordprocessingDrawing" xmlns:wp="http://schemas.openxmlformats.org/drawingml/2006/wordprocessingDrawing" xmlns:w10="urn:schemas-microsoft-com:office:word" xmlns:w="http://schemas.openxmlformats.org/wordprocessingml/2006/main" xmlns:w14="http://schemas.microsoft.com/office/word/2010/wordml" xmlns:w15="http://schemas.microsoft.com/office/word/2012/wordml" xmlns:w16cex="http://schemas.microsoft.com/office/word/2018/wordml/cex" xmlns:w16cid="http://schemas.microsoft.com/office/word/2016/wordml/cid" xmlns:w16="http://schemas.microsoft.com/office/word/2018/wordml" xmlns:w16du="http://schemas.microsoft.com/office/word/2023/wordml/word16du" xmlns:w16sdtdh="http://schemas.microsoft.com/office/word/2020/wordml/sdtdatahash" xmlns:w16sdtfl="http://schemas.microsoft.com/office/word/2024/wordml/sdtformatlock" xmlns:w16se="http://schemas.microsoft.com/office/word/2015/wordml/symex" xmlns:wpg="http://schemas.microsoft.com/office/word/2010/wordprocessingGroup" xmlns:wpi="http://schemas.microsoft.com/office/word/2010/wordprocessingInk" xmlns:wne="http://schemas.microsoft.com/office/word/2006/wordml" xmlns:wps="http://schemas.microsoft.com/office/word/2010/wordprocessingShape" mc:Ignorable="w14 w15 w16se w16cid w16 w16cex w16sdtdh w16sdtfl w16du wp14">
+  <w16cid:commentId w16cid:paraId="07B3A23F" w16cid:durableId="6D2D2BE2"/>
+</w16cid:commentsIds>
 </file>
 
 <file path=word/endnotes.xml><?xml version="1.0" encoding="utf-8"?>
@@ -752,7 +632,7 @@
   <w:abstractNum w:abstractNumId="0" w15:restartNumberingAfterBreak="0">
     <w:nsid w:val="2E731C5F"/>
     <w:multiLevelType w:val="hybridMultilevel"/>
-    <w:tmpl w:val="6680C5B0"/>
+    <w:tmpl w:val="59FECA8E"/>
     <w:lvl w:ilvl="0" w:tplc="04090011">
       <w:start w:val="1"/>
       <w:numFmt w:val="decimal"/>
@@ -765,9 +645,9 @@
         <w:rFonts w:hint="default"/>
       </w:rPr>
     </w:lvl>
-    <w:lvl w:ilvl="1" w:tplc="04090019">
+    <w:lvl w:ilvl="1" w:tplc="04090015">
       <w:start w:val="1"/>
-      <w:numFmt w:val="lowerLetter"/>
+      <w:numFmt w:val="upperLetter"/>
       <w:lvlText w:val="%2."/>
       <w:lvlJc w:val="left"/>
       <w:pPr>
@@ -838,10 +718,111 @@
       </w:pPr>
     </w:lvl>
   </w:abstractNum>
+  <w:abstractNum w:abstractNumId="1" w15:restartNumberingAfterBreak="0">
+    <w:nsid w:val="46A90701"/>
+    <w:multiLevelType w:val="multilevel"/>
+    <w:tmpl w:val="6680C5B0"/>
+    <w:styleLink w:val="CurrentList1"/>
+    <w:lvl w:ilvl="0">
+      <w:start w:val="1"/>
+      <w:numFmt w:val="decimal"/>
+      <w:lvlText w:val="%1)"/>
+      <w:lvlJc w:val="left"/>
+      <w:pPr>
+        <w:ind w:left="720" w:hanging="360"/>
+      </w:pPr>
+      <w:rPr>
+        <w:rFonts w:hint="default"/>
+      </w:rPr>
+    </w:lvl>
+    <w:lvl w:ilvl="1">
+      <w:start w:val="1"/>
+      <w:numFmt w:val="lowerLetter"/>
+      <w:lvlText w:val="%2."/>
+      <w:lvlJc w:val="left"/>
+      <w:pPr>
+        <w:ind w:left="1440" w:hanging="360"/>
+      </w:pPr>
+    </w:lvl>
+    <w:lvl w:ilvl="2">
+      <w:start w:val="1"/>
+      <w:numFmt w:val="lowerRoman"/>
+      <w:lvlText w:val="%3."/>
+      <w:lvlJc w:val="right"/>
+      <w:pPr>
+        <w:ind w:left="2160" w:hanging="180"/>
+      </w:pPr>
+    </w:lvl>
+    <w:lvl w:ilvl="3">
+      <w:start w:val="1"/>
+      <w:numFmt w:val="decimal"/>
+      <w:lvlText w:val="%4."/>
+      <w:lvlJc w:val="left"/>
+      <w:pPr>
+        <w:ind w:left="2880" w:hanging="360"/>
+      </w:pPr>
+    </w:lvl>
+    <w:lvl w:ilvl="4">
+      <w:start w:val="1"/>
+      <w:numFmt w:val="lowerLetter"/>
+      <w:lvlText w:val="%5."/>
+      <w:lvlJc w:val="left"/>
+      <w:pPr>
+        <w:ind w:left="3600" w:hanging="360"/>
+      </w:pPr>
+    </w:lvl>
+    <w:lvl w:ilvl="5">
+      <w:start w:val="1"/>
+      <w:numFmt w:val="lowerRoman"/>
+      <w:lvlText w:val="%6."/>
+      <w:lvlJc w:val="right"/>
+      <w:pPr>
+        <w:ind w:left="4320" w:hanging="180"/>
+      </w:pPr>
+    </w:lvl>
+    <w:lvl w:ilvl="6">
+      <w:start w:val="1"/>
+      <w:numFmt w:val="decimal"/>
+      <w:lvlText w:val="%7."/>
+      <w:lvlJc w:val="left"/>
+      <w:pPr>
+        <w:ind w:left="5040" w:hanging="360"/>
+      </w:pPr>
+    </w:lvl>
+    <w:lvl w:ilvl="7">
+      <w:start w:val="1"/>
+      <w:numFmt w:val="lowerLetter"/>
+      <w:lvlText w:val="%8."/>
+      <w:lvlJc w:val="left"/>
+      <w:pPr>
+        <w:ind w:left="5760" w:hanging="360"/>
+      </w:pPr>
+    </w:lvl>
+    <w:lvl w:ilvl="8">
+      <w:start w:val="1"/>
+      <w:numFmt w:val="lowerRoman"/>
+      <w:lvlText w:val="%9."/>
+      <w:lvlJc w:val="right"/>
+      <w:pPr>
+        <w:ind w:left="6480" w:hanging="180"/>
+      </w:pPr>
+    </w:lvl>
+  </w:abstractNum>
   <w:num w:numId="1" w16cid:durableId="1504783810">
     <w:abstractNumId w:val="0"/>
   </w:num>
+  <w:num w:numId="2" w16cid:durableId="1758936149">
+    <w:abstractNumId w:val="1"/>
+  </w:num>
 </w:numbering>
+</file>
+
+<file path=word/people.xml><?xml version="1.0" encoding="utf-8"?>
+<w15:people xmlns:wpc="http://schemas.microsoft.com/office/word/2010/wordprocessingCanvas" xmlns:cx="http://schemas.microsoft.com/office/drawing/2014/chartex" xmlns:cx1="http://schemas.microsoft.com/office/drawing/2015/9/8/chartex" xmlns:cx2="http://schemas.microsoft.com/office/drawing/2015/10/21/chartex" xmlns:cx3="http://schemas.microsoft.com/office/drawing/2016/5/9/chartex" xmlns:cx4="http://schemas.microsoft.com/office/drawing/2016/5/10/chartex" xmlns:cx5="http://schemas.microsoft.com/office/drawing/2016/5/11/chartex" xmlns:cx6="http://schemas.microsoft.com/office/drawing/2016/5/12/chartex" xmlns:cx7="http://schemas.microsoft.com/office/drawing/2016/5/13/chartex" xmlns:cx8="http://schemas.microsoft.com/office/drawing/2016/5/14/chartex" xmlns:mc="http://schemas.openxmlformats.org/markup-compatibility/2006" xmlns:aink="http://schemas.microsoft.com/office/drawing/2016/ink" xmlns:am3d="http://schemas.microsoft.com/office/drawing/2017/model3d" xmlns:o="urn:schemas-microsoft-com:office:office" xmlns:oel="http://schemas.microsoft.com/office/2019/extlst" xmlns:r="http://schemas.openxmlformats.org/officeDocument/2006/relationships" xmlns:m="http://schemas.openxmlformats.org/officeDocument/2006/math" xmlns:v="urn:schemas-microsoft-com:vml" xmlns:wp14="http://schemas.microsoft.com/office/word/2010/wordprocessingDrawing" xmlns:wp="http://schemas.openxmlformats.org/drawingml/2006/wordprocessingDrawing" xmlns:w10="urn:schemas-microsoft-com:office:word" xmlns:w="http://schemas.openxmlformats.org/wordprocessingml/2006/main" xmlns:w14="http://schemas.microsoft.com/office/word/2010/wordml" xmlns:w15="http://schemas.microsoft.com/office/word/2012/wordml" xmlns:w16cex="http://schemas.microsoft.com/office/word/2018/wordml/cex" xmlns:w16cid="http://schemas.microsoft.com/office/word/2016/wordml/cid" xmlns:w16="http://schemas.microsoft.com/office/word/2018/wordml" xmlns:w16du="http://schemas.microsoft.com/office/word/2023/wordml/word16du" xmlns:w16sdtdh="http://schemas.microsoft.com/office/word/2020/wordml/sdtdatahash" xmlns:w16sdtfl="http://schemas.microsoft.com/office/word/2024/wordml/sdtformatlock" xmlns:w16se="http://schemas.microsoft.com/office/word/2015/wordml/symex" xmlns:wpg="http://schemas.microsoft.com/office/word/2010/wordprocessingGroup" xmlns:wpi="http://schemas.microsoft.com/office/word/2010/wordprocessingInk" xmlns:wne="http://schemas.microsoft.com/office/word/2006/wordml" xmlns:wps="http://schemas.microsoft.com/office/word/2010/wordprocessingShape" mc:Ignorable="w14 w15 w16se w16cid w16 w16cex w16sdtdh w16sdtfl w16du wp14">
+  <w15:person w15:author="Liz Stebbins">
+    <w15:presenceInfo w15:providerId="AD" w15:userId="S::lstebbins@flowwest.com::b7e9f6c9-9a95-40cd-9910-08a82235a8cc"/>
+  </w15:person>
+</w15:people>
 </file>
 
 <file path=word/styles.xml><?xml version="1.0" encoding="utf-8"?>
@@ -1892,6 +1873,16 @@
       <w:szCs w:val="20"/>
     </w:rPr>
   </w:style>
+  <w:style w:type="numbering" w:customStyle="1" w:styleId="CurrentList1">
+    <w:name w:val="Current List1"/>
+    <w:uiPriority w:val="99"/>
+    <w:rsid w:val="00FE6913"/>
+    <w:pPr>
+      <w:numPr>
+        <w:numId w:val="2"/>
+      </w:numPr>
+    </w:pPr>
+  </w:style>
 </w:styles>
 </file>
 

</xml_diff>

<commit_message>
updates backfill logic to correct UNKNOWN logic; same for function. re-runs backfill script and generates new queries
</commit_message>
<xml_diff>
--- a/data-raw/grunID_final_run_assignment_ruleset.docx
+++ b/data-raw/grunID_final_run_assignment_ruleset.docx
@@ -35,12 +35,21 @@
       <w:r>
         <w:t xml:space="preserve"> not influence the following logic which determines the </w:t>
       </w:r>
-      <w:r>
-        <w:rPr>
-          <w:b/>
-          <w:bCs/>
-        </w:rPr>
-        <w:t xml:space="preserve">final_run_assignment </w:t>
+      <w:proofErr w:type="spellStart"/>
+      <w:r>
+        <w:rPr>
+          <w:b/>
+          <w:bCs/>
+        </w:rPr>
+        <w:t>final_run_assignment</w:t>
+      </w:r>
+      <w:proofErr w:type="spellEnd"/>
+      <w:r>
+        <w:rPr>
+          <w:b/>
+          <w:bCs/>
+        </w:rPr>
+        <w:t xml:space="preserve"> </w:t>
       </w:r>
       <w:r>
         <w:t>(or the run assignment that gets used in PLAD)</w:t>
@@ -54,24 +63,57 @@
     </w:p>
     <w:p/>
     <w:p>
-      <w:r>
-        <w:rPr>
-          <w:b/>
-          <w:bCs/>
-        </w:rPr>
-        <w:t xml:space="preserve">Final_run_assignment </w:t>
+      <w:proofErr w:type="spellStart"/>
+      <w:r>
+        <w:rPr>
+          <w:b/>
+          <w:bCs/>
+        </w:rPr>
+        <w:t>Final_run_assignment</w:t>
+      </w:r>
+      <w:proofErr w:type="spellEnd"/>
+      <w:r>
+        <w:rPr>
+          <w:b/>
+          <w:bCs/>
+        </w:rPr>
+        <w:t xml:space="preserve"> </w:t>
       </w:r>
       <w:r>
         <w:t xml:space="preserve">will only ever be one of SPRING, WINTER, FALL OR LATE FALL, and UNKNOWN. </w:t>
       </w:r>
       <w:r>
-        <w:t>GT always overrides SHERLOCK, but the Ots28 designation (GT-SEQ) determines how we use pop_structure_id.</w:t>
+        <w:t xml:space="preserve">GT always overrides SHERLOCK, but the Ots28 designation (GT-SEQ) determines how we use </w:t>
+      </w:r>
+      <w:proofErr w:type="spellStart"/>
+      <w:r>
+        <w:t>pop_structure_id</w:t>
+      </w:r>
+      <w:proofErr w:type="spellEnd"/>
+      <w:r>
+        <w:t>.</w:t>
       </w:r>
     </w:p>
     <w:p/>
     <w:p>
       <w:r>
-        <w:t>New process for “FILTERING OUT”/”REMOVAL” – if a sample_id reaches criteria for “REMOVAL” but DOES HAVE fork length data, datetime collected, zero out the genetic results (assign final run assignment to NA)</w:t>
+        <w:t>New process for “FILTERING OUT”</w:t>
+      </w:r>
+      <w:proofErr w:type="gramStart"/>
+      <w:r>
+        <w:t>/”REMOVAL</w:t>
+      </w:r>
+      <w:proofErr w:type="gramEnd"/>
+      <w:r>
+        <w:t xml:space="preserve">” – if a </w:t>
+      </w:r>
+      <w:proofErr w:type="spellStart"/>
+      <w:r>
+        <w:t>sample_id</w:t>
+      </w:r>
+      <w:proofErr w:type="spellEnd"/>
+      <w:r>
+        <w:t xml:space="preserve"> reaches criteria for “REMOVAL” but DOES HAVE fork length data, datetime collected, zero out the genetic results (assign final run assignment to NA)</w:t>
       </w:r>
     </w:p>
     <w:p>
@@ -128,7 +170,15 @@
         <w:t>NA</w:t>
       </w:r>
       <w:r>
-        <w:t xml:space="preserve">, and pop_structure_id </w:t>
+        <w:t xml:space="preserve">, and </w:t>
+      </w:r>
+      <w:proofErr w:type="spellStart"/>
+      <w:r>
+        <w:t>pop_structure_id</w:t>
+      </w:r>
+      <w:proofErr w:type="spellEnd"/>
+      <w:r>
+        <w:t xml:space="preserve"> </w:t>
       </w:r>
       <w:r>
         <w:rPr>
@@ -157,7 +207,15 @@
         </w:numPr>
       </w:pPr>
       <w:r>
-        <w:t xml:space="preserve">If SHERLOCK ots 28 </w:t>
+        <w:t xml:space="preserve">If SHERLOCK </w:t>
+      </w:r>
+      <w:proofErr w:type="spellStart"/>
+      <w:r>
+        <w:t>ots</w:t>
+      </w:r>
+      <w:proofErr w:type="spellEnd"/>
+      <w:r>
+        <w:t xml:space="preserve"> 28 </w:t>
       </w:r>
       <w:r>
         <w:rPr>
@@ -177,7 +235,15 @@
         <w:t>IS NA</w:t>
       </w:r>
       <w:r>
-        <w:t xml:space="preserve">, and pop_structure_id </w:t>
+        <w:t xml:space="preserve">, and </w:t>
+      </w:r>
+      <w:proofErr w:type="spellStart"/>
+      <w:r>
+        <w:t>pop_structure_id</w:t>
+      </w:r>
+      <w:proofErr w:type="spellEnd"/>
+      <w:r>
+        <w:t xml:space="preserve"> </w:t>
       </w:r>
       <w:r>
         <w:rPr>
@@ -226,7 +292,15 @@
         <w:t>IS NA</w:t>
       </w:r>
       <w:r>
-        <w:t xml:space="preserve">, and pop_structure_id </w:t>
+        <w:t xml:space="preserve">, and </w:t>
+      </w:r>
+      <w:proofErr w:type="spellStart"/>
+      <w:r>
+        <w:t>pop_structure_id</w:t>
+      </w:r>
+      <w:proofErr w:type="spellEnd"/>
+      <w:r>
+        <w:t xml:space="preserve"> </w:t>
       </w:r>
       <w:r>
         <w:rPr>
@@ -272,7 +346,23 @@
         <w:t xml:space="preserve"> </w:t>
       </w:r>
       <w:r>
-        <w:t xml:space="preserve">and cv_fall + cv_late_fall is </w:t>
+        <w:t xml:space="preserve">and </w:t>
+      </w:r>
+      <w:proofErr w:type="spellStart"/>
+      <w:r>
+        <w:t>cv_fall</w:t>
+      </w:r>
+      <w:proofErr w:type="spellEnd"/>
+      <w:r>
+        <w:t xml:space="preserve"> + </w:t>
+      </w:r>
+      <w:proofErr w:type="spellStart"/>
+      <w:r>
+        <w:t>cv_late_fall</w:t>
+      </w:r>
+      <w:proofErr w:type="spellEnd"/>
+      <w:r>
+        <w:t xml:space="preserve"> is </w:t>
       </w:r>
       <w:r>
         <w:rPr>
@@ -320,22 +410,54 @@
       <w:r>
         <w:t xml:space="preserve">and </w:t>
       </w:r>
-      <w:commentRangeStart w:id="0"/>
-      <w:r>
-        <w:t xml:space="preserve">any of </w:t>
-      </w:r>
-      <w:commentRangeEnd w:id="0"/>
-      <w:r>
-        <w:rPr>
-          <w:rStyle w:val="CommentReference"/>
-          <w:sz w:val="24"/>
-          <w:szCs w:val="24"/>
-        </w:rPr>
-        <w:commentReference w:id="0"/>
-      </w:r>
-      <w:r>
-        <w:t>cv_fall + cv_late_fall, cv_spring, cv_winter</w:t>
-      </w:r>
+      <w:r>
+        <w:t>(</w:t>
+      </w:r>
+      <w:proofErr w:type="spellStart"/>
+      <w:r>
+        <w:t>cv_fall</w:t>
+      </w:r>
+      <w:proofErr w:type="spellEnd"/>
+      <w:r>
+        <w:t xml:space="preserve"> + </w:t>
+      </w:r>
+      <w:proofErr w:type="spellStart"/>
+      <w:r>
+        <w:t>cv_late_fall</w:t>
+      </w:r>
+      <w:proofErr w:type="spellEnd"/>
+      <w:r>
+        <w:t>)</w:t>
+      </w:r>
+      <w:r>
+        <w:t xml:space="preserve">, </w:t>
+      </w:r>
+      <w:proofErr w:type="spellStart"/>
+      <w:r>
+        <w:t>cv_spring</w:t>
+      </w:r>
+      <w:proofErr w:type="spellEnd"/>
+      <w:r>
+        <w:t xml:space="preserve">, </w:t>
+      </w:r>
+      <w:r>
+        <w:rPr>
+          <w:b/>
+          <w:bCs/>
+        </w:rPr>
+        <w:t>AND</w:t>
+      </w:r>
+      <w:r>
+        <w:t xml:space="preserve"> </w:t>
+      </w:r>
+      <w:proofErr w:type="spellStart"/>
+      <w:r>
+        <w:t>cv</w:t>
+      </w:r>
+      <w:r>
+        <w:t>_winter</w:t>
+      </w:r>
+      <w:proofErr w:type="spellEnd"/>
       <w:r>
         <w:t xml:space="preserve"> are</w:t>
       </w:r>
@@ -359,7 +481,15 @@
         </w:numPr>
       </w:pPr>
       <w:r>
-        <w:t xml:space="preserve">If pop_structure_id </w:t>
+        <w:t xml:space="preserve">If </w:t>
+      </w:r>
+      <w:proofErr w:type="spellStart"/>
+      <w:r>
+        <w:t>pop_structure_id</w:t>
+      </w:r>
+      <w:proofErr w:type="spellEnd"/>
+      <w:r>
+        <w:t xml:space="preserve"> </w:t>
       </w:r>
       <w:r>
         <w:rPr>
@@ -420,7 +550,15 @@
         </w:numPr>
       </w:pPr>
       <w:r>
-        <w:t xml:space="preserve">If pop_structure_id </w:t>
+        <w:t xml:space="preserve">If </w:t>
+      </w:r>
+      <w:proofErr w:type="spellStart"/>
+      <w:r>
+        <w:t>pop_structure_id</w:t>
+      </w:r>
+      <w:proofErr w:type="spellEnd"/>
+      <w:r>
+        <w:t xml:space="preserve"> </w:t>
       </w:r>
       <w:r>
         <w:rPr>
@@ -430,8 +568,13 @@
         <w:t xml:space="preserve">IS NOT NA, </w:t>
       </w:r>
       <w:r>
-        <w:t>designate using pop_structure_id</w:t>
-      </w:r>
+        <w:t xml:space="preserve">designate using </w:t>
+      </w:r>
+      <w:proofErr w:type="spellStart"/>
+      <w:r>
+        <w:t>pop_structure_id</w:t>
+      </w:r>
+      <w:proofErr w:type="spellEnd"/>
     </w:p>
     <w:p>
       <w:pPr>
@@ -457,12 +600,12 @@
     </w:p>
     <w:p/>
     <w:sectPr>
-      <w:headerReference w:type="even" r:id="rId11"/>
-      <w:headerReference w:type="default" r:id="rId12"/>
-      <w:footerReference w:type="even" r:id="rId13"/>
-      <w:footerReference w:type="default" r:id="rId14"/>
-      <w:headerReference w:type="first" r:id="rId15"/>
-      <w:footerReference w:type="first" r:id="rId16"/>
+      <w:headerReference w:type="even" r:id="rId7"/>
+      <w:headerReference w:type="default" r:id="rId8"/>
+      <w:footerReference w:type="even" r:id="rId9"/>
+      <w:footerReference w:type="default" r:id="rId10"/>
+      <w:headerReference w:type="first" r:id="rId11"/>
+      <w:footerReference w:type="first" r:id="rId12"/>
       <w:pgSz w:w="12240" w:h="15840"/>
       <w:pgMar w:top="1440" w:right="1440" w:bottom="1440" w:left="1440" w:header="720" w:footer="720" w:gutter="0"/>
       <w:cols w:space="720"/>
@@ -470,45 +613,6 @@
     </w:sectPr>
   </w:body>
 </w:document>
-</file>
-
-<file path=word/comments.xml><?xml version="1.0" encoding="utf-8"?>
-<w:comments xmlns:wpc="http://schemas.microsoft.com/office/word/2010/wordprocessingCanvas" xmlns:cx="http://schemas.microsoft.com/office/drawing/2014/chartex" xmlns:cx1="http://schemas.microsoft.com/office/drawing/2015/9/8/chartex" xmlns:cx2="http://schemas.microsoft.com/office/drawing/2015/10/21/chartex" xmlns:cx3="http://schemas.microsoft.com/office/drawing/2016/5/9/chartex" xmlns:cx4="http://schemas.microsoft.com/office/drawing/2016/5/10/chartex" xmlns:cx5="http://schemas.microsoft.com/office/drawing/2016/5/11/chartex" xmlns:cx6="http://schemas.microsoft.com/office/drawing/2016/5/12/chartex" xmlns:cx7="http://schemas.microsoft.com/office/drawing/2016/5/13/chartex" xmlns:cx8="http://schemas.microsoft.com/office/drawing/2016/5/14/chartex" xmlns:mc="http://schemas.openxmlformats.org/markup-compatibility/2006" xmlns:aink="http://schemas.microsoft.com/office/drawing/2016/ink" xmlns:am3d="http://schemas.microsoft.com/office/drawing/2017/model3d" xmlns:o="urn:schemas-microsoft-com:office:office" xmlns:oel="http://schemas.microsoft.com/office/2019/extlst" xmlns:r="http://schemas.openxmlformats.org/officeDocument/2006/relationships" xmlns:m="http://schemas.openxmlformats.org/officeDocument/2006/math" xmlns:v="urn:schemas-microsoft-com:vml" xmlns:wp14="http://schemas.microsoft.com/office/word/2010/wordprocessingDrawing" xmlns:wp="http://schemas.openxmlformats.org/drawingml/2006/wordprocessingDrawing" xmlns:w10="urn:schemas-microsoft-com:office:word" xmlns:w="http://schemas.openxmlformats.org/wordprocessingml/2006/main" xmlns:w14="http://schemas.microsoft.com/office/word/2010/wordml" xmlns:w15="http://schemas.microsoft.com/office/word/2012/wordml" xmlns:w16cex="http://schemas.microsoft.com/office/word/2018/wordml/cex" xmlns:w16cid="http://schemas.microsoft.com/office/word/2016/wordml/cid" xmlns:w16="http://schemas.microsoft.com/office/word/2018/wordml" xmlns:w16du="http://schemas.microsoft.com/office/word/2023/wordml/word16du" xmlns:w16sdtdh="http://schemas.microsoft.com/office/word/2020/wordml/sdtdatahash" xmlns:w16sdtfl="http://schemas.microsoft.com/office/word/2024/wordml/sdtformatlock" xmlns:w16se="http://schemas.microsoft.com/office/word/2015/wordml/symex" xmlns:wpg="http://schemas.microsoft.com/office/word/2010/wordprocessingGroup" xmlns:wpi="http://schemas.microsoft.com/office/word/2010/wordprocessingInk" xmlns:wne="http://schemas.microsoft.com/office/word/2006/wordml" xmlns:wps="http://schemas.microsoft.com/office/word/2010/wordprocessingShape" mc:Ignorable="w14 w15 w16se w16cid w16 w16cex w16sdtdh w16sdtfl w16du wp14">
-  <w:comment w:id="0" w:author="Liz Stebbins" w:date="2026-01-14T10:30:00Z" w:initials="LS">
-    <w:p>
-      <w:pPr>
-        <w:pStyle w:val="CommentText"/>
-      </w:pPr>
-      <w:r>
-        <w:rPr>
-          <w:rStyle w:val="CommentReference"/>
-        </w:rPr>
-        <w:annotationRef/>
-      </w:r>
-      <w:r>
-        <w:t>Should this be ALL OF ?</w:t>
-      </w:r>
-    </w:p>
-  </w:comment>
-</w:comments>
-</file>
-
-<file path=word/commentsExtended.xml><?xml version="1.0" encoding="utf-8"?>
-<w15:commentsEx xmlns:wpc="http://schemas.microsoft.com/office/word/2010/wordprocessingCanvas" xmlns:cx="http://schemas.microsoft.com/office/drawing/2014/chartex" xmlns:cx1="http://schemas.microsoft.com/office/drawing/2015/9/8/chartex" xmlns:cx2="http://schemas.microsoft.com/office/drawing/2015/10/21/chartex" xmlns:cx3="http://schemas.microsoft.com/office/drawing/2016/5/9/chartex" xmlns:cx4="http://schemas.microsoft.com/office/drawing/2016/5/10/chartex" xmlns:cx5="http://schemas.microsoft.com/office/drawing/2016/5/11/chartex" xmlns:cx6="http://schemas.microsoft.com/office/drawing/2016/5/12/chartex" xmlns:cx7="http://schemas.microsoft.com/office/drawing/2016/5/13/chartex" xmlns:cx8="http://schemas.microsoft.com/office/drawing/2016/5/14/chartex" xmlns:mc="http://schemas.openxmlformats.org/markup-compatibility/2006" xmlns:aink="http://schemas.microsoft.com/office/drawing/2016/ink" xmlns:am3d="http://schemas.microsoft.com/office/drawing/2017/model3d" xmlns:o="urn:schemas-microsoft-com:office:office" xmlns:oel="http://schemas.microsoft.com/office/2019/extlst" xmlns:r="http://schemas.openxmlformats.org/officeDocument/2006/relationships" xmlns:m="http://schemas.openxmlformats.org/officeDocument/2006/math" xmlns:v="urn:schemas-microsoft-com:vml" xmlns:wp14="http://schemas.microsoft.com/office/word/2010/wordprocessingDrawing" xmlns:wp="http://schemas.openxmlformats.org/drawingml/2006/wordprocessingDrawing" xmlns:w10="urn:schemas-microsoft-com:office:word" xmlns:w="http://schemas.openxmlformats.org/wordprocessingml/2006/main" xmlns:w14="http://schemas.microsoft.com/office/word/2010/wordml" xmlns:w15="http://schemas.microsoft.com/office/word/2012/wordml" xmlns:w16cex="http://schemas.microsoft.com/office/word/2018/wordml/cex" xmlns:w16cid="http://schemas.microsoft.com/office/word/2016/wordml/cid" xmlns:w16="http://schemas.microsoft.com/office/word/2018/wordml" xmlns:w16du="http://schemas.microsoft.com/office/word/2023/wordml/word16du" xmlns:w16sdtdh="http://schemas.microsoft.com/office/word/2020/wordml/sdtdatahash" xmlns:w16sdtfl="http://schemas.microsoft.com/office/word/2024/wordml/sdtformatlock" xmlns:w16se="http://schemas.microsoft.com/office/word/2015/wordml/symex" xmlns:wpg="http://schemas.microsoft.com/office/word/2010/wordprocessingGroup" xmlns:wpi="http://schemas.microsoft.com/office/word/2010/wordprocessingInk" xmlns:wne="http://schemas.microsoft.com/office/word/2006/wordml" xmlns:wps="http://schemas.microsoft.com/office/word/2010/wordprocessingShape" mc:Ignorable="w14 w15 w16se w16cid w16 w16cex w16sdtdh w16sdtfl w16du wp14">
-  <w15:commentEx w15:paraId="07B3A23F" w15:done="0"/>
-</w15:commentsEx>
-</file>
-
-<file path=word/commentsExtensible.xml><?xml version="1.0" encoding="utf-8"?>
-<w16cex:commentsExtensible xmlns:wpc="http://schemas.microsoft.com/office/word/2010/wordprocessingCanvas" xmlns:cx="http://schemas.microsoft.com/office/drawing/2014/chartex" xmlns:cx1="http://schemas.microsoft.com/office/drawing/2015/9/8/chartex" xmlns:cx2="http://schemas.microsoft.com/office/drawing/2015/10/21/chartex" xmlns:cx3="http://schemas.microsoft.com/office/drawing/2016/5/9/chartex" xmlns:cx4="http://schemas.microsoft.com/office/drawing/2016/5/10/chartex" xmlns:cx5="http://schemas.microsoft.com/office/drawing/2016/5/11/chartex" xmlns:cx6="http://schemas.microsoft.com/office/drawing/2016/5/12/chartex" xmlns:cx7="http://schemas.microsoft.com/office/drawing/2016/5/13/chartex" xmlns:cx8="http://schemas.microsoft.com/office/drawing/2016/5/14/chartex" xmlns:cr="http://schemas.microsoft.com/office/comments/2020/reactions" xmlns:mc="http://schemas.openxmlformats.org/markup-compatibility/2006" xmlns:aink="http://schemas.microsoft.com/office/drawing/2016/ink" xmlns:am3d="http://schemas.microsoft.com/office/drawing/2017/model3d" xmlns:o="urn:schemas-microsoft-com:office:office" xmlns:oel="http://schemas.microsoft.com/office/2019/extlst" xmlns:r="http://schemas.openxmlformats.org/officeDocument/2006/relationships" xmlns:m="http://schemas.openxmlformats.org/officeDocument/2006/math" xmlns:v="urn:schemas-microsoft-com:vml" xmlns:wp14="http://schemas.microsoft.com/office/word/2010/wordprocessingDrawing" xmlns:wp="http://schemas.openxmlformats.org/drawingml/2006/wordprocessingDrawing" xmlns:w10="urn:schemas-microsoft-com:office:word" xmlns:w="http://schemas.openxmlformats.org/wordprocessingml/2006/main" xmlns:w14="http://schemas.microsoft.com/office/word/2010/wordml" xmlns:w15="http://schemas.microsoft.com/office/word/2012/wordml" xmlns:w16cex="http://schemas.microsoft.com/office/word/2018/wordml/cex" xmlns:w16cid="http://schemas.microsoft.com/office/word/2016/wordml/cid" xmlns:w16="http://schemas.microsoft.com/office/word/2018/wordml" xmlns:w16du="http://schemas.microsoft.com/office/word/2023/wordml/word16du" xmlns:w16sdtdh="http://schemas.microsoft.com/office/word/2020/wordml/sdtdatahash" xmlns:w16sdtfl="http://schemas.microsoft.com/office/word/2024/wordml/sdtformatlock" xmlns:w16se="http://schemas.microsoft.com/office/word/2015/wordml/symex" xmlns:wpg="http://schemas.microsoft.com/office/word/2010/wordprocessingGroup" xmlns:wpi="http://schemas.microsoft.com/office/word/2010/wordprocessingInk" xmlns:wne="http://schemas.microsoft.com/office/word/2006/wordml" xmlns:wps="http://schemas.microsoft.com/office/word/2010/wordprocessingShape" mc:Ignorable="w14 w15 w16se w16cid w16 w16cex w16sdtdh w16sdtfl cr w16du wp14">
-  <w16cex:commentExtensible w16cex:durableId="6D2D2BE2" w16cex:dateUtc="2026-01-14T18:30:00Z"/>
-</w16cex:commentsExtensible>
-</file>
-
-<file path=word/commentsIds.xml><?xml version="1.0" encoding="utf-8"?>
-<w16cid:commentsIds xmlns:wpc="http://schemas.microsoft.com/office/word/2010/wordprocessingCanvas" xmlns:cx="http://schemas.microsoft.com/office/drawing/2014/chartex" xmlns:cx1="http://schemas.microsoft.com/office/drawing/2015/9/8/chartex" xmlns:cx2="http://schemas.microsoft.com/office/drawing/2015/10/21/chartex" xmlns:cx3="http://schemas.microsoft.com/office/drawing/2016/5/9/chartex" xmlns:cx4="http://schemas.microsoft.com/office/drawing/2016/5/10/chartex" xmlns:cx5="http://schemas.microsoft.com/office/drawing/2016/5/11/chartex" xmlns:cx6="http://schemas.microsoft.com/office/drawing/2016/5/12/chartex" xmlns:cx7="http://schemas.microsoft.com/office/drawing/2016/5/13/chartex" xmlns:cx8="http://schemas.microsoft.com/office/drawing/2016/5/14/chartex" xmlns:mc="http://schemas.openxmlformats.org/markup-compatibility/2006" xmlns:aink="http://schemas.microsoft.com/office/drawing/2016/ink" xmlns:am3d="http://schemas.microsoft.com/office/drawing/2017/model3d" xmlns:o="urn:schemas-microsoft-com:office:office" xmlns:oel="http://schemas.microsoft.com/office/2019/extlst" xmlns:r="http://schemas.openxmlformats.org/officeDocument/2006/relationships" xmlns:m="http://schemas.openxmlformats.org/officeDocument/2006/math" xmlns:v="urn:schemas-microsoft-com:vml" xmlns:wp14="http://schemas.microsoft.com/office/word/2010/wordprocessingDrawing" xmlns:wp="http://schemas.openxmlformats.org/drawingml/2006/wordprocessingDrawing" xmlns:w10="urn:schemas-microsoft-com:office:word" xmlns:w="http://schemas.openxmlformats.org/wordprocessingml/2006/main" xmlns:w14="http://schemas.microsoft.com/office/word/2010/wordml" xmlns:w15="http://schemas.microsoft.com/office/word/2012/wordml" xmlns:w16cex="http://schemas.microsoft.com/office/word/2018/wordml/cex" xmlns:w16cid="http://schemas.microsoft.com/office/word/2016/wordml/cid" xmlns:w16="http://schemas.microsoft.com/office/word/2018/wordml" xmlns:w16du="http://schemas.microsoft.com/office/word/2023/wordml/word16du" xmlns:w16sdtdh="http://schemas.microsoft.com/office/word/2020/wordml/sdtdatahash" xmlns:w16sdtfl="http://schemas.microsoft.com/office/word/2024/wordml/sdtformatlock" xmlns:w16se="http://schemas.microsoft.com/office/word/2015/wordml/symex" xmlns:wpg="http://schemas.microsoft.com/office/word/2010/wordprocessingGroup" xmlns:wpi="http://schemas.microsoft.com/office/word/2010/wordprocessingInk" xmlns:wne="http://schemas.microsoft.com/office/word/2006/wordml" xmlns:wps="http://schemas.microsoft.com/office/word/2010/wordprocessingShape" mc:Ignorable="w14 w15 w16se w16cid w16 w16cex w16sdtdh w16sdtfl w16du wp14">
-  <w16cid:commentId w16cid:paraId="07B3A23F" w16cid:durableId="6D2D2BE2"/>
-</w16cid:commentsIds>
 </file>
 
 <file path=word/endnotes.xml><?xml version="1.0" encoding="utf-8"?>
@@ -815,14 +919,6 @@
     <w:abstractNumId w:val="1"/>
   </w:num>
 </w:numbering>
-</file>
-
-<file path=word/people.xml><?xml version="1.0" encoding="utf-8"?>
-<w15:people xmlns:wpc="http://schemas.microsoft.com/office/word/2010/wordprocessingCanvas" xmlns:cx="http://schemas.microsoft.com/office/drawing/2014/chartex" xmlns:cx1="http://schemas.microsoft.com/office/drawing/2015/9/8/chartex" xmlns:cx2="http://schemas.microsoft.com/office/drawing/2015/10/21/chartex" xmlns:cx3="http://schemas.microsoft.com/office/drawing/2016/5/9/chartex" xmlns:cx4="http://schemas.microsoft.com/office/drawing/2016/5/10/chartex" xmlns:cx5="http://schemas.microsoft.com/office/drawing/2016/5/11/chartex" xmlns:cx6="http://schemas.microsoft.com/office/drawing/2016/5/12/chartex" xmlns:cx7="http://schemas.microsoft.com/office/drawing/2016/5/13/chartex" xmlns:cx8="http://schemas.microsoft.com/office/drawing/2016/5/14/chartex" xmlns:mc="http://schemas.openxmlformats.org/markup-compatibility/2006" xmlns:aink="http://schemas.microsoft.com/office/drawing/2016/ink" xmlns:am3d="http://schemas.microsoft.com/office/drawing/2017/model3d" xmlns:o="urn:schemas-microsoft-com:office:office" xmlns:oel="http://schemas.microsoft.com/office/2019/extlst" xmlns:r="http://schemas.openxmlformats.org/officeDocument/2006/relationships" xmlns:m="http://schemas.openxmlformats.org/officeDocument/2006/math" xmlns:v="urn:schemas-microsoft-com:vml" xmlns:wp14="http://schemas.microsoft.com/office/word/2010/wordprocessingDrawing" xmlns:wp="http://schemas.openxmlformats.org/drawingml/2006/wordprocessingDrawing" xmlns:w10="urn:schemas-microsoft-com:office:word" xmlns:w="http://schemas.openxmlformats.org/wordprocessingml/2006/main" xmlns:w14="http://schemas.microsoft.com/office/word/2010/wordml" xmlns:w15="http://schemas.microsoft.com/office/word/2012/wordml" xmlns:w16cex="http://schemas.microsoft.com/office/word/2018/wordml/cex" xmlns:w16cid="http://schemas.microsoft.com/office/word/2016/wordml/cid" xmlns:w16="http://schemas.microsoft.com/office/word/2018/wordml" xmlns:w16du="http://schemas.microsoft.com/office/word/2023/wordml/word16du" xmlns:w16sdtdh="http://schemas.microsoft.com/office/word/2020/wordml/sdtdatahash" xmlns:w16sdtfl="http://schemas.microsoft.com/office/word/2024/wordml/sdtformatlock" xmlns:w16se="http://schemas.microsoft.com/office/word/2015/wordml/symex" xmlns:wpg="http://schemas.microsoft.com/office/word/2010/wordprocessingGroup" xmlns:wpi="http://schemas.microsoft.com/office/word/2010/wordprocessingInk" xmlns:wne="http://schemas.microsoft.com/office/word/2006/wordml" xmlns:wps="http://schemas.microsoft.com/office/word/2010/wordprocessingShape" mc:Ignorable="w14 w15 w16se w16cid w16 w16cex w16sdtdh w16sdtfl w16du wp14">
-  <w15:person w15:author="Liz Stebbins">
-    <w15:presenceInfo w15:providerId="AD" w15:userId="S::lstebbins@flowwest.com::b7e9f6c9-9a95-40cd-9910-08a82235a8cc"/>
-  </w15:person>
-</w15:people>
 </file>
 
 <file path=word/styles.xml><?xml version="1.0" encoding="utf-8"?>

</xml_diff>

<commit_message>
updates run assignment logic
</commit_message>
<xml_diff>
--- a/data-raw/grunID_final_run_assignment_ruleset.docx
+++ b/data-raw/grunID_final_run_assignment_ruleset.docx
@@ -35,21 +35,12 @@
       <w:r>
         <w:t xml:space="preserve"> not influence the following logic which determines the </w:t>
       </w:r>
-      <w:proofErr w:type="spellStart"/>
-      <w:r>
-        <w:rPr>
-          <w:b/>
-          <w:bCs/>
-        </w:rPr>
-        <w:t>final_run_assignment</w:t>
-      </w:r>
-      <w:proofErr w:type="spellEnd"/>
-      <w:r>
-        <w:rPr>
-          <w:b/>
-          <w:bCs/>
-        </w:rPr>
-        <w:t xml:space="preserve"> </w:t>
+      <w:r>
+        <w:rPr>
+          <w:b/>
+          <w:bCs/>
+        </w:rPr>
+        <w:t xml:space="preserve">final_run_assignment </w:t>
       </w:r>
       <w:r>
         <w:t>(or the run assignment that gets used in PLAD)</w:t>
@@ -63,57 +54,18 @@
     </w:p>
     <w:p/>
     <w:p>
-      <w:proofErr w:type="spellStart"/>
-      <w:r>
-        <w:rPr>
-          <w:b/>
-          <w:bCs/>
-        </w:rPr>
-        <w:t>Final_run_assignment</w:t>
-      </w:r>
-      <w:proofErr w:type="spellEnd"/>
-      <w:r>
-        <w:rPr>
-          <w:b/>
-          <w:bCs/>
-        </w:rPr>
-        <w:t xml:space="preserve"> </w:t>
+      <w:r>
+        <w:rPr>
+          <w:b/>
+          <w:bCs/>
+        </w:rPr>
+        <w:t xml:space="preserve">Final_run_assignment </w:t>
       </w:r>
       <w:r>
         <w:t xml:space="preserve">will only ever be one of SPRING, WINTER, FALL OR LATE FALL, and UNKNOWN. </w:t>
       </w:r>
       <w:r>
-        <w:t xml:space="preserve">GT always overrides SHERLOCK, but the Ots28 designation (GT-SEQ) determines how we use </w:t>
-      </w:r>
-      <w:proofErr w:type="spellStart"/>
-      <w:r>
-        <w:t>pop_structure_id</w:t>
-      </w:r>
-      <w:proofErr w:type="spellEnd"/>
-      <w:r>
-        <w:t>.</w:t>
-      </w:r>
-    </w:p>
-    <w:p/>
-    <w:p>
-      <w:r>
-        <w:t>New process for “FILTERING OUT”</w:t>
-      </w:r>
-      <w:proofErr w:type="gramStart"/>
-      <w:r>
-        <w:t>/”REMOVAL</w:t>
-      </w:r>
-      <w:proofErr w:type="gramEnd"/>
-      <w:r>
-        <w:t xml:space="preserve">” – if a </w:t>
-      </w:r>
-      <w:proofErr w:type="spellStart"/>
-      <w:r>
-        <w:t>sample_id</w:t>
-      </w:r>
-      <w:proofErr w:type="spellEnd"/>
-      <w:r>
-        <w:t xml:space="preserve"> reaches criteria for “REMOVAL” but DOES HAVE fork length data, datetime collected, zero out the genetic results (assign final run assignment to NA)</w:t>
+        <w:t>GT always overrides SHERLOCK, but the Ots28 designation (GT-SEQ) determines how we use pop_structure_id.</w:t>
       </w:r>
     </w:p>
     <w:p>
@@ -133,69 +85,40 @@
         </w:numPr>
       </w:pPr>
       <w:r>
-        <w:t xml:space="preserve">If the SHERLOCK run designation is </w:t>
-      </w:r>
-      <w:r>
-        <w:rPr>
-          <w:b/>
-          <w:bCs/>
-        </w:rPr>
-        <w:t>HETEROZYGOTE</w:t>
-      </w:r>
-      <w:r>
-        <w:t>, gtseq_chr28_geno</w:t>
-      </w:r>
-      <w:r>
-        <w:rPr>
-          <w:b/>
-          <w:bCs/>
-        </w:rPr>
-        <w:t xml:space="preserve"> </w:t>
-      </w:r>
-      <w:r>
-        <w:rPr>
-          <w:b/>
-          <w:bCs/>
-        </w:rPr>
-        <w:t>IS</w:t>
-      </w:r>
-      <w:r>
-        <w:t xml:space="preserve"> </w:t>
-      </w:r>
-      <w:r>
-        <w:rPr>
-          <w:b/>
-          <w:bCs/>
-        </w:rPr>
-        <w:t>NA</w:t>
-      </w:r>
-      <w:r>
-        <w:t xml:space="preserve">, and </w:t>
-      </w:r>
-      <w:proofErr w:type="spellStart"/>
-      <w:r>
-        <w:t>pop_structure_id</w:t>
-      </w:r>
-      <w:proofErr w:type="spellEnd"/>
-      <w:r>
-        <w:t xml:space="preserve"> </w:t>
-      </w:r>
-      <w:r>
-        <w:rPr>
-          <w:b/>
-          <w:bCs/>
-        </w:rPr>
-        <w:t>IS NOT NA</w:t>
-      </w:r>
-      <w:r>
-        <w:t xml:space="preserve">, </w:t>
-      </w:r>
-      <w:r>
-        <w:rPr>
-          <w:b/>
-          <w:bCs/>
-        </w:rPr>
-        <w:t>REMOVE AND FLAG</w:t>
+        <w:rPr>
+          <w:rFonts w:ascii="Aptos" w:eastAsia="Times New Roman" w:hAnsi="Aptos" w:cs="Times New Roman"/>
+          <w:kern w:val="0"/>
+          <w14:ligatures w14:val="none"/>
+        </w:rPr>
+        <w:t xml:space="preserve">If gtseq_chr28_geno </w:t>
+      </w:r>
+      <w:r>
+        <w:rPr>
+          <w:rFonts w:ascii="Aptos" w:eastAsia="Times New Roman" w:hAnsi="Aptos" w:cs="Times New Roman"/>
+          <w:b/>
+          <w:bCs/>
+          <w:kern w:val="0"/>
+          <w14:ligatures w14:val="none"/>
+        </w:rPr>
+        <w:t>IS NA</w:t>
+      </w:r>
+      <w:r>
+        <w:rPr>
+          <w:rFonts w:ascii="Aptos" w:eastAsia="Times New Roman" w:hAnsi="Aptos" w:cs="Times New Roman"/>
+          <w:kern w:val="0"/>
+          <w14:ligatures w14:val="none"/>
+        </w:rPr>
+        <w:t xml:space="preserve">, and pop_structure_id </w:t>
+      </w:r>
+      <w:r>
+        <w:rPr>
+          <w:rFonts w:ascii="Aptos" w:eastAsia="Times New Roman" w:hAnsi="Aptos" w:cs="Times New Roman"/>
+          <w:b/>
+          <w:bCs/>
+          <w:kern w:val="0"/>
+          <w14:ligatures w14:val="none"/>
+        </w:rPr>
+        <w:t>IS NOT NA, REMOVE AND FLAG</w:t>
       </w:r>
     </w:p>
     <w:p>
@@ -207,22 +130,14 @@
         </w:numPr>
       </w:pPr>
       <w:r>
-        <w:t xml:space="preserve">If SHERLOCK </w:t>
-      </w:r>
-      <w:proofErr w:type="spellStart"/>
-      <w:r>
-        <w:t>ots</w:t>
-      </w:r>
-      <w:proofErr w:type="spellEnd"/>
-      <w:r>
-        <w:t xml:space="preserve"> 28 </w:t>
-      </w:r>
-      <w:r>
-        <w:rPr>
-          <w:b/>
-          <w:bCs/>
-        </w:rPr>
-        <w:t>IS NOT NA</w:t>
+        <w:t xml:space="preserve">If SHERLOCK run designation </w:t>
+      </w:r>
+      <w:r>
+        <w:rPr>
+          <w:b/>
+          <w:bCs/>
+        </w:rPr>
+        <w:t>HETEROZYGOTE</w:t>
       </w:r>
       <w:r>
         <w:t xml:space="preserve">, gtseq_chr28_geno </w:t>
@@ -235,22 +150,14 @@
         <w:t>IS NA</w:t>
       </w:r>
       <w:r>
-        <w:t xml:space="preserve">, and </w:t>
-      </w:r>
-      <w:proofErr w:type="spellStart"/>
-      <w:r>
-        <w:t>pop_structure_id</w:t>
-      </w:r>
-      <w:proofErr w:type="spellEnd"/>
-      <w:r>
-        <w:t xml:space="preserve"> </w:t>
-      </w:r>
-      <w:r>
-        <w:rPr>
-          <w:b/>
-          <w:bCs/>
-        </w:rPr>
-        <w:t>IS NOT NA</w:t>
+        <w:t xml:space="preserve">, and pop_structure_id </w:t>
+      </w:r>
+      <w:r>
+        <w:rPr>
+          <w:b/>
+          <w:bCs/>
+        </w:rPr>
+        <w:t>IS NA</w:t>
       </w:r>
       <w:r>
         <w:t xml:space="preserve">, </w:t>
@@ -272,50 +179,74 @@
         </w:numPr>
       </w:pPr>
       <w:r>
-        <w:t xml:space="preserve">If SHERLOCK run designation </w:t>
-      </w:r>
-      <w:r>
-        <w:rPr>
-          <w:b/>
-          <w:bCs/>
+        <w:rPr>
+          <w:rFonts w:ascii="Aptos" w:eastAsia="Times New Roman" w:hAnsi="Aptos" w:cs="Times New Roman"/>
+          <w:kern w:val="0"/>
+          <w14:ligatures w14:val="none"/>
+        </w:rPr>
+        <w:t>If SHERLOCK ots 28 is </w:t>
+      </w:r>
+      <w:r>
+        <w:rPr>
+          <w:rFonts w:ascii="Aptos" w:eastAsia="Times New Roman" w:hAnsi="Aptos" w:cs="Times New Roman"/>
+          <w:b/>
+          <w:bCs/>
+          <w:kern w:val="0"/>
+          <w14:ligatures w14:val="none"/>
         </w:rPr>
         <w:t>HETEROZYGOTE</w:t>
       </w:r>
       <w:r>
-        <w:t xml:space="preserve">, gtseq_chr28_geno </w:t>
-      </w:r>
-      <w:r>
-        <w:rPr>
-          <w:b/>
-          <w:bCs/>
+        <w:rPr>
+          <w:rFonts w:ascii="Aptos" w:eastAsia="Times New Roman" w:hAnsi="Aptos" w:cs="Times New Roman"/>
+          <w:kern w:val="0"/>
+          <w14:ligatures w14:val="none"/>
+        </w:rPr>
+        <w:t>, gtseq_chr28_geno </w:t>
+      </w:r>
+      <w:r>
+        <w:rPr>
+          <w:rFonts w:ascii="Aptos" w:eastAsia="Times New Roman" w:hAnsi="Aptos" w:cs="Times New Roman"/>
+          <w:b/>
+          <w:bCs/>
+          <w:kern w:val="0"/>
+          <w14:ligatures w14:val="none"/>
+        </w:rPr>
+        <w:t>IS HETEROZYGOTE</w:t>
+      </w:r>
+      <w:r>
+        <w:rPr>
+          <w:rFonts w:ascii="Aptos" w:eastAsia="Times New Roman" w:hAnsi="Aptos" w:cs="Times New Roman"/>
+          <w:kern w:val="0"/>
+          <w14:ligatures w14:val="none"/>
+        </w:rPr>
+        <w:t>, and pop_structure_id </w:t>
+      </w:r>
+      <w:r>
+        <w:rPr>
+          <w:rFonts w:ascii="Aptos" w:eastAsia="Times New Roman" w:hAnsi="Aptos" w:cs="Times New Roman"/>
+          <w:b/>
+          <w:bCs/>
+          <w:kern w:val="0"/>
+          <w14:ligatures w14:val="none"/>
         </w:rPr>
         <w:t>IS NA</w:t>
       </w:r>
       <w:r>
-        <w:t xml:space="preserve">, and </w:t>
-      </w:r>
-      <w:proofErr w:type="spellStart"/>
-      <w:r>
-        <w:t>pop_structure_id</w:t>
-      </w:r>
-      <w:proofErr w:type="spellEnd"/>
-      <w:r>
-        <w:t xml:space="preserve"> </w:t>
-      </w:r>
-      <w:r>
-        <w:rPr>
-          <w:b/>
-          <w:bCs/>
-        </w:rPr>
-        <w:t>IS NA</w:t>
-      </w:r>
-      <w:r>
-        <w:t xml:space="preserve">, designate </w:t>
-      </w:r>
-      <w:r>
-        <w:rPr>
-          <w:b/>
-          <w:bCs/>
+        <w:rPr>
+          <w:rFonts w:ascii="Aptos" w:eastAsia="Times New Roman" w:hAnsi="Aptos" w:cs="Times New Roman"/>
+          <w:kern w:val="0"/>
+          <w14:ligatures w14:val="none"/>
+        </w:rPr>
+        <w:t>, designate </w:t>
+      </w:r>
+      <w:r>
+        <w:rPr>
+          <w:rFonts w:ascii="Aptos" w:eastAsia="Times New Roman" w:hAnsi="Aptos" w:cs="Times New Roman"/>
+          <w:b/>
+          <w:bCs/>
+          <w:kern w:val="0"/>
+          <w14:ligatures w14:val="none"/>
         </w:rPr>
         <w:t>UNKNOWN</w:t>
       </w:r>
@@ -346,23 +277,7 @@
         <w:t xml:space="preserve"> </w:t>
       </w:r>
       <w:r>
-        <w:t xml:space="preserve">and </w:t>
-      </w:r>
-      <w:proofErr w:type="spellStart"/>
-      <w:r>
-        <w:t>cv_fall</w:t>
-      </w:r>
-      <w:proofErr w:type="spellEnd"/>
-      <w:r>
-        <w:t xml:space="preserve"> + </w:t>
-      </w:r>
-      <w:proofErr w:type="spellStart"/>
-      <w:r>
-        <w:t>cv_late_fall</w:t>
-      </w:r>
-      <w:proofErr w:type="spellEnd"/>
-      <w:r>
-        <w:t xml:space="preserve"> is </w:t>
+        <w:t xml:space="preserve">and cv_fall + cv_late_fall is </w:t>
       </w:r>
       <w:r>
         <w:rPr>
@@ -398,78 +313,33 @@
           <w:b/>
           <w:bCs/>
         </w:rPr>
-        <w:t>HETEROZYGOTE</w:t>
-      </w:r>
-      <w:r>
-        <w:rPr>
-          <w:b/>
-          <w:bCs/>
-        </w:rPr>
-        <w:t xml:space="preserve"> </w:t>
-      </w:r>
-      <w:r>
-        <w:t xml:space="preserve">and </w:t>
-      </w:r>
-      <w:r>
-        <w:t>(</w:t>
-      </w:r>
-      <w:proofErr w:type="spellStart"/>
-      <w:r>
-        <w:t>cv_fall</w:t>
-      </w:r>
-      <w:proofErr w:type="spellEnd"/>
-      <w:r>
-        <w:t xml:space="preserve"> + </w:t>
-      </w:r>
-      <w:proofErr w:type="spellStart"/>
-      <w:r>
-        <w:t>cv_late_fall</w:t>
-      </w:r>
-      <w:proofErr w:type="spellEnd"/>
-      <w:r>
-        <w:t>)</w:t>
-      </w:r>
-      <w:r>
-        <w:t xml:space="preserve">, </w:t>
-      </w:r>
-      <w:proofErr w:type="spellStart"/>
-      <w:r>
-        <w:t>cv_spring</w:t>
-      </w:r>
-      <w:proofErr w:type="spellEnd"/>
-      <w:r>
-        <w:t xml:space="preserve">, </w:t>
-      </w:r>
-      <w:r>
-        <w:rPr>
-          <w:b/>
-          <w:bCs/>
-        </w:rPr>
-        <w:t>AND</w:t>
-      </w:r>
-      <w:r>
-        <w:t xml:space="preserve"> </w:t>
-      </w:r>
-      <w:proofErr w:type="spellStart"/>
-      <w:r>
-        <w:t>cv</w:t>
-      </w:r>
-      <w:r>
-        <w:t>_winter</w:t>
-      </w:r>
-      <w:proofErr w:type="spellEnd"/>
-      <w:r>
-        <w:t xml:space="preserve"> are</w:t>
-      </w:r>
-      <w:r>
-        <w:t xml:space="preserve"> &lt; 0.8, designate </w:t>
-      </w:r>
-      <w:r>
-        <w:rPr>
-          <w:b/>
-          <w:bCs/>
-        </w:rPr>
-        <w:t>UNKNOWN</w:t>
+        <w:t xml:space="preserve">HETEROZYGOTE </w:t>
+      </w:r>
+      <w:r>
+        <w:t>and cv_</w:t>
+      </w:r>
+      <w:r>
+        <w:t>winter</w:t>
+      </w:r>
+      <w:r>
+        <w:t xml:space="preserve"> is </w:t>
+      </w:r>
+      <w:r>
+        <w:rPr>
+          <w:b/>
+          <w:bCs/>
+        </w:rPr>
+        <w:t>&gt; 0.8</w:t>
+      </w:r>
+      <w:r>
+        <w:t xml:space="preserve">, designate </w:t>
+      </w:r>
+      <w:r>
+        <w:rPr>
+          <w:b/>
+          <w:bCs/>
+        </w:rPr>
+        <w:t>WINTER</w:t>
       </w:r>
     </w:p>
     <w:p>
@@ -481,42 +351,40 @@
         </w:numPr>
       </w:pPr>
       <w:r>
-        <w:t xml:space="preserve">If </w:t>
-      </w:r>
-      <w:proofErr w:type="spellStart"/>
-      <w:r>
-        <w:t>pop_structure_id</w:t>
-      </w:r>
-      <w:proofErr w:type="spellEnd"/>
-      <w:r>
-        <w:t xml:space="preserve"> </w:t>
-      </w:r>
-      <w:r>
-        <w:rPr>
-          <w:b/>
-          <w:bCs/>
-        </w:rPr>
-        <w:t xml:space="preserve">IS NA </w:t>
-      </w:r>
-      <w:r>
-        <w:t xml:space="preserve">and gtseq_chr28_geno is </w:t>
-      </w:r>
-      <w:r>
-        <w:rPr>
-          <w:b/>
-          <w:bCs/>
-        </w:rPr>
-        <w:t xml:space="preserve">HETEROZYGOTE, </w:t>
-      </w:r>
-      <w:r>
-        <w:t xml:space="preserve">designate </w:t>
-      </w:r>
-      <w:r>
-        <w:rPr>
-          <w:b/>
-          <w:bCs/>
-        </w:rPr>
-        <w:t>UNKNOWN</w:t>
+        <w:t xml:space="preserve">If gtseq_chr28_geno is </w:t>
+      </w:r>
+      <w:r>
+        <w:rPr>
+          <w:b/>
+          <w:bCs/>
+        </w:rPr>
+        <w:t xml:space="preserve">HETEROZYGOTE </w:t>
+      </w:r>
+      <w:r>
+        <w:t>and cv_</w:t>
+      </w:r>
+      <w:r>
+        <w:t>spring</w:t>
+      </w:r>
+      <w:r>
+        <w:t xml:space="preserve"> is </w:t>
+      </w:r>
+      <w:r>
+        <w:rPr>
+          <w:b/>
+          <w:bCs/>
+        </w:rPr>
+        <w:t>&gt; 0.8</w:t>
+      </w:r>
+      <w:r>
+        <w:t xml:space="preserve">, designate </w:t>
+      </w:r>
+      <w:r>
+        <w:rPr>
+          <w:b/>
+          <w:bCs/>
+        </w:rPr>
+        <w:t>SPRING</w:t>
       </w:r>
     </w:p>
     <w:p>
@@ -528,17 +396,65 @@
         </w:numPr>
       </w:pPr>
       <w:r>
-        <w:t xml:space="preserve">If gtseq_chr28_geno </w:t>
-      </w:r>
-      <w:r>
-        <w:rPr>
-          <w:b/>
-          <w:bCs/>
-        </w:rPr>
-        <w:t>is LATE</w:t>
-      </w:r>
-      <w:r>
-        <w:t>, designate FALL OR LATE FALL</w:t>
+        <w:t xml:space="preserve">If gtseq_chr28_geno is </w:t>
+      </w:r>
+      <w:r>
+        <w:rPr>
+          <w:b/>
+          <w:bCs/>
+        </w:rPr>
+        <w:t>HETEROZYGOTE</w:t>
+      </w:r>
+      <w:r>
+        <w:rPr>
+          <w:b/>
+          <w:bCs/>
+        </w:rPr>
+        <w:t xml:space="preserve"> </w:t>
+      </w:r>
+      <w:r>
+        <w:t xml:space="preserve">and </w:t>
+      </w:r>
+      <w:r>
+        <w:t>(</w:t>
+      </w:r>
+      <w:r>
+        <w:t>cv_fall + cv_late_fall</w:t>
+      </w:r>
+      <w:r>
+        <w:t>)</w:t>
+      </w:r>
+      <w:r>
+        <w:t xml:space="preserve">, cv_spring, </w:t>
+      </w:r>
+      <w:r>
+        <w:rPr>
+          <w:b/>
+          <w:bCs/>
+        </w:rPr>
+        <w:t>AND</w:t>
+      </w:r>
+      <w:r>
+        <w:t xml:space="preserve"> </w:t>
+      </w:r>
+      <w:r>
+        <w:t>cv</w:t>
+      </w:r>
+      <w:r>
+        <w:t>_winter</w:t>
+      </w:r>
+      <w:r>
+        <w:t xml:space="preserve"> are</w:t>
+      </w:r>
+      <w:r>
+        <w:t xml:space="preserve"> &lt; 0.8, designate </w:t>
+      </w:r>
+      <w:r>
+        <w:rPr>
+          <w:b/>
+          <w:bCs/>
+        </w:rPr>
+        <w:t>UNKNOWN</w:t>
       </w:r>
     </w:p>
     <w:p>
@@ -550,31 +466,35 @@
         </w:numPr>
       </w:pPr>
       <w:r>
-        <w:t xml:space="preserve">If </w:t>
-      </w:r>
-      <w:proofErr w:type="spellStart"/>
-      <w:r>
-        <w:t>pop_structure_id</w:t>
-      </w:r>
-      <w:proofErr w:type="spellEnd"/>
-      <w:r>
-        <w:t xml:space="preserve"> </w:t>
-      </w:r>
-      <w:r>
-        <w:rPr>
-          <w:b/>
-          <w:bCs/>
-        </w:rPr>
-        <w:t xml:space="preserve">IS NOT NA, </w:t>
-      </w:r>
-      <w:r>
-        <w:t xml:space="preserve">designate using </w:t>
-      </w:r>
-      <w:proofErr w:type="spellStart"/>
-      <w:r>
-        <w:t>pop_structure_id</w:t>
-      </w:r>
-      <w:proofErr w:type="spellEnd"/>
+        <w:t xml:space="preserve">If pop_structure_id </w:t>
+      </w:r>
+      <w:r>
+        <w:rPr>
+          <w:b/>
+          <w:bCs/>
+        </w:rPr>
+        <w:t xml:space="preserve">IS NA </w:t>
+      </w:r>
+      <w:r>
+        <w:t xml:space="preserve">and gtseq_chr28_geno is </w:t>
+      </w:r>
+      <w:r>
+        <w:rPr>
+          <w:b/>
+          <w:bCs/>
+        </w:rPr>
+        <w:t xml:space="preserve">HETEROZYGOTE, </w:t>
+      </w:r>
+      <w:r>
+        <w:t xml:space="preserve">designate </w:t>
+      </w:r>
+      <w:r>
+        <w:rPr>
+          <w:b/>
+          <w:bCs/>
+        </w:rPr>
+        <w:t>UNKNOWN</w:t>
+      </w:r>
     </w:p>
     <w:p>
       <w:pPr>
@@ -585,6 +505,50 @@
         </w:numPr>
       </w:pPr>
       <w:r>
+        <w:t xml:space="preserve">If gtseq_chr28_geno </w:t>
+      </w:r>
+      <w:r>
+        <w:rPr>
+          <w:b/>
+          <w:bCs/>
+        </w:rPr>
+        <w:t>is LATE</w:t>
+      </w:r>
+      <w:r>
+        <w:t>, designate FALL OR LATE FALL</w:t>
+      </w:r>
+    </w:p>
+    <w:p>
+      <w:pPr>
+        <w:pStyle w:val="ListParagraph"/>
+        <w:numPr>
+          <w:ilvl w:val="0"/>
+          <w:numId w:val="1"/>
+        </w:numPr>
+      </w:pPr>
+      <w:r>
+        <w:t xml:space="preserve">If pop_structure_id </w:t>
+      </w:r>
+      <w:r>
+        <w:rPr>
+          <w:b/>
+          <w:bCs/>
+        </w:rPr>
+        <w:t xml:space="preserve">IS NOT NA, </w:t>
+      </w:r>
+      <w:r>
+        <w:t>designate using pop_structure_id</w:t>
+      </w:r>
+    </w:p>
+    <w:p>
+      <w:pPr>
+        <w:pStyle w:val="ListParagraph"/>
+        <w:numPr>
+          <w:ilvl w:val="0"/>
+          <w:numId w:val="1"/>
+        </w:numPr>
+      </w:pPr>
+      <w:r>
         <w:t xml:space="preserve">If SHERLOCK run designation </w:t>
       </w:r>
       <w:r>
@@ -597,15 +561,275 @@
       <w:r>
         <w:t>, designate using SHERLOCK run designation</w:t>
       </w:r>
+    </w:p>
+    <w:p>
+      <w:pPr>
+        <w:pStyle w:val="ListParagraph"/>
+        <w:numPr>
+          <w:ilvl w:val="0"/>
+          <w:numId w:val="1"/>
+        </w:numPr>
+      </w:pPr>
+      <w:r>
+        <w:rPr>
+          <w:rFonts w:ascii="Aptos" w:eastAsia="Times New Roman" w:hAnsi="Aptos" w:cs="Times New Roman"/>
+          <w:kern w:val="0"/>
+          <w14:ligatures w14:val="none"/>
+        </w:rPr>
+        <w:t>If everything except field data </w:t>
+      </w:r>
+      <w:r>
+        <w:rPr>
+          <w:rFonts w:ascii="Aptos" w:eastAsia="Times New Roman" w:hAnsi="Aptos" w:cs="Times New Roman"/>
+          <w:b/>
+          <w:bCs/>
+          <w:kern w:val="0"/>
+          <w14:ligatures w14:val="none"/>
+        </w:rPr>
+        <w:t>IS NA</w:t>
+      </w:r>
+      <w:r>
+        <w:rPr>
+          <w:rFonts w:ascii="Aptos" w:eastAsia="Times New Roman" w:hAnsi="Aptos" w:cs="Times New Roman"/>
+          <w:kern w:val="0"/>
+          <w14:ligatures w14:val="none"/>
+        </w:rPr>
+        <w:t>, </w:t>
+      </w:r>
+      <w:r>
+        <w:rPr>
+          <w:rFonts w:ascii="Aptos" w:eastAsia="Times New Roman" w:hAnsi="Aptos" w:cs="Times New Roman"/>
+          <w:b/>
+          <w:bCs/>
+          <w:kern w:val="0"/>
+          <w14:ligatures w14:val="none"/>
+        </w:rPr>
+        <w:t>REMOVE AND FLAG</w:t>
+      </w:r>
+    </w:p>
+    <w:p>
+      <w:pPr>
+        <w:pStyle w:val="ListParagraph"/>
+        <w:numPr>
+          <w:ilvl w:val="0"/>
+          <w:numId w:val="1"/>
+        </w:numPr>
+      </w:pPr>
+      <w:r>
+        <w:rPr>
+          <w:rFonts w:ascii="Aptos" w:eastAsia="Times New Roman" w:hAnsi="Aptos" w:cs="Times New Roman"/>
+          <w:kern w:val="0"/>
+          <w14:ligatures w14:val="none"/>
+        </w:rPr>
+        <w:t>If SHERLOCK run designation is SPRING/WINTER and we have no additional gtseq data, </w:t>
+      </w:r>
+      <w:r>
+        <w:rPr>
+          <w:rFonts w:ascii="Aptos" w:eastAsia="Times New Roman" w:hAnsi="Aptos" w:cs="Times New Roman"/>
+          <w:b/>
+          <w:bCs/>
+          <w:kern w:val="0"/>
+          <w14:ligatures w14:val="none"/>
+        </w:rPr>
+        <w:t>REMOVE AND FLAG</w:t>
+      </w:r>
+    </w:p>
+    <w:p>
+      <w:pPr>
+        <w:spacing w:before="100" w:beforeAutospacing="1" w:after="100" w:afterAutospacing="1" w:line="240" w:lineRule="auto"/>
+        <w:rPr>
+          <w:rFonts w:ascii="Aptos" w:eastAsia="Times New Roman" w:hAnsi="Aptos" w:cs="Times New Roman"/>
+          <w:b/>
+          <w:bCs/>
+          <w:kern w:val="0"/>
+          <w14:ligatures w14:val="none"/>
+        </w:rPr>
+      </w:pPr>
+    </w:p>
+    <w:p>
+      <w:pPr>
+        <w:spacing w:before="100" w:beforeAutospacing="1" w:after="100" w:afterAutospacing="1" w:line="240" w:lineRule="auto"/>
+        <w:rPr>
+          <w:rFonts w:ascii="Aptos" w:eastAsia="Times New Roman" w:hAnsi="Aptos" w:cs="Times New Roman"/>
+          <w:b/>
+          <w:bCs/>
+          <w:kern w:val="0"/>
+          <w14:ligatures w14:val="none"/>
+        </w:rPr>
+      </w:pPr>
+    </w:p>
+    <w:p>
+      <w:pPr>
+        <w:spacing w:before="100" w:beforeAutospacing="1" w:after="100" w:afterAutospacing="1" w:line="240" w:lineRule="auto"/>
+        <w:rPr>
+          <w:rFonts w:ascii="Aptos" w:eastAsia="Times New Roman" w:hAnsi="Aptos" w:cs="Times New Roman"/>
+          <w:b/>
+          <w:bCs/>
+          <w:kern w:val="0"/>
+          <w14:ligatures w14:val="none"/>
+        </w:rPr>
+      </w:pPr>
+      <w:r>
+        <w:rPr>
+          <w:rFonts w:ascii="Aptos" w:eastAsia="Times New Roman" w:hAnsi="Aptos" w:cs="Times New Roman"/>
+          <w:b/>
+          <w:bCs/>
+          <w:kern w:val="0"/>
+          <w14:ligatures w14:val="none"/>
+        </w:rPr>
+        <w:t xml:space="preserve">Notes: </w:t>
+      </w:r>
+    </w:p>
+    <w:p>
+      <w:pPr>
+        <w:spacing w:before="100" w:beforeAutospacing="1" w:after="100" w:afterAutospacing="1" w:line="240" w:lineRule="auto"/>
+        <w:rPr>
+          <w:rFonts w:ascii="Aptos" w:eastAsia="Times New Roman" w:hAnsi="Aptos" w:cs="Times New Roman"/>
+          <w:kern w:val="0"/>
+          <w14:ligatures w14:val="none"/>
+        </w:rPr>
+      </w:pPr>
+      <w:r>
+        <w:rPr>
+          <w:rFonts w:ascii="Aptos" w:eastAsia="Times New Roman" w:hAnsi="Aptos" w:cs="Times New Roman"/>
+          <w:kern w:val="0"/>
+          <w14:ligatures w14:val="none"/>
+        </w:rPr>
+        <w:lastRenderedPageBreak/>
+        <w:t>These cases are now</w:t>
+      </w:r>
+      <w:r>
+        <w:rPr>
+          <w:rFonts w:ascii="Aptos" w:eastAsia="Times New Roman" w:hAnsi="Aptos" w:cs="Times New Roman"/>
+          <w:kern w:val="0"/>
+          <w14:ligatures w14:val="none"/>
+        </w:rPr>
+        <w:t xml:space="preserve"> caught </w:t>
+      </w:r>
+      <w:r>
+        <w:rPr>
+          <w:rFonts w:ascii="Aptos" w:eastAsia="Times New Roman" w:hAnsi="Aptos" w:cs="Times New Roman"/>
+          <w:kern w:val="0"/>
+          <w14:ligatures w14:val="none"/>
+        </w:rPr>
+        <w:t>by edge case 1</w:t>
+      </w:r>
+      <w:r>
+        <w:rPr>
+          <w:rFonts w:ascii="Aptos" w:eastAsia="Times New Roman" w:hAnsi="Aptos" w:cs="Times New Roman"/>
+          <w:kern w:val="0"/>
+          <w14:ligatures w14:val="none"/>
+        </w:rPr>
+        <w:t>:</w:t>
+      </w:r>
+    </w:p>
+    <w:p>
+      <w:r>
+        <w:t xml:space="preserve">If the SHERLOCK run designation is </w:t>
+      </w:r>
+      <w:r>
+        <w:rPr>
+          <w:b/>
+          <w:bCs/>
+        </w:rPr>
+        <w:t>HETEROZYGOTE</w:t>
+      </w:r>
+      <w:r>
+        <w:t>, gtseq_chr28_geno</w:t>
+      </w:r>
+      <w:r>
+        <w:rPr>
+          <w:b/>
+          <w:bCs/>
+        </w:rPr>
+        <w:t xml:space="preserve"> IS</w:t>
+      </w:r>
+      <w:r>
+        <w:t xml:space="preserve"> </w:t>
+      </w:r>
+      <w:r>
+        <w:rPr>
+          <w:b/>
+          <w:bCs/>
+        </w:rPr>
+        <w:t>NA</w:t>
+      </w:r>
+      <w:r>
+        <w:t xml:space="preserve">, and pop_structure_id </w:t>
+      </w:r>
+      <w:r>
+        <w:rPr>
+          <w:b/>
+          <w:bCs/>
+        </w:rPr>
+        <w:t>IS NOT NA</w:t>
+      </w:r>
+      <w:r>
+        <w:t xml:space="preserve">, </w:t>
+      </w:r>
+      <w:r>
+        <w:rPr>
+          <w:b/>
+          <w:bCs/>
+        </w:rPr>
+        <w:t>REMOVE AND FLAG</w:t>
+      </w:r>
+    </w:p>
+    <w:p>
+      <w:r>
+        <w:t xml:space="preserve">If SHERLOCK ots 28 </w:t>
+      </w:r>
+      <w:r>
+        <w:rPr>
+          <w:b/>
+          <w:bCs/>
+        </w:rPr>
+        <w:t>IS NOT NA</w:t>
+      </w:r>
+      <w:r>
+        <w:t xml:space="preserve">, gtseq_chr28_geno </w:t>
+      </w:r>
+      <w:r>
+        <w:rPr>
+          <w:b/>
+          <w:bCs/>
+        </w:rPr>
+        <w:t>IS NA</w:t>
+      </w:r>
+      <w:r>
+        <w:t xml:space="preserve">, and pop_structure_id </w:t>
+      </w:r>
+      <w:r>
+        <w:rPr>
+          <w:b/>
+          <w:bCs/>
+        </w:rPr>
+        <w:t>IS NOT NA</w:t>
+      </w:r>
+      <w:r>
+        <w:t xml:space="preserve">, </w:t>
+      </w:r>
+      <w:r>
+        <w:rPr>
+          <w:b/>
+          <w:bCs/>
+        </w:rPr>
+        <w:t>REMOVE AND FLAG</w:t>
+      </w:r>
+    </w:p>
+    <w:p>
+      <w:pPr>
+        <w:spacing w:before="100" w:beforeAutospacing="1" w:after="100" w:afterAutospacing="1" w:line="240" w:lineRule="auto"/>
+        <w:rPr>
+          <w:rFonts w:ascii="Aptos" w:eastAsia="Times New Roman" w:hAnsi="Aptos" w:cs="Times New Roman"/>
+          <w:kern w:val="0"/>
+          <w14:ligatures w14:val="none"/>
+        </w:rPr>
+      </w:pPr>
     </w:p>
     <w:p/>
     <w:sectPr>
-      <w:headerReference w:type="even" r:id="rId7"/>
-      <w:headerReference w:type="default" r:id="rId8"/>
-      <w:footerReference w:type="even" r:id="rId9"/>
-      <w:footerReference w:type="default" r:id="rId10"/>
-      <w:headerReference w:type="first" r:id="rId11"/>
-      <w:footerReference w:type="first" r:id="rId12"/>
+      <w:headerReference w:type="default" r:id="rId7"/>
       <w:pgSz w:w="12240" w:h="15840"/>
       <w:pgMar w:top="1440" w:right="1440" w:bottom="1440" w:left="1440" w:header="720" w:footer="720" w:gutter="0"/>
       <w:cols w:space="720"/>
@@ -640,36 +864,6 @@
 </w:endnotes>
 </file>
 
-<file path=word/footer1.xml><?xml version="1.0" encoding="utf-8"?>
-<w:ftr xmlns:wpc="http://schemas.microsoft.com/office/word/2010/wordprocessingCanvas" xmlns:cx="http://schemas.microsoft.com/office/drawing/2014/chartex" xmlns:cx1="http://schemas.microsoft.com/office/drawing/2015/9/8/chartex" xmlns:cx2="http://schemas.microsoft.com/office/drawing/2015/10/21/chartex" xmlns:cx3="http://schemas.microsoft.com/office/drawing/2016/5/9/chartex" xmlns:cx4="http://schemas.microsoft.com/office/drawing/2016/5/10/chartex" xmlns:cx5="http://schemas.microsoft.com/office/drawing/2016/5/11/chartex" xmlns:cx6="http://schemas.microsoft.com/office/drawing/2016/5/12/chartex" xmlns:cx7="http://schemas.microsoft.com/office/drawing/2016/5/13/chartex" xmlns:cx8="http://schemas.microsoft.com/office/drawing/2016/5/14/chartex" xmlns:mc="http://schemas.openxmlformats.org/markup-compatibility/2006" xmlns:aink="http://schemas.microsoft.com/office/drawing/2016/ink" xmlns:am3d="http://schemas.microsoft.com/office/drawing/2017/model3d" xmlns:o="urn:schemas-microsoft-com:office:office" xmlns:oel="http://schemas.microsoft.com/office/2019/extlst" xmlns:r="http://schemas.openxmlformats.org/officeDocument/2006/relationships" xmlns:m="http://schemas.openxmlformats.org/officeDocument/2006/math" xmlns:v="urn:schemas-microsoft-com:vml" xmlns:wp14="http://schemas.microsoft.com/office/word/2010/wordprocessingDrawing" xmlns:wp="http://schemas.openxmlformats.org/drawingml/2006/wordprocessingDrawing" xmlns:w10="urn:schemas-microsoft-com:office:word" xmlns:w="http://schemas.openxmlformats.org/wordprocessingml/2006/main" xmlns:w14="http://schemas.microsoft.com/office/word/2010/wordml" xmlns:w15="http://schemas.microsoft.com/office/word/2012/wordml" xmlns:w16cex="http://schemas.microsoft.com/office/word/2018/wordml/cex" xmlns:w16cid="http://schemas.microsoft.com/office/word/2016/wordml/cid" xmlns:w16="http://schemas.microsoft.com/office/word/2018/wordml" xmlns:w16du="http://schemas.microsoft.com/office/word/2023/wordml/word16du" xmlns:w16sdtdh="http://schemas.microsoft.com/office/word/2020/wordml/sdtdatahash" xmlns:w16sdtfl="http://schemas.microsoft.com/office/word/2024/wordml/sdtformatlock" xmlns:w16se="http://schemas.microsoft.com/office/word/2015/wordml/symex" xmlns:wpg="http://schemas.microsoft.com/office/word/2010/wordprocessingGroup" xmlns:wpi="http://schemas.microsoft.com/office/word/2010/wordprocessingInk" xmlns:wne="http://schemas.microsoft.com/office/word/2006/wordml" xmlns:wps="http://schemas.microsoft.com/office/word/2010/wordprocessingShape" mc:Ignorable="w14 w15 w16se w16cid w16 w16cex w16sdtdh w16sdtfl w16du wp14">
-  <w:p>
-    <w:pPr>
-      <w:pStyle w:val="Footer"/>
-    </w:pPr>
-  </w:p>
-</w:ftr>
-</file>
-
-<file path=word/footer2.xml><?xml version="1.0" encoding="utf-8"?>
-<w:ftr xmlns:wpc="http://schemas.microsoft.com/office/word/2010/wordprocessingCanvas" xmlns:cx="http://schemas.microsoft.com/office/drawing/2014/chartex" xmlns:cx1="http://schemas.microsoft.com/office/drawing/2015/9/8/chartex" xmlns:cx2="http://schemas.microsoft.com/office/drawing/2015/10/21/chartex" xmlns:cx3="http://schemas.microsoft.com/office/drawing/2016/5/9/chartex" xmlns:cx4="http://schemas.microsoft.com/office/drawing/2016/5/10/chartex" xmlns:cx5="http://schemas.microsoft.com/office/drawing/2016/5/11/chartex" xmlns:cx6="http://schemas.microsoft.com/office/drawing/2016/5/12/chartex" xmlns:cx7="http://schemas.microsoft.com/office/drawing/2016/5/13/chartex" xmlns:cx8="http://schemas.microsoft.com/office/drawing/2016/5/14/chartex" xmlns:mc="http://schemas.openxmlformats.org/markup-compatibility/2006" xmlns:aink="http://schemas.microsoft.com/office/drawing/2016/ink" xmlns:am3d="http://schemas.microsoft.com/office/drawing/2017/model3d" xmlns:o="urn:schemas-microsoft-com:office:office" xmlns:oel="http://schemas.microsoft.com/office/2019/extlst" xmlns:r="http://schemas.openxmlformats.org/officeDocument/2006/relationships" xmlns:m="http://schemas.openxmlformats.org/officeDocument/2006/math" xmlns:v="urn:schemas-microsoft-com:vml" xmlns:wp14="http://schemas.microsoft.com/office/word/2010/wordprocessingDrawing" xmlns:wp="http://schemas.openxmlformats.org/drawingml/2006/wordprocessingDrawing" xmlns:w10="urn:schemas-microsoft-com:office:word" xmlns:w="http://schemas.openxmlformats.org/wordprocessingml/2006/main" xmlns:w14="http://schemas.microsoft.com/office/word/2010/wordml" xmlns:w15="http://schemas.microsoft.com/office/word/2012/wordml" xmlns:w16cex="http://schemas.microsoft.com/office/word/2018/wordml/cex" xmlns:w16cid="http://schemas.microsoft.com/office/word/2016/wordml/cid" xmlns:w16="http://schemas.microsoft.com/office/word/2018/wordml" xmlns:w16du="http://schemas.microsoft.com/office/word/2023/wordml/word16du" xmlns:w16sdtdh="http://schemas.microsoft.com/office/word/2020/wordml/sdtdatahash" xmlns:w16sdtfl="http://schemas.microsoft.com/office/word/2024/wordml/sdtformatlock" xmlns:w16se="http://schemas.microsoft.com/office/word/2015/wordml/symex" xmlns:wpg="http://schemas.microsoft.com/office/word/2010/wordprocessingGroup" xmlns:wpi="http://schemas.microsoft.com/office/word/2010/wordprocessingInk" xmlns:wne="http://schemas.microsoft.com/office/word/2006/wordml" xmlns:wps="http://schemas.microsoft.com/office/word/2010/wordprocessingShape" mc:Ignorable="w14 w15 w16se w16cid w16 w16cex w16sdtdh w16sdtfl w16du wp14">
-  <w:p>
-    <w:pPr>
-      <w:pStyle w:val="Footer"/>
-    </w:pPr>
-  </w:p>
-</w:ftr>
-</file>
-
-<file path=word/footer3.xml><?xml version="1.0" encoding="utf-8"?>
-<w:ftr xmlns:wpc="http://schemas.microsoft.com/office/word/2010/wordprocessingCanvas" xmlns:cx="http://schemas.microsoft.com/office/drawing/2014/chartex" xmlns:cx1="http://schemas.microsoft.com/office/drawing/2015/9/8/chartex" xmlns:cx2="http://schemas.microsoft.com/office/drawing/2015/10/21/chartex" xmlns:cx3="http://schemas.microsoft.com/office/drawing/2016/5/9/chartex" xmlns:cx4="http://schemas.microsoft.com/office/drawing/2016/5/10/chartex" xmlns:cx5="http://schemas.microsoft.com/office/drawing/2016/5/11/chartex" xmlns:cx6="http://schemas.microsoft.com/office/drawing/2016/5/12/chartex" xmlns:cx7="http://schemas.microsoft.com/office/drawing/2016/5/13/chartex" xmlns:cx8="http://schemas.microsoft.com/office/drawing/2016/5/14/chartex" xmlns:mc="http://schemas.openxmlformats.org/markup-compatibility/2006" xmlns:aink="http://schemas.microsoft.com/office/drawing/2016/ink" xmlns:am3d="http://schemas.microsoft.com/office/drawing/2017/model3d" xmlns:o="urn:schemas-microsoft-com:office:office" xmlns:oel="http://schemas.microsoft.com/office/2019/extlst" xmlns:r="http://schemas.openxmlformats.org/officeDocument/2006/relationships" xmlns:m="http://schemas.openxmlformats.org/officeDocument/2006/math" xmlns:v="urn:schemas-microsoft-com:vml" xmlns:wp14="http://schemas.microsoft.com/office/word/2010/wordprocessingDrawing" xmlns:wp="http://schemas.openxmlformats.org/drawingml/2006/wordprocessingDrawing" xmlns:w10="urn:schemas-microsoft-com:office:word" xmlns:w="http://schemas.openxmlformats.org/wordprocessingml/2006/main" xmlns:w14="http://schemas.microsoft.com/office/word/2010/wordml" xmlns:w15="http://schemas.microsoft.com/office/word/2012/wordml" xmlns:w16cex="http://schemas.microsoft.com/office/word/2018/wordml/cex" xmlns:w16cid="http://schemas.microsoft.com/office/word/2016/wordml/cid" xmlns:w16="http://schemas.microsoft.com/office/word/2018/wordml" xmlns:w16du="http://schemas.microsoft.com/office/word/2023/wordml/word16du" xmlns:w16sdtdh="http://schemas.microsoft.com/office/word/2020/wordml/sdtdatahash" xmlns:w16sdtfl="http://schemas.microsoft.com/office/word/2024/wordml/sdtformatlock" xmlns:w16se="http://schemas.microsoft.com/office/word/2015/wordml/symex" xmlns:wpg="http://schemas.microsoft.com/office/word/2010/wordprocessingGroup" xmlns:wpi="http://schemas.microsoft.com/office/word/2010/wordprocessingInk" xmlns:wne="http://schemas.microsoft.com/office/word/2006/wordml" xmlns:wps="http://schemas.microsoft.com/office/word/2010/wordprocessingShape" mc:Ignorable="w14 w15 w16se w16cid w16 w16cex w16sdtdh w16sdtfl w16du wp14">
-  <w:p>
-    <w:pPr>
-      <w:pStyle w:val="Footer"/>
-    </w:pPr>
-  </w:p>
-</w:ftr>
-</file>
-
 <file path=word/footnotes.xml><?xml version="1.0" encoding="utf-8"?>
 <w:footnotes xmlns:wpc="http://schemas.microsoft.com/office/word/2010/wordprocessingCanvas" xmlns:cx="http://schemas.microsoft.com/office/drawing/2014/chartex" xmlns:cx1="http://schemas.microsoft.com/office/drawing/2015/9/8/chartex" xmlns:cx2="http://schemas.microsoft.com/office/drawing/2015/10/21/chartex" xmlns:cx3="http://schemas.microsoft.com/office/drawing/2016/5/9/chartex" xmlns:cx4="http://schemas.microsoft.com/office/drawing/2016/5/10/chartex" xmlns:cx5="http://schemas.microsoft.com/office/drawing/2016/5/11/chartex" xmlns:cx6="http://schemas.microsoft.com/office/drawing/2016/5/12/chartex" xmlns:cx7="http://schemas.microsoft.com/office/drawing/2016/5/13/chartex" xmlns:cx8="http://schemas.microsoft.com/office/drawing/2016/5/14/chartex" xmlns:mc="http://schemas.openxmlformats.org/markup-compatibility/2006" xmlns:aink="http://schemas.microsoft.com/office/drawing/2016/ink" xmlns:am3d="http://schemas.microsoft.com/office/drawing/2017/model3d" xmlns:o="urn:schemas-microsoft-com:office:office" xmlns:oel="http://schemas.microsoft.com/office/2019/extlst" xmlns:r="http://schemas.openxmlformats.org/officeDocument/2006/relationships" xmlns:m="http://schemas.openxmlformats.org/officeDocument/2006/math" xmlns:v="urn:schemas-microsoft-com:vml" xmlns:wp14="http://schemas.microsoft.com/office/word/2010/wordprocessingDrawing" xmlns:wp="http://schemas.openxmlformats.org/drawingml/2006/wordprocessingDrawing" xmlns:w10="urn:schemas-microsoft-com:office:word" xmlns:w="http://schemas.openxmlformats.org/wordprocessingml/2006/main" xmlns:w14="http://schemas.microsoft.com/office/word/2010/wordml" xmlns:w15="http://schemas.microsoft.com/office/word/2012/wordml" xmlns:w16cex="http://schemas.microsoft.com/office/word/2018/wordml/cex" xmlns:w16cid="http://schemas.microsoft.com/office/word/2016/wordml/cid" xmlns:w16="http://schemas.microsoft.com/office/word/2018/wordml" xmlns:w16du="http://schemas.microsoft.com/office/word/2023/wordml/word16du" xmlns:w16sdtdh="http://schemas.microsoft.com/office/word/2020/wordml/sdtdatahash" xmlns:w16sdtfl="http://schemas.microsoft.com/office/word/2024/wordml/sdtformatlock" xmlns:w16se="http://schemas.microsoft.com/office/word/2015/wordml/symex" xmlns:wpg="http://schemas.microsoft.com/office/word/2010/wordprocessingGroup" xmlns:wpi="http://schemas.microsoft.com/office/word/2010/wordprocessingInk" xmlns:wne="http://schemas.microsoft.com/office/word/2006/wordml" xmlns:wps="http://schemas.microsoft.com/office/word/2010/wordprocessingShape" mc:Ignorable="w14 w15 w16se w16cid w16 w16cex w16sdtdh w16sdtfl w16du wp14">
   <w:footnote w:type="separator" w:id="-1">
@@ -701,32 +895,15 @@
     <w:pPr>
       <w:pStyle w:val="Header"/>
     </w:pPr>
-  </w:p>
-</w:hdr>
-</file>
-
-<file path=word/header2.xml><?xml version="1.0" encoding="utf-8"?>
-<w:hdr xmlns:wpc="http://schemas.microsoft.com/office/word/2010/wordprocessingCanvas" xmlns:cx="http://schemas.microsoft.com/office/drawing/2014/chartex" xmlns:cx1="http://schemas.microsoft.com/office/drawing/2015/9/8/chartex" xmlns:cx2="http://schemas.microsoft.com/office/drawing/2015/10/21/chartex" xmlns:cx3="http://schemas.microsoft.com/office/drawing/2016/5/9/chartex" xmlns:cx4="http://schemas.microsoft.com/office/drawing/2016/5/10/chartex" xmlns:cx5="http://schemas.microsoft.com/office/drawing/2016/5/11/chartex" xmlns:cx6="http://schemas.microsoft.com/office/drawing/2016/5/12/chartex" xmlns:cx7="http://schemas.microsoft.com/office/drawing/2016/5/13/chartex" xmlns:cx8="http://schemas.microsoft.com/office/drawing/2016/5/14/chartex" xmlns:mc="http://schemas.openxmlformats.org/markup-compatibility/2006" xmlns:aink="http://schemas.microsoft.com/office/drawing/2016/ink" xmlns:am3d="http://schemas.microsoft.com/office/drawing/2017/model3d" xmlns:o="urn:schemas-microsoft-com:office:office" xmlns:oel="http://schemas.microsoft.com/office/2019/extlst" xmlns:r="http://schemas.openxmlformats.org/officeDocument/2006/relationships" xmlns:m="http://schemas.openxmlformats.org/officeDocument/2006/math" xmlns:v="urn:schemas-microsoft-com:vml" xmlns:wp14="http://schemas.microsoft.com/office/word/2010/wordprocessingDrawing" xmlns:wp="http://schemas.openxmlformats.org/drawingml/2006/wordprocessingDrawing" xmlns:w10="urn:schemas-microsoft-com:office:word" xmlns:w="http://schemas.openxmlformats.org/wordprocessingml/2006/main" xmlns:w14="http://schemas.microsoft.com/office/word/2010/wordml" xmlns:w15="http://schemas.microsoft.com/office/word/2012/wordml" xmlns:w16cex="http://schemas.microsoft.com/office/word/2018/wordml/cex" xmlns:w16cid="http://schemas.microsoft.com/office/word/2016/wordml/cid" xmlns:w16="http://schemas.microsoft.com/office/word/2018/wordml" xmlns:w16du="http://schemas.microsoft.com/office/word/2023/wordml/word16du" xmlns:w16sdtdh="http://schemas.microsoft.com/office/word/2020/wordml/sdtdatahash" xmlns:w16sdtfl="http://schemas.microsoft.com/office/word/2024/wordml/sdtformatlock" xmlns:w16se="http://schemas.microsoft.com/office/word/2015/wordml/symex" xmlns:wpg="http://schemas.microsoft.com/office/word/2010/wordprocessingGroup" xmlns:wpi="http://schemas.microsoft.com/office/word/2010/wordprocessingInk" xmlns:wne="http://schemas.microsoft.com/office/word/2006/wordml" xmlns:wps="http://schemas.microsoft.com/office/word/2010/wordprocessingShape" mc:Ignorable="w14 w15 w16se w16cid w16 w16cex w16sdtdh w16sdtfl w16du wp14">
-  <w:p>
-    <w:pPr>
-      <w:pStyle w:val="Header"/>
-    </w:pPr>
     <w:r>
       <w:t>2025-1</w:t>
     </w:r>
     <w:r>
-      <w:t>-13</w:t>
+      <w:t>-</w:t>
     </w:r>
-  </w:p>
-</w:hdr>
-</file>
-
-<file path=word/header3.xml><?xml version="1.0" encoding="utf-8"?>
-<w:hdr xmlns:wpc="http://schemas.microsoft.com/office/word/2010/wordprocessingCanvas" xmlns:cx="http://schemas.microsoft.com/office/drawing/2014/chartex" xmlns:cx1="http://schemas.microsoft.com/office/drawing/2015/9/8/chartex" xmlns:cx2="http://schemas.microsoft.com/office/drawing/2015/10/21/chartex" xmlns:cx3="http://schemas.microsoft.com/office/drawing/2016/5/9/chartex" xmlns:cx4="http://schemas.microsoft.com/office/drawing/2016/5/10/chartex" xmlns:cx5="http://schemas.microsoft.com/office/drawing/2016/5/11/chartex" xmlns:cx6="http://schemas.microsoft.com/office/drawing/2016/5/12/chartex" xmlns:cx7="http://schemas.microsoft.com/office/drawing/2016/5/13/chartex" xmlns:cx8="http://schemas.microsoft.com/office/drawing/2016/5/14/chartex" xmlns:mc="http://schemas.openxmlformats.org/markup-compatibility/2006" xmlns:aink="http://schemas.microsoft.com/office/drawing/2016/ink" xmlns:am3d="http://schemas.microsoft.com/office/drawing/2017/model3d" xmlns:o="urn:schemas-microsoft-com:office:office" xmlns:oel="http://schemas.microsoft.com/office/2019/extlst" xmlns:r="http://schemas.openxmlformats.org/officeDocument/2006/relationships" xmlns:m="http://schemas.openxmlformats.org/officeDocument/2006/math" xmlns:v="urn:schemas-microsoft-com:vml" xmlns:wp14="http://schemas.microsoft.com/office/word/2010/wordprocessingDrawing" xmlns:wp="http://schemas.openxmlformats.org/drawingml/2006/wordprocessingDrawing" xmlns:w10="urn:schemas-microsoft-com:office:word" xmlns:w="http://schemas.openxmlformats.org/wordprocessingml/2006/main" xmlns:w14="http://schemas.microsoft.com/office/word/2010/wordml" xmlns:w15="http://schemas.microsoft.com/office/word/2012/wordml" xmlns:w16cex="http://schemas.microsoft.com/office/word/2018/wordml/cex" xmlns:w16cid="http://schemas.microsoft.com/office/word/2016/wordml/cid" xmlns:w16="http://schemas.microsoft.com/office/word/2018/wordml" xmlns:w16du="http://schemas.microsoft.com/office/word/2023/wordml/word16du" xmlns:w16sdtdh="http://schemas.microsoft.com/office/word/2020/wordml/sdtdatahash" xmlns:w16sdtfl="http://schemas.microsoft.com/office/word/2024/wordml/sdtformatlock" xmlns:w16se="http://schemas.microsoft.com/office/word/2015/wordml/symex" xmlns:wpg="http://schemas.microsoft.com/office/word/2010/wordprocessingGroup" xmlns:wpi="http://schemas.microsoft.com/office/word/2010/wordprocessingInk" xmlns:wne="http://schemas.microsoft.com/office/word/2006/wordml" xmlns:wps="http://schemas.microsoft.com/office/word/2010/wordprocessingShape" mc:Ignorable="w14 w15 w16se w16cid w16 w16cex w16sdtdh w16sdtfl w16du wp14">
-  <w:p>
-    <w:pPr>
-      <w:pStyle w:val="Header"/>
-    </w:pPr>
+    <w:r>
+      <w:t>26</w:t>
+    </w:r>
   </w:p>
 </w:hdr>
 </file>
@@ -734,6 +911,208 @@
 <file path=word/numbering.xml><?xml version="1.0" encoding="utf-8"?>
 <w:numbering xmlns:wpc="http://schemas.microsoft.com/office/word/2010/wordprocessingCanvas" xmlns:cx="http://schemas.microsoft.com/office/drawing/2014/chartex" xmlns:cx1="http://schemas.microsoft.com/office/drawing/2015/9/8/chartex" xmlns:cx2="http://schemas.microsoft.com/office/drawing/2015/10/21/chartex" xmlns:cx3="http://schemas.microsoft.com/office/drawing/2016/5/9/chartex" xmlns:cx4="http://schemas.microsoft.com/office/drawing/2016/5/10/chartex" xmlns:cx5="http://schemas.microsoft.com/office/drawing/2016/5/11/chartex" xmlns:cx6="http://schemas.microsoft.com/office/drawing/2016/5/12/chartex" xmlns:cx7="http://schemas.microsoft.com/office/drawing/2016/5/13/chartex" xmlns:cx8="http://schemas.microsoft.com/office/drawing/2016/5/14/chartex" xmlns:mc="http://schemas.openxmlformats.org/markup-compatibility/2006" xmlns:aink="http://schemas.microsoft.com/office/drawing/2016/ink" xmlns:am3d="http://schemas.microsoft.com/office/drawing/2017/model3d" xmlns:o="urn:schemas-microsoft-com:office:office" xmlns:oel="http://schemas.microsoft.com/office/2019/extlst" xmlns:r="http://schemas.openxmlformats.org/officeDocument/2006/relationships" xmlns:m="http://schemas.openxmlformats.org/officeDocument/2006/math" xmlns:v="urn:schemas-microsoft-com:vml" xmlns:wp14="http://schemas.microsoft.com/office/word/2010/wordprocessingDrawing" xmlns:wp="http://schemas.openxmlformats.org/drawingml/2006/wordprocessingDrawing" xmlns:w10="urn:schemas-microsoft-com:office:word" xmlns:w="http://schemas.openxmlformats.org/wordprocessingml/2006/main" xmlns:w14="http://schemas.microsoft.com/office/word/2010/wordml" xmlns:w15="http://schemas.microsoft.com/office/word/2012/wordml" xmlns:w16cex="http://schemas.microsoft.com/office/word/2018/wordml/cex" xmlns:w16cid="http://schemas.microsoft.com/office/word/2016/wordml/cid" xmlns:w16="http://schemas.microsoft.com/office/word/2018/wordml" xmlns:w16du="http://schemas.microsoft.com/office/word/2023/wordml/word16du" xmlns:w16sdtdh="http://schemas.microsoft.com/office/word/2020/wordml/sdtdatahash" xmlns:w16sdtfl="http://schemas.microsoft.com/office/word/2024/wordml/sdtformatlock" xmlns:w16se="http://schemas.microsoft.com/office/word/2015/wordml/symex" xmlns:wpg="http://schemas.microsoft.com/office/word/2010/wordprocessingGroup" xmlns:wpi="http://schemas.microsoft.com/office/word/2010/wordprocessingInk" xmlns:wne="http://schemas.microsoft.com/office/word/2006/wordml" xmlns:wps="http://schemas.microsoft.com/office/word/2010/wordprocessingShape" mc:Ignorable="w14 w15 w16se w16cid w16 w16cex w16sdtdh w16sdtfl w16du wp14">
   <w:abstractNum w:abstractNumId="0" w15:restartNumberingAfterBreak="0">
+    <w:nsid w:val="07EB6CED"/>
+    <w:multiLevelType w:val="hybridMultilevel"/>
+    <w:tmpl w:val="59FECA8E"/>
+    <w:lvl w:ilvl="0" w:tplc="FFFFFFFF">
+      <w:start w:val="1"/>
+      <w:numFmt w:val="decimal"/>
+      <w:lvlText w:val="%1)"/>
+      <w:lvlJc w:val="left"/>
+      <w:pPr>
+        <w:ind w:left="720" w:hanging="360"/>
+      </w:pPr>
+      <w:rPr>
+        <w:rFonts w:hint="default"/>
+      </w:rPr>
+    </w:lvl>
+    <w:lvl w:ilvl="1" w:tplc="FFFFFFFF">
+      <w:start w:val="1"/>
+      <w:numFmt w:val="upperLetter"/>
+      <w:lvlText w:val="%2."/>
+      <w:lvlJc w:val="left"/>
+      <w:pPr>
+        <w:ind w:left="1440" w:hanging="360"/>
+      </w:pPr>
+    </w:lvl>
+    <w:lvl w:ilvl="2" w:tplc="FFFFFFFF" w:tentative="1">
+      <w:start w:val="1"/>
+      <w:numFmt w:val="lowerRoman"/>
+      <w:lvlText w:val="%3."/>
+      <w:lvlJc w:val="right"/>
+      <w:pPr>
+        <w:ind w:left="2160" w:hanging="180"/>
+      </w:pPr>
+    </w:lvl>
+    <w:lvl w:ilvl="3" w:tplc="FFFFFFFF" w:tentative="1">
+      <w:start w:val="1"/>
+      <w:numFmt w:val="decimal"/>
+      <w:lvlText w:val="%4."/>
+      <w:lvlJc w:val="left"/>
+      <w:pPr>
+        <w:ind w:left="2880" w:hanging="360"/>
+      </w:pPr>
+    </w:lvl>
+    <w:lvl w:ilvl="4" w:tplc="FFFFFFFF" w:tentative="1">
+      <w:start w:val="1"/>
+      <w:numFmt w:val="lowerLetter"/>
+      <w:lvlText w:val="%5."/>
+      <w:lvlJc w:val="left"/>
+      <w:pPr>
+        <w:ind w:left="3600" w:hanging="360"/>
+      </w:pPr>
+    </w:lvl>
+    <w:lvl w:ilvl="5" w:tplc="FFFFFFFF" w:tentative="1">
+      <w:start w:val="1"/>
+      <w:numFmt w:val="lowerRoman"/>
+      <w:lvlText w:val="%6."/>
+      <w:lvlJc w:val="right"/>
+      <w:pPr>
+        <w:ind w:left="4320" w:hanging="180"/>
+      </w:pPr>
+    </w:lvl>
+    <w:lvl w:ilvl="6" w:tplc="FFFFFFFF" w:tentative="1">
+      <w:start w:val="1"/>
+      <w:numFmt w:val="decimal"/>
+      <w:lvlText w:val="%7."/>
+      <w:lvlJc w:val="left"/>
+      <w:pPr>
+        <w:ind w:left="5040" w:hanging="360"/>
+      </w:pPr>
+    </w:lvl>
+    <w:lvl w:ilvl="7" w:tplc="FFFFFFFF" w:tentative="1">
+      <w:start w:val="1"/>
+      <w:numFmt w:val="lowerLetter"/>
+      <w:lvlText w:val="%8."/>
+      <w:lvlJc w:val="left"/>
+      <w:pPr>
+        <w:ind w:left="5760" w:hanging="360"/>
+      </w:pPr>
+    </w:lvl>
+    <w:lvl w:ilvl="8" w:tplc="FFFFFFFF" w:tentative="1">
+      <w:start w:val="1"/>
+      <w:numFmt w:val="lowerRoman"/>
+      <w:lvlText w:val="%9."/>
+      <w:lvlJc w:val="right"/>
+      <w:pPr>
+        <w:ind w:left="6480" w:hanging="180"/>
+      </w:pPr>
+    </w:lvl>
+  </w:abstractNum>
+  <w:abstractNum w:abstractNumId="1" w15:restartNumberingAfterBreak="0">
+    <w:nsid w:val="274416B5"/>
+    <w:multiLevelType w:val="multilevel"/>
+    <w:tmpl w:val="C584FEF2"/>
+    <w:lvl w:ilvl="0">
+      <w:start w:val="1"/>
+      <w:numFmt w:val="decimal"/>
+      <w:lvlText w:val="%1."/>
+      <w:lvlJc w:val="left"/>
+      <w:pPr>
+        <w:tabs>
+          <w:tab w:val="num" w:pos="720"/>
+        </w:tabs>
+        <w:ind w:left="720" w:hanging="360"/>
+      </w:pPr>
+    </w:lvl>
+    <w:lvl w:ilvl="1" w:tentative="1">
+      <w:start w:val="1"/>
+      <w:numFmt w:val="decimal"/>
+      <w:lvlText w:val="%2."/>
+      <w:lvlJc w:val="left"/>
+      <w:pPr>
+        <w:tabs>
+          <w:tab w:val="num" w:pos="1440"/>
+        </w:tabs>
+        <w:ind w:left="1440" w:hanging="360"/>
+      </w:pPr>
+    </w:lvl>
+    <w:lvl w:ilvl="2" w:tentative="1">
+      <w:start w:val="1"/>
+      <w:numFmt w:val="decimal"/>
+      <w:lvlText w:val="%3."/>
+      <w:lvlJc w:val="left"/>
+      <w:pPr>
+        <w:tabs>
+          <w:tab w:val="num" w:pos="2160"/>
+        </w:tabs>
+        <w:ind w:left="2160" w:hanging="360"/>
+      </w:pPr>
+    </w:lvl>
+    <w:lvl w:ilvl="3" w:tentative="1">
+      <w:start w:val="1"/>
+      <w:numFmt w:val="decimal"/>
+      <w:lvlText w:val="%4."/>
+      <w:lvlJc w:val="left"/>
+      <w:pPr>
+        <w:tabs>
+          <w:tab w:val="num" w:pos="2880"/>
+        </w:tabs>
+        <w:ind w:left="2880" w:hanging="360"/>
+      </w:pPr>
+    </w:lvl>
+    <w:lvl w:ilvl="4" w:tentative="1">
+      <w:start w:val="1"/>
+      <w:numFmt w:val="decimal"/>
+      <w:lvlText w:val="%5."/>
+      <w:lvlJc w:val="left"/>
+      <w:pPr>
+        <w:tabs>
+          <w:tab w:val="num" w:pos="3600"/>
+        </w:tabs>
+        <w:ind w:left="3600" w:hanging="360"/>
+      </w:pPr>
+    </w:lvl>
+    <w:lvl w:ilvl="5" w:tentative="1">
+      <w:start w:val="1"/>
+      <w:numFmt w:val="decimal"/>
+      <w:lvlText w:val="%6."/>
+      <w:lvlJc w:val="left"/>
+      <w:pPr>
+        <w:tabs>
+          <w:tab w:val="num" w:pos="4320"/>
+        </w:tabs>
+        <w:ind w:left="4320" w:hanging="360"/>
+      </w:pPr>
+    </w:lvl>
+    <w:lvl w:ilvl="6" w:tentative="1">
+      <w:start w:val="1"/>
+      <w:numFmt w:val="decimal"/>
+      <w:lvlText w:val="%7."/>
+      <w:lvlJc w:val="left"/>
+      <w:pPr>
+        <w:tabs>
+          <w:tab w:val="num" w:pos="5040"/>
+        </w:tabs>
+        <w:ind w:left="5040" w:hanging="360"/>
+      </w:pPr>
+    </w:lvl>
+    <w:lvl w:ilvl="7" w:tentative="1">
+      <w:start w:val="1"/>
+      <w:numFmt w:val="decimal"/>
+      <w:lvlText w:val="%8."/>
+      <w:lvlJc w:val="left"/>
+      <w:pPr>
+        <w:tabs>
+          <w:tab w:val="num" w:pos="5760"/>
+        </w:tabs>
+        <w:ind w:left="5760" w:hanging="360"/>
+      </w:pPr>
+    </w:lvl>
+    <w:lvl w:ilvl="8" w:tentative="1">
+      <w:start w:val="1"/>
+      <w:numFmt w:val="decimal"/>
+      <w:lvlText w:val="%9."/>
+      <w:lvlJc w:val="left"/>
+      <w:pPr>
+        <w:tabs>
+          <w:tab w:val="num" w:pos="6480"/>
+        </w:tabs>
+        <w:ind w:left="6480" w:hanging="360"/>
+      </w:pPr>
+    </w:lvl>
+  </w:abstractNum>
+  <w:abstractNum w:abstractNumId="2" w15:restartNumberingAfterBreak="0">
     <w:nsid w:val="2E731C5F"/>
     <w:multiLevelType w:val="hybridMultilevel"/>
     <w:tmpl w:val="59FECA8E"/>
@@ -822,7 +1201,7 @@
       </w:pPr>
     </w:lvl>
   </w:abstractNum>
-  <w:abstractNum w:abstractNumId="1" w15:restartNumberingAfterBreak="0">
+  <w:abstractNum w:abstractNumId="3" w15:restartNumberingAfterBreak="0">
     <w:nsid w:val="46A90701"/>
     <w:multiLevelType w:val="multilevel"/>
     <w:tmpl w:val="6680C5B0"/>
@@ -912,11 +1291,317 @@
       </w:pPr>
     </w:lvl>
   </w:abstractNum>
+  <w:abstractNum w:abstractNumId="4" w15:restartNumberingAfterBreak="0">
+    <w:nsid w:val="4E141D84"/>
+    <w:multiLevelType w:val="hybridMultilevel"/>
+    <w:tmpl w:val="59FECA8E"/>
+    <w:lvl w:ilvl="0" w:tplc="FFFFFFFF">
+      <w:start w:val="1"/>
+      <w:numFmt w:val="decimal"/>
+      <w:lvlText w:val="%1)"/>
+      <w:lvlJc w:val="left"/>
+      <w:pPr>
+        <w:ind w:left="360" w:hanging="360"/>
+      </w:pPr>
+      <w:rPr>
+        <w:rFonts w:hint="default"/>
+      </w:rPr>
+    </w:lvl>
+    <w:lvl w:ilvl="1" w:tplc="FFFFFFFF">
+      <w:start w:val="1"/>
+      <w:numFmt w:val="upperLetter"/>
+      <w:lvlText w:val="%2."/>
+      <w:lvlJc w:val="left"/>
+      <w:pPr>
+        <w:ind w:left="1080" w:hanging="360"/>
+      </w:pPr>
+    </w:lvl>
+    <w:lvl w:ilvl="2" w:tplc="FFFFFFFF" w:tentative="1">
+      <w:start w:val="1"/>
+      <w:numFmt w:val="lowerRoman"/>
+      <w:lvlText w:val="%3."/>
+      <w:lvlJc w:val="right"/>
+      <w:pPr>
+        <w:ind w:left="1800" w:hanging="180"/>
+      </w:pPr>
+    </w:lvl>
+    <w:lvl w:ilvl="3" w:tplc="FFFFFFFF" w:tentative="1">
+      <w:start w:val="1"/>
+      <w:numFmt w:val="decimal"/>
+      <w:lvlText w:val="%4."/>
+      <w:lvlJc w:val="left"/>
+      <w:pPr>
+        <w:ind w:left="2520" w:hanging="360"/>
+      </w:pPr>
+    </w:lvl>
+    <w:lvl w:ilvl="4" w:tplc="FFFFFFFF" w:tentative="1">
+      <w:start w:val="1"/>
+      <w:numFmt w:val="lowerLetter"/>
+      <w:lvlText w:val="%5."/>
+      <w:lvlJc w:val="left"/>
+      <w:pPr>
+        <w:ind w:left="3240" w:hanging="360"/>
+      </w:pPr>
+    </w:lvl>
+    <w:lvl w:ilvl="5" w:tplc="FFFFFFFF" w:tentative="1">
+      <w:start w:val="1"/>
+      <w:numFmt w:val="lowerRoman"/>
+      <w:lvlText w:val="%6."/>
+      <w:lvlJc w:val="right"/>
+      <w:pPr>
+        <w:ind w:left="3960" w:hanging="180"/>
+      </w:pPr>
+    </w:lvl>
+    <w:lvl w:ilvl="6" w:tplc="FFFFFFFF" w:tentative="1">
+      <w:start w:val="1"/>
+      <w:numFmt w:val="decimal"/>
+      <w:lvlText w:val="%7."/>
+      <w:lvlJc w:val="left"/>
+      <w:pPr>
+        <w:ind w:left="4680" w:hanging="360"/>
+      </w:pPr>
+    </w:lvl>
+    <w:lvl w:ilvl="7" w:tplc="FFFFFFFF" w:tentative="1">
+      <w:start w:val="1"/>
+      <w:numFmt w:val="lowerLetter"/>
+      <w:lvlText w:val="%8."/>
+      <w:lvlJc w:val="left"/>
+      <w:pPr>
+        <w:ind w:left="5400" w:hanging="360"/>
+      </w:pPr>
+    </w:lvl>
+    <w:lvl w:ilvl="8" w:tplc="FFFFFFFF" w:tentative="1">
+      <w:start w:val="1"/>
+      <w:numFmt w:val="lowerRoman"/>
+      <w:lvlText w:val="%9."/>
+      <w:lvlJc w:val="right"/>
+      <w:pPr>
+        <w:ind w:left="6120" w:hanging="180"/>
+      </w:pPr>
+    </w:lvl>
+  </w:abstractNum>
+  <w:abstractNum w:abstractNumId="5" w15:restartNumberingAfterBreak="0">
+    <w:nsid w:val="4E902DEC"/>
+    <w:multiLevelType w:val="multilevel"/>
+    <w:tmpl w:val="F38868F4"/>
+    <w:lvl w:ilvl="0">
+      <w:start w:val="1"/>
+      <w:numFmt w:val="decimal"/>
+      <w:lvlText w:val="%1."/>
+      <w:lvlJc w:val="left"/>
+      <w:pPr>
+        <w:tabs>
+          <w:tab w:val="num" w:pos="720"/>
+        </w:tabs>
+        <w:ind w:left="720" w:hanging="360"/>
+      </w:pPr>
+    </w:lvl>
+    <w:lvl w:ilvl="1" w:tentative="1">
+      <w:start w:val="1"/>
+      <w:numFmt w:val="decimal"/>
+      <w:lvlText w:val="%2."/>
+      <w:lvlJc w:val="left"/>
+      <w:pPr>
+        <w:tabs>
+          <w:tab w:val="num" w:pos="1440"/>
+        </w:tabs>
+        <w:ind w:left="1440" w:hanging="360"/>
+      </w:pPr>
+    </w:lvl>
+    <w:lvl w:ilvl="2" w:tentative="1">
+      <w:start w:val="1"/>
+      <w:numFmt w:val="decimal"/>
+      <w:lvlText w:val="%3."/>
+      <w:lvlJc w:val="left"/>
+      <w:pPr>
+        <w:tabs>
+          <w:tab w:val="num" w:pos="2160"/>
+        </w:tabs>
+        <w:ind w:left="2160" w:hanging="360"/>
+      </w:pPr>
+    </w:lvl>
+    <w:lvl w:ilvl="3" w:tentative="1">
+      <w:start w:val="1"/>
+      <w:numFmt w:val="decimal"/>
+      <w:lvlText w:val="%4."/>
+      <w:lvlJc w:val="left"/>
+      <w:pPr>
+        <w:tabs>
+          <w:tab w:val="num" w:pos="2880"/>
+        </w:tabs>
+        <w:ind w:left="2880" w:hanging="360"/>
+      </w:pPr>
+    </w:lvl>
+    <w:lvl w:ilvl="4" w:tentative="1">
+      <w:start w:val="1"/>
+      <w:numFmt w:val="decimal"/>
+      <w:lvlText w:val="%5."/>
+      <w:lvlJc w:val="left"/>
+      <w:pPr>
+        <w:tabs>
+          <w:tab w:val="num" w:pos="3600"/>
+        </w:tabs>
+        <w:ind w:left="3600" w:hanging="360"/>
+      </w:pPr>
+    </w:lvl>
+    <w:lvl w:ilvl="5" w:tentative="1">
+      <w:start w:val="1"/>
+      <w:numFmt w:val="decimal"/>
+      <w:lvlText w:val="%6."/>
+      <w:lvlJc w:val="left"/>
+      <w:pPr>
+        <w:tabs>
+          <w:tab w:val="num" w:pos="4320"/>
+        </w:tabs>
+        <w:ind w:left="4320" w:hanging="360"/>
+      </w:pPr>
+    </w:lvl>
+    <w:lvl w:ilvl="6" w:tentative="1">
+      <w:start w:val="1"/>
+      <w:numFmt w:val="decimal"/>
+      <w:lvlText w:val="%7."/>
+      <w:lvlJc w:val="left"/>
+      <w:pPr>
+        <w:tabs>
+          <w:tab w:val="num" w:pos="5040"/>
+        </w:tabs>
+        <w:ind w:left="5040" w:hanging="360"/>
+      </w:pPr>
+    </w:lvl>
+    <w:lvl w:ilvl="7" w:tentative="1">
+      <w:start w:val="1"/>
+      <w:numFmt w:val="decimal"/>
+      <w:lvlText w:val="%8."/>
+      <w:lvlJc w:val="left"/>
+      <w:pPr>
+        <w:tabs>
+          <w:tab w:val="num" w:pos="5760"/>
+        </w:tabs>
+        <w:ind w:left="5760" w:hanging="360"/>
+      </w:pPr>
+    </w:lvl>
+    <w:lvl w:ilvl="8" w:tentative="1">
+      <w:start w:val="1"/>
+      <w:numFmt w:val="decimal"/>
+      <w:lvlText w:val="%9."/>
+      <w:lvlJc w:val="left"/>
+      <w:pPr>
+        <w:tabs>
+          <w:tab w:val="num" w:pos="6480"/>
+        </w:tabs>
+        <w:ind w:left="6480" w:hanging="360"/>
+      </w:pPr>
+    </w:lvl>
+  </w:abstractNum>
+  <w:abstractNum w:abstractNumId="6" w15:restartNumberingAfterBreak="0">
+    <w:nsid w:val="6B64276C"/>
+    <w:multiLevelType w:val="hybridMultilevel"/>
+    <w:tmpl w:val="59FECA8E"/>
+    <w:lvl w:ilvl="0" w:tplc="FFFFFFFF">
+      <w:start w:val="1"/>
+      <w:numFmt w:val="decimal"/>
+      <w:lvlText w:val="%1)"/>
+      <w:lvlJc w:val="left"/>
+      <w:pPr>
+        <w:ind w:left="720" w:hanging="360"/>
+      </w:pPr>
+      <w:rPr>
+        <w:rFonts w:hint="default"/>
+      </w:rPr>
+    </w:lvl>
+    <w:lvl w:ilvl="1" w:tplc="FFFFFFFF">
+      <w:start w:val="1"/>
+      <w:numFmt w:val="upperLetter"/>
+      <w:lvlText w:val="%2."/>
+      <w:lvlJc w:val="left"/>
+      <w:pPr>
+        <w:ind w:left="1440" w:hanging="360"/>
+      </w:pPr>
+    </w:lvl>
+    <w:lvl w:ilvl="2" w:tplc="FFFFFFFF" w:tentative="1">
+      <w:start w:val="1"/>
+      <w:numFmt w:val="lowerRoman"/>
+      <w:lvlText w:val="%3."/>
+      <w:lvlJc w:val="right"/>
+      <w:pPr>
+        <w:ind w:left="2160" w:hanging="180"/>
+      </w:pPr>
+    </w:lvl>
+    <w:lvl w:ilvl="3" w:tplc="FFFFFFFF" w:tentative="1">
+      <w:start w:val="1"/>
+      <w:numFmt w:val="decimal"/>
+      <w:lvlText w:val="%4."/>
+      <w:lvlJc w:val="left"/>
+      <w:pPr>
+        <w:ind w:left="2880" w:hanging="360"/>
+      </w:pPr>
+    </w:lvl>
+    <w:lvl w:ilvl="4" w:tplc="FFFFFFFF" w:tentative="1">
+      <w:start w:val="1"/>
+      <w:numFmt w:val="lowerLetter"/>
+      <w:lvlText w:val="%5."/>
+      <w:lvlJc w:val="left"/>
+      <w:pPr>
+        <w:ind w:left="3600" w:hanging="360"/>
+      </w:pPr>
+    </w:lvl>
+    <w:lvl w:ilvl="5" w:tplc="FFFFFFFF" w:tentative="1">
+      <w:start w:val="1"/>
+      <w:numFmt w:val="lowerRoman"/>
+      <w:lvlText w:val="%6."/>
+      <w:lvlJc w:val="right"/>
+      <w:pPr>
+        <w:ind w:left="4320" w:hanging="180"/>
+      </w:pPr>
+    </w:lvl>
+    <w:lvl w:ilvl="6" w:tplc="FFFFFFFF" w:tentative="1">
+      <w:start w:val="1"/>
+      <w:numFmt w:val="decimal"/>
+      <w:lvlText w:val="%7."/>
+      <w:lvlJc w:val="left"/>
+      <w:pPr>
+        <w:ind w:left="5040" w:hanging="360"/>
+      </w:pPr>
+    </w:lvl>
+    <w:lvl w:ilvl="7" w:tplc="FFFFFFFF" w:tentative="1">
+      <w:start w:val="1"/>
+      <w:numFmt w:val="lowerLetter"/>
+      <w:lvlText w:val="%8."/>
+      <w:lvlJc w:val="left"/>
+      <w:pPr>
+        <w:ind w:left="5760" w:hanging="360"/>
+      </w:pPr>
+    </w:lvl>
+    <w:lvl w:ilvl="8" w:tplc="FFFFFFFF" w:tentative="1">
+      <w:start w:val="1"/>
+      <w:numFmt w:val="lowerRoman"/>
+      <w:lvlText w:val="%9."/>
+      <w:lvlJc w:val="right"/>
+      <w:pPr>
+        <w:ind w:left="6480" w:hanging="180"/>
+      </w:pPr>
+    </w:lvl>
+  </w:abstractNum>
   <w:num w:numId="1" w16cid:durableId="1504783810">
+    <w:abstractNumId w:val="2"/>
+  </w:num>
+  <w:num w:numId="2" w16cid:durableId="1758936149">
+    <w:abstractNumId w:val="3"/>
+  </w:num>
+  <w:num w:numId="3" w16cid:durableId="1558662279">
+    <w:abstractNumId w:val="5"/>
+  </w:num>
+  <w:num w:numId="4" w16cid:durableId="368144604">
+    <w:abstractNumId w:val="1"/>
+  </w:num>
+  <w:num w:numId="5" w16cid:durableId="334000024">
+    <w:abstractNumId w:val="4"/>
+  </w:num>
+  <w:num w:numId="6" w16cid:durableId="98650317">
     <w:abstractNumId w:val="0"/>
   </w:num>
-  <w:num w:numId="2" w16cid:durableId="1758936149">
-    <w:abstractNumId w:val="1"/>
+  <w:num w:numId="7" w16cid:durableId="213078351">
+    <w:abstractNumId w:val="6"/>
   </w:num>
 </w:numbering>
 </file>
@@ -1979,6 +2664,11 @@
       </w:numPr>
     </w:pPr>
   </w:style>
+  <w:style w:type="character" w:customStyle="1" w:styleId="apple-converted-space">
+    <w:name w:val="apple-converted-space"/>
+    <w:basedOn w:val="DefaultParagraphFont"/>
+    <w:rsid w:val="00A90CD3"/>
+  </w:style>
 </w:styles>
 </file>
 

</xml_diff>

<commit_message>
modifies backfill logic to ensure we are backfilling the SHERLOCK run designation into gri table, not the final run designation. updates queries accordingly
</commit_message>
<xml_diff>
--- a/data-raw/grunID_final_run_assignment_ruleset.docx
+++ b/data-raw/grunID_final_run_assignment_ruleset.docx
@@ -35,12 +35,21 @@
       <w:r>
         <w:t xml:space="preserve"> not influence the following logic which determines the </w:t>
       </w:r>
-      <w:r>
-        <w:rPr>
-          <w:b/>
-          <w:bCs/>
-        </w:rPr>
-        <w:t xml:space="preserve">final_run_assignment </w:t>
+      <w:proofErr w:type="spellStart"/>
+      <w:r>
+        <w:rPr>
+          <w:b/>
+          <w:bCs/>
+        </w:rPr>
+        <w:t>final_run_assignment</w:t>
+      </w:r>
+      <w:proofErr w:type="spellEnd"/>
+      <w:r>
+        <w:rPr>
+          <w:b/>
+          <w:bCs/>
+        </w:rPr>
+        <w:t xml:space="preserve"> </w:t>
       </w:r>
       <w:r>
         <w:t>(or the run assignment that gets used in PLAD)</w:t>
@@ -54,18 +63,35 @@
     </w:p>
     <w:p/>
     <w:p>
-      <w:r>
-        <w:rPr>
-          <w:b/>
-          <w:bCs/>
-        </w:rPr>
-        <w:t xml:space="preserve">Final_run_assignment </w:t>
+      <w:proofErr w:type="spellStart"/>
+      <w:r>
+        <w:rPr>
+          <w:b/>
+          <w:bCs/>
+        </w:rPr>
+        <w:t>Final_run_assignment</w:t>
+      </w:r>
+      <w:proofErr w:type="spellEnd"/>
+      <w:r>
+        <w:rPr>
+          <w:b/>
+          <w:bCs/>
+        </w:rPr>
+        <w:t xml:space="preserve"> </w:t>
       </w:r>
       <w:r>
         <w:t xml:space="preserve">will only ever be one of SPRING, WINTER, FALL OR LATE FALL, and UNKNOWN. </w:t>
       </w:r>
       <w:r>
-        <w:t>GT always overrides SHERLOCK, but the Ots28 designation (GT-SEQ) determines how we use pop_structure_id.</w:t>
+        <w:t xml:space="preserve">GT always overrides SHERLOCK, but the Ots28 designation (GT-SEQ) determines how we use </w:t>
+      </w:r>
+      <w:proofErr w:type="spellStart"/>
+      <w:r>
+        <w:t>pop_structure_id</w:t>
+      </w:r>
+      <w:proofErr w:type="spellEnd"/>
+      <w:r>
+        <w:t>.</w:t>
       </w:r>
     </w:p>
     <w:p>
@@ -108,7 +134,25 @@
           <w:kern w:val="0"/>
           <w14:ligatures w14:val="none"/>
         </w:rPr>
-        <w:t xml:space="preserve">, and pop_structure_id </w:t>
+        <w:t xml:space="preserve">, and </w:t>
+      </w:r>
+      <w:proofErr w:type="spellStart"/>
+      <w:r>
+        <w:rPr>
+          <w:rFonts w:ascii="Aptos" w:eastAsia="Times New Roman" w:hAnsi="Aptos" w:cs="Times New Roman"/>
+          <w:kern w:val="0"/>
+          <w14:ligatures w14:val="none"/>
+        </w:rPr>
+        <w:t>pop_structure_id</w:t>
+      </w:r>
+      <w:proofErr w:type="spellEnd"/>
+      <w:r>
+        <w:rPr>
+          <w:rFonts w:ascii="Aptos" w:eastAsia="Times New Roman" w:hAnsi="Aptos" w:cs="Times New Roman"/>
+          <w:kern w:val="0"/>
+          <w14:ligatures w14:val="none"/>
+        </w:rPr>
+        <w:t xml:space="preserve"> </w:t>
       </w:r>
       <w:r>
         <w:rPr>
@@ -150,7 +194,15 @@
         <w:t>IS NA</w:t>
       </w:r>
       <w:r>
-        <w:t xml:space="preserve">, and pop_structure_id </w:t>
+        <w:t xml:space="preserve">, and </w:t>
+      </w:r>
+      <w:proofErr w:type="spellStart"/>
+      <w:r>
+        <w:t>pop_structure_id</w:t>
+      </w:r>
+      <w:proofErr w:type="spellEnd"/>
+      <w:r>
+        <w:t xml:space="preserve"> </w:t>
       </w:r>
       <w:r>
         <w:rPr>
@@ -184,7 +236,25 @@
           <w:kern w:val="0"/>
           <w14:ligatures w14:val="none"/>
         </w:rPr>
-        <w:t>If SHERLOCK ots 28 is </w:t>
+        <w:t xml:space="preserve">If SHERLOCK </w:t>
+      </w:r>
+      <w:proofErr w:type="spellStart"/>
+      <w:r>
+        <w:rPr>
+          <w:rFonts w:ascii="Aptos" w:eastAsia="Times New Roman" w:hAnsi="Aptos" w:cs="Times New Roman"/>
+          <w:kern w:val="0"/>
+          <w14:ligatures w14:val="none"/>
+        </w:rPr>
+        <w:t>ots</w:t>
+      </w:r>
+      <w:proofErr w:type="spellEnd"/>
+      <w:r>
+        <w:rPr>
+          <w:rFonts w:ascii="Aptos" w:eastAsia="Times New Roman" w:hAnsi="Aptos" w:cs="Times New Roman"/>
+          <w:kern w:val="0"/>
+          <w14:ligatures w14:val="none"/>
+        </w:rPr>
+        <w:t xml:space="preserve"> 28 is </w:t>
       </w:r>
       <w:r>
         <w:rPr>
@@ -220,7 +290,25 @@
           <w:kern w:val="0"/>
           <w14:ligatures w14:val="none"/>
         </w:rPr>
-        <w:t>, and pop_structure_id </w:t>
+        <w:t xml:space="preserve">, and </w:t>
+      </w:r>
+      <w:proofErr w:type="spellStart"/>
+      <w:r>
+        <w:rPr>
+          <w:rFonts w:ascii="Aptos" w:eastAsia="Times New Roman" w:hAnsi="Aptos" w:cs="Times New Roman"/>
+          <w:kern w:val="0"/>
+          <w14:ligatures w14:val="none"/>
+        </w:rPr>
+        <w:t>pop_structure_id</w:t>
+      </w:r>
+      <w:proofErr w:type="spellEnd"/>
+      <w:r>
+        <w:rPr>
+          <w:rFonts w:ascii="Aptos" w:eastAsia="Times New Roman" w:hAnsi="Aptos" w:cs="Times New Roman"/>
+          <w:kern w:val="0"/>
+          <w14:ligatures w14:val="none"/>
+        </w:rPr>
+        <w:t> </w:t>
       </w:r>
       <w:r>
         <w:rPr>
@@ -277,7 +365,23 @@
         <w:t xml:space="preserve"> </w:t>
       </w:r>
       <w:r>
-        <w:t xml:space="preserve">and cv_fall + cv_late_fall is </w:t>
+        <w:t xml:space="preserve">and </w:t>
+      </w:r>
+      <w:proofErr w:type="spellStart"/>
+      <w:r>
+        <w:t>cv_fall</w:t>
+      </w:r>
+      <w:proofErr w:type="spellEnd"/>
+      <w:r>
+        <w:t xml:space="preserve"> + </w:t>
+      </w:r>
+      <w:proofErr w:type="spellStart"/>
+      <w:r>
+        <w:t>cv_late_fall</w:t>
+      </w:r>
+      <w:proofErr w:type="spellEnd"/>
+      <w:r>
+        <w:t xml:space="preserve"> is </w:t>
       </w:r>
       <w:r>
         <w:rPr>
@@ -316,11 +420,13 @@
         <w:t xml:space="preserve">HETEROZYGOTE </w:t>
       </w:r>
       <w:r>
-        <w:t>and cv_</w:t>
-      </w:r>
-      <w:r>
-        <w:t>winter</w:t>
-      </w:r>
+        <w:t xml:space="preserve">and </w:t>
+      </w:r>
+      <w:proofErr w:type="spellStart"/>
+      <w:r>
+        <w:t>cv_winter</w:t>
+      </w:r>
+      <w:proofErr w:type="spellEnd"/>
       <w:r>
         <w:t xml:space="preserve"> is </w:t>
       </w:r>
@@ -361,11 +467,13 @@
         <w:t xml:space="preserve">HETEROZYGOTE </w:t>
       </w:r>
       <w:r>
-        <w:t>and cv_</w:t>
-      </w:r>
-      <w:r>
-        <w:t>spring</w:t>
-      </w:r>
+        <w:t xml:space="preserve">and </w:t>
+      </w:r>
+      <w:proofErr w:type="spellStart"/>
+      <w:r>
+        <w:t>cv_spring</w:t>
+      </w:r>
+      <w:proofErr w:type="spellEnd"/>
       <w:r>
         <w:t xml:space="preserve"> is </w:t>
       </w:r>
@@ -418,14 +526,32 @@
       <w:r>
         <w:t>(</w:t>
       </w:r>
-      <w:r>
-        <w:t>cv_fall + cv_late_fall</w:t>
-      </w:r>
+      <w:proofErr w:type="spellStart"/>
+      <w:r>
+        <w:t>cv_fall</w:t>
+      </w:r>
+      <w:proofErr w:type="spellEnd"/>
+      <w:r>
+        <w:t xml:space="preserve"> + </w:t>
+      </w:r>
+      <w:proofErr w:type="spellStart"/>
+      <w:r>
+        <w:t>cv_late_fall</w:t>
+      </w:r>
+      <w:proofErr w:type="spellEnd"/>
       <w:r>
         <w:t>)</w:t>
       </w:r>
       <w:r>
-        <w:t xml:space="preserve">, cv_spring, </w:t>
+        <w:t xml:space="preserve">, </w:t>
+      </w:r>
+      <w:proofErr w:type="spellStart"/>
+      <w:r>
+        <w:t>cv_spring</w:t>
+      </w:r>
+      <w:proofErr w:type="spellEnd"/>
+      <w:r>
+        <w:t xml:space="preserve">, </w:t>
       </w:r>
       <w:r>
         <w:rPr>
@@ -437,12 +563,14 @@
       <w:r>
         <w:t xml:space="preserve"> </w:t>
       </w:r>
+      <w:proofErr w:type="spellStart"/>
       <w:r>
         <w:t>cv</w:t>
       </w:r>
       <w:r>
         <w:t>_winter</w:t>
       </w:r>
+      <w:proofErr w:type="spellEnd"/>
       <w:r>
         <w:t xml:space="preserve"> are</w:t>
       </w:r>
@@ -466,7 +594,15 @@
         </w:numPr>
       </w:pPr>
       <w:r>
-        <w:t xml:space="preserve">If pop_structure_id </w:t>
+        <w:t xml:space="preserve">If </w:t>
+      </w:r>
+      <w:proofErr w:type="spellStart"/>
+      <w:r>
+        <w:t>pop_structure_id</w:t>
+      </w:r>
+      <w:proofErr w:type="spellEnd"/>
+      <w:r>
+        <w:t xml:space="preserve"> </w:t>
       </w:r>
       <w:r>
         <w:rPr>
@@ -527,7 +663,15 @@
         </w:numPr>
       </w:pPr>
       <w:r>
-        <w:t xml:space="preserve">If pop_structure_id </w:t>
+        <w:t xml:space="preserve">If </w:t>
+      </w:r>
+      <w:proofErr w:type="spellStart"/>
+      <w:r>
+        <w:t>pop_structure_id</w:t>
+      </w:r>
+      <w:proofErr w:type="spellEnd"/>
+      <w:r>
+        <w:t xml:space="preserve"> </w:t>
       </w:r>
       <w:r>
         <w:rPr>
@@ -537,8 +681,13 @@
         <w:t xml:space="preserve">IS NOT NA, </w:t>
       </w:r>
       <w:r>
-        <w:t>designate using pop_structure_id</w:t>
-      </w:r>
+        <w:t xml:space="preserve">designate using </w:t>
+      </w:r>
+      <w:proofErr w:type="spellStart"/>
+      <w:r>
+        <w:t>pop_structure_id</w:t>
+      </w:r>
+      <w:proofErr w:type="spellEnd"/>
     </w:p>
     <w:p>
       <w:pPr>
@@ -621,7 +770,25 @@
           <w:kern w:val="0"/>
           <w14:ligatures w14:val="none"/>
         </w:rPr>
-        <w:t>If SHERLOCK run designation is SPRING/WINTER and we have no additional gtseq data, </w:t>
+        <w:t xml:space="preserve">If SHERLOCK run designation is SPRING/WINTER and we have no additional </w:t>
+      </w:r>
+      <w:proofErr w:type="spellStart"/>
+      <w:r>
+        <w:rPr>
+          <w:rFonts w:ascii="Aptos" w:eastAsia="Times New Roman" w:hAnsi="Aptos" w:cs="Times New Roman"/>
+          <w:kern w:val="0"/>
+          <w14:ligatures w14:val="none"/>
+        </w:rPr>
+        <w:t>gtseq</w:t>
+      </w:r>
+      <w:proofErr w:type="spellEnd"/>
+      <w:r>
+        <w:rPr>
+          <w:rFonts w:ascii="Aptos" w:eastAsia="Times New Roman" w:hAnsi="Aptos" w:cs="Times New Roman"/>
+          <w:kern w:val="0"/>
+          <w14:ligatures w14:val="none"/>
+        </w:rPr>
+        <w:t xml:space="preserve"> data, </w:t>
       </w:r>
       <w:r>
         <w:rPr>
@@ -645,159 +812,177 @@
           <w14:ligatures w14:val="none"/>
         </w:rPr>
       </w:pPr>
+      <w:r>
+        <w:rPr>
+          <w:rFonts w:ascii="Aptos" w:eastAsia="Times New Roman" w:hAnsi="Aptos" w:cs="Times New Roman"/>
+          <w:b/>
+          <w:bCs/>
+          <w:kern w:val="0"/>
+          <w14:ligatures w14:val="none"/>
+        </w:rPr>
+        <w:t xml:space="preserve">Notes: </w:t>
+      </w:r>
     </w:p>
     <w:p>
       <w:pPr>
         <w:spacing w:before="100" w:beforeAutospacing="1" w:after="100" w:afterAutospacing="1" w:line="240" w:lineRule="auto"/>
         <w:rPr>
           <w:rFonts w:ascii="Aptos" w:eastAsia="Times New Roman" w:hAnsi="Aptos" w:cs="Times New Roman"/>
-          <w:b/>
-          <w:bCs/>
-          <w:kern w:val="0"/>
-          <w14:ligatures w14:val="none"/>
-        </w:rPr>
-      </w:pPr>
+          <w:kern w:val="0"/>
+          <w14:ligatures w14:val="none"/>
+        </w:rPr>
+      </w:pPr>
+      <w:r>
+        <w:rPr>
+          <w:rFonts w:ascii="Aptos" w:eastAsia="Times New Roman" w:hAnsi="Aptos" w:cs="Times New Roman"/>
+          <w:kern w:val="0"/>
+          <w14:ligatures w14:val="none"/>
+        </w:rPr>
+        <w:t>After all rules have been applied, we rename UNKNOWNS to GREB1L_HETEROZYGOTE</w:t>
+      </w:r>
     </w:p>
     <w:p>
       <w:pPr>
         <w:spacing w:before="100" w:beforeAutospacing="1" w:after="100" w:afterAutospacing="1" w:line="240" w:lineRule="auto"/>
         <w:rPr>
           <w:rFonts w:ascii="Aptos" w:eastAsia="Times New Roman" w:hAnsi="Aptos" w:cs="Times New Roman"/>
-          <w:b/>
-          <w:bCs/>
-          <w:kern w:val="0"/>
-          <w14:ligatures w14:val="none"/>
-        </w:rPr>
-      </w:pPr>
-      <w:r>
-        <w:rPr>
-          <w:rFonts w:ascii="Aptos" w:eastAsia="Times New Roman" w:hAnsi="Aptos" w:cs="Times New Roman"/>
-          <w:b/>
-          <w:bCs/>
-          <w:kern w:val="0"/>
-          <w14:ligatures w14:val="none"/>
-        </w:rPr>
-        <w:t xml:space="preserve">Notes: </w:t>
+          <w:kern w:val="0"/>
+          <w14:ligatures w14:val="none"/>
+        </w:rPr>
+      </w:pPr>
+      <w:r>
+        <w:rPr>
+          <w:rFonts w:ascii="Aptos" w:eastAsia="Times New Roman" w:hAnsi="Aptos" w:cs="Times New Roman"/>
+          <w:kern w:val="0"/>
+          <w14:ligatures w14:val="none"/>
+        </w:rPr>
+        <w:t>These cases are now</w:t>
+      </w:r>
+      <w:r>
+        <w:rPr>
+          <w:rFonts w:ascii="Aptos" w:eastAsia="Times New Roman" w:hAnsi="Aptos" w:cs="Times New Roman"/>
+          <w:kern w:val="0"/>
+          <w14:ligatures w14:val="none"/>
+        </w:rPr>
+        <w:t xml:space="preserve"> caught </w:t>
+      </w:r>
+      <w:r>
+        <w:rPr>
+          <w:rFonts w:ascii="Aptos" w:eastAsia="Times New Roman" w:hAnsi="Aptos" w:cs="Times New Roman"/>
+          <w:kern w:val="0"/>
+          <w14:ligatures w14:val="none"/>
+        </w:rPr>
+        <w:t>by edge case 1</w:t>
+      </w:r>
+      <w:r>
+        <w:rPr>
+          <w:rFonts w:ascii="Aptos" w:eastAsia="Times New Roman" w:hAnsi="Aptos" w:cs="Times New Roman"/>
+          <w:kern w:val="0"/>
+          <w14:ligatures w14:val="none"/>
+        </w:rPr>
+        <w:t>:</w:t>
       </w:r>
     </w:p>
     <w:p>
-      <w:pPr>
-        <w:spacing w:before="100" w:beforeAutospacing="1" w:after="100" w:afterAutospacing="1" w:line="240" w:lineRule="auto"/>
-        <w:rPr>
-          <w:rFonts w:ascii="Aptos" w:eastAsia="Times New Roman" w:hAnsi="Aptos" w:cs="Times New Roman"/>
-          <w:kern w:val="0"/>
-          <w14:ligatures w14:val="none"/>
-        </w:rPr>
-      </w:pPr>
-      <w:r>
-        <w:rPr>
-          <w:rFonts w:ascii="Aptos" w:eastAsia="Times New Roman" w:hAnsi="Aptos" w:cs="Times New Roman"/>
-          <w:kern w:val="0"/>
-          <w14:ligatures w14:val="none"/>
-        </w:rPr>
+      <w:r>
         <w:lastRenderedPageBreak/>
-        <w:t>These cases are now</w:t>
-      </w:r>
-      <w:r>
-        <w:rPr>
-          <w:rFonts w:ascii="Aptos" w:eastAsia="Times New Roman" w:hAnsi="Aptos" w:cs="Times New Roman"/>
-          <w:kern w:val="0"/>
-          <w14:ligatures w14:val="none"/>
-        </w:rPr>
-        <w:t xml:space="preserve"> caught </w:t>
-      </w:r>
-      <w:r>
-        <w:rPr>
-          <w:rFonts w:ascii="Aptos" w:eastAsia="Times New Roman" w:hAnsi="Aptos" w:cs="Times New Roman"/>
-          <w:kern w:val="0"/>
-          <w14:ligatures w14:val="none"/>
-        </w:rPr>
-        <w:t>by edge case 1</w:t>
-      </w:r>
-      <w:r>
-        <w:rPr>
-          <w:rFonts w:ascii="Aptos" w:eastAsia="Times New Roman" w:hAnsi="Aptos" w:cs="Times New Roman"/>
-          <w:kern w:val="0"/>
-          <w14:ligatures w14:val="none"/>
-        </w:rPr>
-        <w:t>:</w:t>
+        <w:t xml:space="preserve">If the SHERLOCK run designation is </w:t>
+      </w:r>
+      <w:r>
+        <w:rPr>
+          <w:b/>
+          <w:bCs/>
+        </w:rPr>
+        <w:t>HETEROZYGOTE</w:t>
+      </w:r>
+      <w:r>
+        <w:t>, gtseq_chr28_geno</w:t>
+      </w:r>
+      <w:r>
+        <w:rPr>
+          <w:b/>
+          <w:bCs/>
+        </w:rPr>
+        <w:t xml:space="preserve"> IS</w:t>
+      </w:r>
+      <w:r>
+        <w:t xml:space="preserve"> </w:t>
+      </w:r>
+      <w:r>
+        <w:rPr>
+          <w:b/>
+          <w:bCs/>
+        </w:rPr>
+        <w:t>NA</w:t>
+      </w:r>
+      <w:r>
+        <w:t xml:space="preserve">, and </w:t>
+      </w:r>
+      <w:proofErr w:type="spellStart"/>
+      <w:r>
+        <w:t>pop_structure_id</w:t>
+      </w:r>
+      <w:proofErr w:type="spellEnd"/>
+      <w:r>
+        <w:t xml:space="preserve"> </w:t>
+      </w:r>
+      <w:r>
+        <w:rPr>
+          <w:b/>
+          <w:bCs/>
+        </w:rPr>
+        <w:t>IS NOT NA</w:t>
+      </w:r>
+      <w:r>
+        <w:t xml:space="preserve">, </w:t>
+      </w:r>
+      <w:r>
+        <w:rPr>
+          <w:b/>
+          <w:bCs/>
+        </w:rPr>
+        <w:t>REMOVE AND FLAG</w:t>
       </w:r>
     </w:p>
     <w:p>
       <w:r>
-        <w:t xml:space="preserve">If the SHERLOCK run designation is </w:t>
-      </w:r>
-      <w:r>
-        <w:rPr>
-          <w:b/>
-          <w:bCs/>
-        </w:rPr>
-        <w:t>HETEROZYGOTE</w:t>
-      </w:r>
-      <w:r>
-        <w:t>, gtseq_chr28_geno</w:t>
-      </w:r>
-      <w:r>
-        <w:rPr>
-          <w:b/>
-          <w:bCs/>
-        </w:rPr>
-        <w:t xml:space="preserve"> IS</w:t>
-      </w:r>
+        <w:t xml:space="preserve">If SHERLOCK </w:t>
+      </w:r>
+      <w:proofErr w:type="spellStart"/>
+      <w:r>
+        <w:t>ots</w:t>
+      </w:r>
+      <w:proofErr w:type="spellEnd"/>
+      <w:r>
+        <w:t xml:space="preserve"> 28 </w:t>
+      </w:r>
+      <w:r>
+        <w:rPr>
+          <w:b/>
+          <w:bCs/>
+        </w:rPr>
+        <w:t>IS NOT NA</w:t>
+      </w:r>
+      <w:r>
+        <w:t xml:space="preserve">, gtseq_chr28_geno </w:t>
+      </w:r>
+      <w:r>
+        <w:rPr>
+          <w:b/>
+          <w:bCs/>
+        </w:rPr>
+        <w:t>IS NA</w:t>
+      </w:r>
+      <w:r>
+        <w:t xml:space="preserve">, and </w:t>
+      </w:r>
+      <w:proofErr w:type="spellStart"/>
+      <w:r>
+        <w:t>pop_structure_id</w:t>
+      </w:r>
+      <w:proofErr w:type="spellEnd"/>
       <w:r>
         <w:t xml:space="preserve"> </w:t>
-      </w:r>
-      <w:r>
-        <w:rPr>
-          <w:b/>
-          <w:bCs/>
-        </w:rPr>
-        <w:t>NA</w:t>
-      </w:r>
-      <w:r>
-        <w:t xml:space="preserve">, and pop_structure_id </w:t>
-      </w:r>
-      <w:r>
-        <w:rPr>
-          <w:b/>
-          <w:bCs/>
-        </w:rPr>
-        <w:t>IS NOT NA</w:t>
-      </w:r>
-      <w:r>
-        <w:t xml:space="preserve">, </w:t>
-      </w:r>
-      <w:r>
-        <w:rPr>
-          <w:b/>
-          <w:bCs/>
-        </w:rPr>
-        <w:t>REMOVE AND FLAG</w:t>
-      </w:r>
-    </w:p>
-    <w:p>
-      <w:r>
-        <w:t xml:space="preserve">If SHERLOCK ots 28 </w:t>
-      </w:r>
-      <w:r>
-        <w:rPr>
-          <w:b/>
-          <w:bCs/>
-        </w:rPr>
-        <w:t>IS NOT NA</w:t>
-      </w:r>
-      <w:r>
-        <w:t xml:space="preserve">, gtseq_chr28_geno </w:t>
-      </w:r>
-      <w:r>
-        <w:rPr>
-          <w:b/>
-          <w:bCs/>
-        </w:rPr>
-        <w:t>IS NA</w:t>
-      </w:r>
-      <w:r>
-        <w:t xml:space="preserve">, and pop_structure_id </w:t>
       </w:r>
       <w:r>
         <w:rPr>
@@ -902,7 +1087,10 @@
       <w:t>-</w:t>
     </w:r>
     <w:r>
-      <w:t>26</w:t>
+      <w:t>2</w:t>
+    </w:r>
+    <w:r>
+      <w:t>7</w:t>
     </w:r>
   </w:p>
 </w:hdr>

</xml_diff>